<commit_message>
update resume and profile images
</commit_message>
<xml_diff>
--- a/document/Hoang_Nhat_Duy_Le_Resume.docx
+++ b/document/Hoang_Nhat_Duy_Le_Resume.docx
@@ -9,14 +9,14 @@
         </w:pBdr>
         <w:jc w:val="center"/>
         <w:rPr>
-          <w:rFonts w:ascii="Calibri" w:hAnsi="Calibri" w:cs="Calibri"/>
+          <w:rFonts w:cstheme="minorHAnsi"/>
           <w:b/>
           <w:sz w:val="36"/>
         </w:rPr>
       </w:pPr>
       <w:r>
         <w:rPr>
-          <w:rFonts w:ascii="Calibri" w:hAnsi="Calibri" w:cs="Calibri"/>
+          <w:rFonts w:cstheme="minorHAnsi"/>
           <w:b/>
           <w:sz w:val="36"/>
         </w:rPr>
@@ -27,7 +27,7 @@
       <w:pPr>
         <w:jc w:val="center"/>
         <w:rPr>
-          <w:rFonts w:ascii="Calibri" w:hAnsi="Calibri" w:cs="Calibri"/>
+          <w:rFonts w:cstheme="minorHAnsi"/>
           <w:sz w:val="4"/>
         </w:rPr>
       </w:pPr>
@@ -36,14 +36,14 @@
       <w:pPr>
         <w:jc w:val="center"/>
         <w:rPr>
-          <w:rFonts w:ascii="Calibri" w:hAnsi="Calibri" w:cs="Calibri"/>
+          <w:rFonts w:cstheme="minorHAnsi"/>
           <w:sz w:val="22"/>
           <w:szCs w:val="22"/>
         </w:rPr>
       </w:pPr>
       <w:r>
         <w:rPr>
-          <w:rFonts w:ascii="Calibri" w:hAnsi="Calibri" w:cs="Calibri"/>
+          <w:rFonts w:cstheme="minorHAnsi"/>
           <w:sz w:val="22"/>
           <w:szCs w:val="22"/>
         </w:rPr>
@@ -51,7 +51,7 @@
       </w:r>
       <w:r>
         <w:rPr>
-          <w:rFonts w:ascii="Calibri" w:hAnsi="Calibri" w:cs="Calibri"/>
+          <w:rFonts w:cstheme="minorHAnsi"/>
           <w:sz w:val="22"/>
           <w:szCs w:val="22"/>
         </w:rPr>
@@ -59,7 +59,7 @@
       </w:r>
       <w:r>
         <w:rPr>
-          <w:rFonts w:ascii="Calibri" w:hAnsi="Calibri" w:cs="Calibri"/>
+          <w:rFonts w:cstheme="minorHAnsi"/>
           <w:sz w:val="22"/>
           <w:szCs w:val="22"/>
         </w:rPr>
@@ -67,7 +67,7 @@
       </w:r>
       <w:r>
         <w:rPr>
-          <w:rFonts w:ascii="Calibri" w:hAnsi="Calibri" w:cs="Calibri"/>
+          <w:rFonts w:cstheme="minorHAnsi"/>
           <w:sz w:val="22"/>
           <w:szCs w:val="22"/>
         </w:rPr>
@@ -75,7 +75,7 @@
       </w:r>
       <w:r>
         <w:rPr>
-          <w:rFonts w:ascii="Calibri" w:hAnsi="Calibri" w:cs="Calibri"/>
+          <w:rFonts w:cstheme="minorHAnsi"/>
           <w:sz w:val="22"/>
           <w:szCs w:val="22"/>
         </w:rPr>
@@ -83,7 +83,7 @@
       </w:r>
       <w:r>
         <w:rPr>
-          <w:rFonts w:ascii="Calibri" w:hAnsi="Calibri" w:cs="Calibri"/>
+          <w:rFonts w:cstheme="minorHAnsi"/>
           <w:sz w:val="22"/>
           <w:szCs w:val="22"/>
         </w:rPr>
@@ -91,7 +91,7 @@
       </w:r>
       <w:r>
         <w:rPr>
-          <w:rFonts w:ascii="Calibri" w:hAnsi="Calibri" w:cs="Calibri"/>
+          <w:rFonts w:cstheme="minorHAnsi"/>
           <w:sz w:val="22"/>
           <w:szCs w:val="22"/>
         </w:rPr>
@@ -99,7 +99,7 @@
       </w:r>
       <w:r>
         <w:rPr>
-          <w:rFonts w:ascii="Calibri" w:hAnsi="Calibri" w:cs="Calibri"/>
+          <w:rFonts w:cstheme="minorHAnsi"/>
           <w:sz w:val="22"/>
           <w:szCs w:val="22"/>
         </w:rPr>
@@ -107,7 +107,7 @@
       </w:r>
       <w:r>
         <w:rPr>
-          <w:rFonts w:ascii="Calibri" w:hAnsi="Calibri" w:cs="Calibri"/>
+          <w:rFonts w:cstheme="minorHAnsi"/>
           <w:sz w:val="22"/>
           <w:szCs w:val="22"/>
         </w:rPr>
@@ -115,33 +115,25 @@
       </w:r>
       <w:r>
         <w:rPr>
-          <w:rFonts w:ascii="Calibri" w:hAnsi="Calibri" w:cs="Calibri"/>
+          <w:rFonts w:cstheme="minorHAnsi"/>
           <w:sz w:val="22"/>
           <w:szCs w:val="22"/>
         </w:rPr>
-        <w:t xml:space="preserve"> </w:t>
+        <w:t xml:space="preserve"> • HoangNhatDuy.Le@rockets.utoledo.edu</w:t>
       </w:r>
-      <w:r>
+    </w:p>
+    <w:p>
+      <w:pPr>
+        <w:jc w:val="center"/>
         <w:rPr>
-          <w:rFonts w:ascii="Calibri" w:hAnsi="Calibri" w:cs="Calibri"/>
+          <w:rFonts w:cstheme="minorHAnsi"/>
           <w:sz w:val="22"/>
           <w:szCs w:val="22"/>
         </w:rPr>
-        <w:t>• HoangNhatDuy.Le@rockets.utoledo.edu</w:t>
-      </w:r>
-    </w:p>
-    <w:p>
-      <w:pPr>
-        <w:jc w:val="center"/>
-        <w:rPr>
-          <w:rFonts w:ascii="Calibri" w:hAnsi="Calibri" w:cs="Calibri"/>
-          <w:sz w:val="22"/>
-          <w:szCs w:val="22"/>
-        </w:rPr>
       </w:pPr>
       <w:r>
         <w:rPr>
-          <w:rFonts w:ascii="Calibri" w:hAnsi="Calibri" w:cs="Calibri"/>
+          <w:rFonts w:cstheme="minorHAnsi"/>
           <w:sz w:val="22"/>
           <w:szCs w:val="22"/>
         </w:rPr>
@@ -149,23 +141,15 @@
       </w:r>
       <w:r>
         <w:rPr>
-          <w:rFonts w:ascii="Calibri" w:hAnsi="Calibri" w:cs="Calibri"/>
+          <w:rFonts w:cstheme="minorHAnsi"/>
           <w:sz w:val="22"/>
           <w:szCs w:val="22"/>
         </w:rPr>
-        <w:t xml:space="preserve"> </w:t>
+        <w:t xml:space="preserve"> • </w:t>
       </w:r>
       <w:r>
         <w:rPr>
-          <w:rFonts w:ascii="Calibri" w:hAnsi="Calibri" w:cs="Calibri"/>
-          <w:sz w:val="22"/>
-          <w:szCs w:val="22"/>
-        </w:rPr>
-        <w:t xml:space="preserve">• </w:t>
-      </w:r>
-      <w:r>
-        <w:rPr>
-          <w:rFonts w:ascii="Calibri" w:hAnsi="Calibri" w:cs="Calibri"/>
+          <w:rFonts w:cstheme="minorHAnsi"/>
           <w:sz w:val="22"/>
           <w:szCs w:val="22"/>
         </w:rPr>
@@ -176,7 +160,7 @@
       <w:pPr>
         <w:ind w:left="2160" w:hanging="2160"/>
         <w:rPr>
-          <w:rFonts w:ascii="Calibri" w:hAnsi="Calibri" w:cs="Calibri"/>
+          <w:rFonts w:cstheme="minorHAnsi"/>
           <w:bCs/>
           <w:sz w:val="8"/>
           <w:szCs w:val="8"/>
@@ -190,13 +174,13 @@
         </w:pBdr>
         <w:ind w:left="2160" w:hanging="2160"/>
         <w:rPr>
-          <w:rFonts w:ascii="Calibri" w:hAnsi="Calibri" w:cs="Calibri"/>
+          <w:rFonts w:cstheme="minorHAnsi"/>
           <w:b/>
         </w:rPr>
       </w:pPr>
       <w:r>
         <w:rPr>
-          <w:rFonts w:ascii="Calibri" w:hAnsi="Calibri" w:cs="Calibri"/>
+          <w:rFonts w:cstheme="minorHAnsi"/>
           <w:b/>
         </w:rPr>
         <w:t>EDUCATION</w:t>
@@ -205,7 +189,7 @@
     <w:p>
       <w:pPr>
         <w:rPr>
-          <w:rFonts w:ascii="Calibri" w:hAnsi="Calibri" w:cs="Calibri"/>
+          <w:rFonts w:cstheme="minorHAnsi"/>
           <w:sz w:val="8"/>
           <w:szCs w:val="8"/>
         </w:rPr>
@@ -238,7 +222,7 @@
           <w:p>
             <w:pPr>
               <w:rPr>
-                <w:rFonts w:ascii="Calibri" w:hAnsi="Calibri" w:cs="Calibri"/>
+                <w:rFonts w:cstheme="minorHAnsi"/>
                 <w:b/>
                 <w:sz w:val="23"/>
                 <w:szCs w:val="23"/>
@@ -246,7 +230,7 @@
             </w:pPr>
             <w:r>
               <w:rPr>
-                <w:rFonts w:ascii="Calibri" w:hAnsi="Calibri" w:cs="Calibri"/>
+                <w:rFonts w:cstheme="minorHAnsi"/>
                 <w:b/>
                 <w:sz w:val="23"/>
                 <w:szCs w:val="23"/>
@@ -262,32 +246,32 @@
           <w:p>
             <w:pPr>
               <w:rPr>
-                <w:rFonts w:ascii="Calibri" w:hAnsi="Calibri" w:cs="Calibri"/>
+                <w:rFonts w:cstheme="minorHAnsi"/>
                 <w:sz w:val="23"/>
                 <w:szCs w:val="23"/>
               </w:rPr>
             </w:pPr>
             <w:r>
               <w:rPr>
-                <w:rFonts w:ascii="Calibri" w:hAnsi="Calibri" w:cs="Calibri"/>
-                <w:sz w:val="22"/>
-                <w:szCs w:val="22"/>
+                <w:rFonts w:cstheme="minorHAnsi"/>
+                <w:sz w:val="23"/>
+                <w:szCs w:val="23"/>
               </w:rPr>
               <w:t xml:space="preserve">        </w:t>
             </w:r>
             <w:r>
               <w:rPr>
-                <w:rFonts w:ascii="Calibri" w:hAnsi="Calibri" w:cs="Calibri"/>
-                <w:sz w:val="22"/>
-                <w:szCs w:val="22"/>
-              </w:rPr>
-              <w:t xml:space="preserve">          </w:t>
-            </w:r>
-            <w:r>
-              <w:rPr>
-                <w:rFonts w:ascii="Calibri" w:hAnsi="Calibri" w:cs="Calibri"/>
-                <w:sz w:val="22"/>
-                <w:szCs w:val="22"/>
+                <w:rFonts w:cstheme="minorHAnsi"/>
+                <w:sz w:val="23"/>
+                <w:szCs w:val="23"/>
+              </w:rPr>
+              <w:t xml:space="preserve">       </w:t>
+            </w:r>
+            <w:r>
+              <w:rPr>
+                <w:rFonts w:cstheme="minorHAnsi"/>
+                <w:sz w:val="23"/>
+                <w:szCs w:val="23"/>
               </w:rPr>
               <w:t>Graduation Date: May 2023</w:t>
             </w:r>
@@ -303,14 +287,14 @@
           <w:p>
             <w:pPr>
               <w:rPr>
-                <w:rFonts w:ascii="Calibri" w:hAnsi="Calibri" w:cs="Calibri"/>
+                <w:rFonts w:cstheme="minorHAnsi"/>
                 <w:sz w:val="22"/>
                 <w:szCs w:val="22"/>
               </w:rPr>
             </w:pPr>
             <w:r>
               <w:rPr>
-                <w:rFonts w:ascii="Calibri" w:hAnsi="Calibri" w:cs="Calibri"/>
+                <w:rFonts w:cstheme="minorHAnsi"/>
                 <w:bCs/>
                 <w:iCs/>
                 <w:sz w:val="22"/>
@@ -320,7 +304,7 @@
             </w:r>
             <w:r>
               <w:rPr>
-                <w:rFonts w:ascii="Calibri" w:hAnsi="Calibri" w:cs="Calibri"/>
+                <w:rFonts w:cstheme="minorHAnsi"/>
                 <w:bCs/>
                 <w:iCs/>
                 <w:sz w:val="22"/>
@@ -330,7 +314,7 @@
             </w:r>
             <w:r>
               <w:rPr>
-                <w:rFonts w:ascii="Calibri" w:hAnsi="Calibri" w:cs="Calibri"/>
+                <w:rFonts w:cstheme="minorHAnsi"/>
                 <w:bCs/>
                 <w:iCs/>
                 <w:sz w:val="22"/>
@@ -340,7 +324,7 @@
             </w:r>
             <w:r>
               <w:rPr>
-                <w:rFonts w:ascii="Calibri" w:hAnsi="Calibri" w:cs="Calibri"/>
+                <w:rFonts w:cstheme="minorHAnsi"/>
                 <w:bCs/>
                 <w:iCs/>
                 <w:sz w:val="22"/>
@@ -360,14 +344,14 @@
           <w:p>
             <w:pPr>
               <w:rPr>
-                <w:rFonts w:ascii="Calibri" w:hAnsi="Calibri" w:cs="Calibri"/>
+                <w:rFonts w:cstheme="minorHAnsi"/>
                 <w:sz w:val="22"/>
                 <w:szCs w:val="22"/>
               </w:rPr>
             </w:pPr>
             <w:r>
               <w:rPr>
-                <w:rFonts w:ascii="Calibri" w:hAnsi="Calibri" w:cs="Calibri"/>
+                <w:rFonts w:cstheme="minorHAnsi"/>
                 <w:sz w:val="22"/>
                 <w:szCs w:val="22"/>
               </w:rPr>
@@ -385,14 +369,14 @@
           <w:p>
             <w:pPr>
               <w:rPr>
-                <w:rFonts w:ascii="Calibri" w:hAnsi="Calibri" w:cs="Calibri"/>
+                <w:rFonts w:cstheme="minorHAnsi"/>
                 <w:sz w:val="22"/>
                 <w:szCs w:val="22"/>
               </w:rPr>
             </w:pPr>
             <w:r>
               <w:rPr>
-                <w:rFonts w:ascii="Calibri" w:hAnsi="Calibri" w:cs="Calibri"/>
+                <w:rFonts w:cstheme="minorHAnsi"/>
                 <w:sz w:val="22"/>
                 <w:szCs w:val="22"/>
               </w:rPr>
@@ -400,7 +384,7 @@
             </w:r>
             <w:r>
               <w:rPr>
-                <w:rFonts w:ascii="Calibri" w:hAnsi="Calibri" w:cs="Calibri"/>
+                <w:rFonts w:cstheme="minorHAnsi"/>
                 <w:sz w:val="22"/>
                 <w:szCs w:val="22"/>
               </w:rPr>
@@ -408,7 +392,7 @@
             </w:r>
             <w:r>
               <w:rPr>
-                <w:rFonts w:ascii="Calibri" w:hAnsi="Calibri" w:cs="Calibri"/>
+                <w:rFonts w:cstheme="minorHAnsi"/>
                 <w:sz w:val="22"/>
                 <w:szCs w:val="22"/>
               </w:rPr>
@@ -416,7 +400,7 @@
             </w:r>
             <w:r>
               <w:rPr>
-                <w:rFonts w:ascii="Calibri" w:hAnsi="Calibri" w:cs="Calibri"/>
+                <w:rFonts w:cstheme="minorHAnsi"/>
                 <w:sz w:val="22"/>
                 <w:szCs w:val="22"/>
               </w:rPr>
@@ -424,7 +408,7 @@
             </w:r>
             <w:r>
               <w:rPr>
-                <w:rFonts w:ascii="Calibri" w:hAnsi="Calibri" w:cs="Calibri"/>
+                <w:rFonts w:cstheme="minorHAnsi"/>
                 <w:sz w:val="22"/>
                 <w:szCs w:val="22"/>
               </w:rPr>
@@ -432,7 +416,7 @@
             </w:r>
             <w:r>
               <w:rPr>
-                <w:rFonts w:ascii="Calibri" w:hAnsi="Calibri" w:cs="Calibri"/>
+                <w:rFonts w:cstheme="minorHAnsi"/>
                 <w:sz w:val="22"/>
                 <w:szCs w:val="22"/>
               </w:rPr>
@@ -440,7 +424,7 @@
             </w:r>
             <w:r>
               <w:rPr>
-                <w:rFonts w:ascii="Calibri" w:hAnsi="Calibri" w:cs="Calibri"/>
+                <w:rFonts w:cstheme="minorHAnsi"/>
                 <w:sz w:val="22"/>
                 <w:szCs w:val="22"/>
               </w:rPr>
@@ -448,7 +432,7 @@
             </w:r>
             <w:r>
               <w:rPr>
-                <w:rFonts w:ascii="Calibri" w:hAnsi="Calibri" w:cs="Calibri"/>
+                <w:rFonts w:cstheme="minorHAnsi"/>
                 <w:sz w:val="22"/>
                 <w:szCs w:val="22"/>
               </w:rPr>
@@ -457,7 +441,7 @@
             </w:r>
             <w:r>
               <w:rPr>
-                <w:rFonts w:ascii="Calibri" w:hAnsi="Calibri" w:cs="Calibri"/>
+                <w:rFonts w:cstheme="minorHAnsi"/>
                 <w:sz w:val="22"/>
                 <w:szCs w:val="22"/>
               </w:rPr>
@@ -465,7 +449,7 @@
             </w:r>
             <w:r>
               <w:rPr>
-                <w:rFonts w:ascii="Calibri" w:hAnsi="Calibri" w:cs="Calibri"/>
+                <w:rFonts w:cstheme="minorHAnsi"/>
                 <w:sz w:val="22"/>
                 <w:szCs w:val="22"/>
               </w:rPr>
@@ -473,7 +457,7 @@
             </w:r>
             <w:r>
               <w:rPr>
-                <w:rFonts w:ascii="Calibri" w:hAnsi="Calibri" w:cs="Calibri"/>
+                <w:rFonts w:cstheme="minorHAnsi"/>
                 <w:sz w:val="22"/>
                 <w:szCs w:val="22"/>
               </w:rPr>
@@ -485,14 +469,14 @@
               <w:pStyle w:val="ListParagraph"/>
               <w:ind w:left="336"/>
               <w:rPr>
-                <w:rFonts w:ascii="Calibri" w:hAnsi="Calibri" w:cs="Calibri"/>
+                <w:rFonts w:cstheme="minorHAnsi"/>
                 <w:sz w:val="22"/>
                 <w:szCs w:val="22"/>
               </w:rPr>
             </w:pPr>
             <w:r>
               <w:rPr>
-                <w:rFonts w:ascii="Calibri" w:hAnsi="Calibri" w:cs="Calibri"/>
+                <w:rFonts w:cstheme="minorHAnsi"/>
                 <w:sz w:val="22"/>
                 <w:szCs w:val="22"/>
               </w:rPr>
@@ -500,7 +484,7 @@
             </w:r>
             <w:r>
               <w:rPr>
-                <w:rFonts w:ascii="Calibri" w:hAnsi="Calibri" w:cs="Calibri"/>
+                <w:rFonts w:cstheme="minorHAnsi"/>
                 <w:sz w:val="22"/>
                 <w:szCs w:val="22"/>
               </w:rPr>
@@ -508,7 +492,7 @@
             </w:r>
             <w:r>
               <w:rPr>
-                <w:rFonts w:ascii="Calibri" w:hAnsi="Calibri" w:cs="Calibri"/>
+                <w:rFonts w:cstheme="minorHAnsi"/>
                 <w:sz w:val="22"/>
                 <w:szCs w:val="22"/>
               </w:rPr>
@@ -516,11 +500,27 @@
             </w:r>
             <w:r>
               <w:rPr>
-                <w:rFonts w:ascii="Calibri" w:hAnsi="Calibri" w:cs="Calibri"/>
-                <w:sz w:val="22"/>
-                <w:szCs w:val="22"/>
-              </w:rPr>
-              <w:t>Embedded Systems, Artificial Intelligence, Systems Programming, Software Engineering</w:t>
+                <w:rFonts w:cstheme="minorHAnsi"/>
+                <w:sz w:val="22"/>
+                <w:szCs w:val="22"/>
+              </w:rPr>
+              <w:t xml:space="preserve">Embedded Systems, </w:t>
+            </w:r>
+            <w:r>
+              <w:rPr>
+                <w:rFonts w:cstheme="minorHAnsi"/>
+                <w:sz w:val="22"/>
+                <w:szCs w:val="22"/>
+              </w:rPr>
+              <w:t>Inside Cryptography</w:t>
+            </w:r>
+            <w:r>
+              <w:rPr>
+                <w:rFonts w:cstheme="minorHAnsi"/>
+                <w:sz w:val="22"/>
+                <w:szCs w:val="22"/>
+              </w:rPr>
+              <w:t>, Systems Programming, Software Engineering</w:t>
             </w:r>
           </w:p>
         </w:tc>
@@ -529,7 +529,7 @@
     <w:p>
       <w:pPr>
         <w:rPr>
-          <w:rFonts w:ascii="Calibri" w:hAnsi="Calibri" w:cs="Calibri"/>
+          <w:rFonts w:cstheme="minorHAnsi"/>
           <w:sz w:val="8"/>
           <w:szCs w:val="8"/>
         </w:rPr>
@@ -541,27 +541,27 @@
           <w:bottom w:val="single" w:sz="4" w:space="1" w:color="auto"/>
         </w:pBdr>
         <w:rPr>
-          <w:rFonts w:ascii="Calibri" w:hAnsi="Calibri" w:cs="Calibri"/>
+          <w:rFonts w:cstheme="minorHAnsi"/>
           <w:b/>
         </w:rPr>
       </w:pPr>
       <w:r>
         <w:rPr>
-          <w:rFonts w:ascii="Calibri" w:hAnsi="Calibri" w:cs="Calibri"/>
+          <w:rFonts w:cstheme="minorHAnsi"/>
           <w:b/>
         </w:rPr>
         <w:t>TECHNICAL SKILLS</w:t>
       </w:r>
       <w:r>
         <w:rPr>
-          <w:rFonts w:ascii="Calibri" w:hAnsi="Calibri" w:cs="Calibri"/>
+          <w:rFonts w:cstheme="minorHAnsi"/>
           <w:b/>
         </w:rPr>
         <w:t xml:space="preserve"> &amp; CERTIFICATIONS</w:t>
       </w:r>
       <w:r>
         <w:rPr>
-          <w:rFonts w:ascii="Calibri" w:hAnsi="Calibri" w:cs="Calibri"/>
+          <w:rFonts w:cstheme="minorHAnsi"/>
           <w:b/>
         </w:rPr>
         <w:tab/>
@@ -570,7 +570,7 @@
     <w:p>
       <w:pPr>
         <w:rPr>
-          <w:rFonts w:ascii="Calibri" w:hAnsi="Calibri" w:cs="Calibri"/>
+          <w:rFonts w:cstheme="minorHAnsi"/>
           <w:sz w:val="8"/>
           <w:szCs w:val="8"/>
         </w:rPr>
@@ -602,14 +602,14 @@
           <w:p>
             <w:pPr>
               <w:rPr>
-                <w:rFonts w:ascii="Calibri" w:hAnsi="Calibri" w:cs="Calibri"/>
+                <w:rFonts w:cstheme="minorHAnsi"/>
                 <w:sz w:val="22"/>
                 <w:szCs w:val="22"/>
               </w:rPr>
             </w:pPr>
             <w:r>
               <w:rPr>
-                <w:rFonts w:ascii="Calibri" w:hAnsi="Calibri" w:cs="Calibri"/>
+                <w:rFonts w:cstheme="minorHAnsi"/>
                 <w:b/>
                 <w:bCs/>
                 <w:sz w:val="22"/>
@@ -619,7 +619,7 @@
             </w:r>
             <w:r>
               <w:rPr>
-                <w:rFonts w:ascii="Calibri" w:hAnsi="Calibri" w:cs="Calibri"/>
+                <w:rFonts w:cstheme="minorHAnsi"/>
                 <w:sz w:val="22"/>
                 <w:szCs w:val="22"/>
               </w:rPr>
@@ -636,14 +636,14 @@
           <w:p>
             <w:pPr>
               <w:rPr>
-                <w:rFonts w:ascii="Calibri" w:hAnsi="Calibri" w:cs="Calibri"/>
+                <w:rFonts w:cstheme="minorHAnsi"/>
                 <w:sz w:val="22"/>
                 <w:szCs w:val="22"/>
               </w:rPr>
             </w:pPr>
             <w:r>
               <w:rPr>
-                <w:rFonts w:ascii="Calibri" w:hAnsi="Calibri" w:cs="Calibri"/>
+                <w:rFonts w:cstheme="minorHAnsi"/>
                 <w:b/>
                 <w:bCs/>
                 <w:sz w:val="22"/>
@@ -653,7 +653,7 @@
             </w:r>
             <w:r>
               <w:rPr>
-                <w:rFonts w:ascii="Calibri" w:hAnsi="Calibri" w:cs="Calibri"/>
+                <w:rFonts w:cstheme="minorHAnsi"/>
                 <w:sz w:val="22"/>
               </w:rPr>
               <w:t xml:space="preserve"> Microsoft Excel, SPSS, SAS, Python, R</w:t>
@@ -669,7 +669,7 @@
           <w:p>
             <w:pPr>
               <w:rPr>
-                <w:rFonts w:ascii="Calibri" w:hAnsi="Calibri" w:cs="Calibri"/>
+                <w:rFonts w:cstheme="minorHAnsi"/>
                 <w:b/>
                 <w:bCs/>
                 <w:sz w:val="22"/>
@@ -678,7 +678,7 @@
             </w:pPr>
             <w:r>
               <w:rPr>
-                <w:rFonts w:ascii="Calibri" w:hAnsi="Calibri" w:cs="Calibri"/>
+                <w:rFonts w:cstheme="minorHAnsi"/>
                 <w:b/>
                 <w:bCs/>
                 <w:sz w:val="22"/>
@@ -688,94 +688,101 @@
             </w:r>
             <w:r>
               <w:rPr>
-                <w:rFonts w:ascii="Calibri" w:hAnsi="Calibri" w:cs="Calibri"/>
+                <w:rFonts w:cstheme="minorHAnsi"/>
                 <w:sz w:val="22"/>
               </w:rPr>
               <w:t xml:space="preserve"> HTML</w:t>
             </w:r>
             <w:r>
               <w:rPr>
-                <w:rFonts w:ascii="Calibri" w:hAnsi="Calibri" w:cs="Calibri"/>
+                <w:rFonts w:cstheme="minorHAnsi"/>
                 <w:sz w:val="22"/>
               </w:rPr>
               <w:t>5/</w:t>
             </w:r>
             <w:r>
               <w:rPr>
-                <w:rFonts w:ascii="Calibri" w:hAnsi="Calibri" w:cs="Calibri"/>
+                <w:rFonts w:cstheme="minorHAnsi"/>
                 <w:sz w:val="22"/>
               </w:rPr>
               <w:t>CSS, JavaScript</w:t>
             </w:r>
             <w:r>
               <w:rPr>
-                <w:rFonts w:ascii="Calibri" w:hAnsi="Calibri" w:cs="Calibri"/>
+                <w:rFonts w:cstheme="minorHAnsi"/>
                 <w:sz w:val="22"/>
               </w:rPr>
               <w:t xml:space="preserve"> (NodeJS, jQuery)</w:t>
             </w:r>
             <w:r>
               <w:rPr>
-                <w:rFonts w:ascii="Calibri" w:hAnsi="Calibri" w:cs="Calibri"/>
+                <w:rFonts w:cstheme="minorHAnsi"/>
                 <w:sz w:val="22"/>
               </w:rPr>
               <w:t>, Type</w:t>
             </w:r>
             <w:r>
               <w:rPr>
-                <w:rFonts w:ascii="Calibri" w:hAnsi="Calibri" w:cs="Calibri"/>
+                <w:rFonts w:cstheme="minorHAnsi"/>
                 <w:sz w:val="22"/>
               </w:rPr>
               <w:t>S</w:t>
             </w:r>
             <w:r>
               <w:rPr>
-                <w:rFonts w:ascii="Calibri" w:hAnsi="Calibri" w:cs="Calibri"/>
+                <w:rFonts w:cstheme="minorHAnsi"/>
                 <w:sz w:val="22"/>
               </w:rPr>
               <w:t xml:space="preserve">cript, Angular, PHP, </w:t>
             </w:r>
             <w:r>
               <w:rPr>
-                <w:rFonts w:ascii="Calibri" w:hAnsi="Calibri" w:cs="Calibri"/>
+                <w:rFonts w:cstheme="minorHAnsi"/>
                 <w:sz w:val="22"/>
               </w:rPr>
               <w:t>My</w:t>
             </w:r>
             <w:r>
               <w:rPr>
-                <w:rFonts w:ascii="Calibri" w:hAnsi="Calibri" w:cs="Calibri"/>
+                <w:rFonts w:cstheme="minorHAnsi"/>
                 <w:sz w:val="22"/>
               </w:rPr>
               <w:t>SQ</w:t>
             </w:r>
             <w:r>
               <w:rPr>
-                <w:rFonts w:ascii="Calibri" w:hAnsi="Calibri" w:cs="Calibri"/>
+                <w:rFonts w:cstheme="minorHAnsi"/>
                 <w:sz w:val="22"/>
               </w:rPr>
               <w:t>L</w:t>
             </w:r>
             <w:r>
               <w:rPr>
-                <w:rFonts w:ascii="Calibri" w:hAnsi="Calibri" w:cs="Calibri"/>
+                <w:rFonts w:cstheme="minorHAnsi"/>
                 <w:sz w:val="22"/>
               </w:rPr>
               <w:t>/MSSQL</w:t>
             </w:r>
             <w:r>
               <w:rPr>
-                <w:rFonts w:ascii="Calibri" w:hAnsi="Calibri" w:cs="Calibri"/>
+                <w:rFonts w:cstheme="minorHAnsi"/>
                 <w:sz w:val="22"/>
               </w:rPr>
               <w:t xml:space="preserve">, </w:t>
             </w:r>
             <w:r>
               <w:rPr>
-                <w:rFonts w:ascii="Calibri" w:hAnsi="Calibri" w:cs="Calibri"/>
+                <w:rFonts w:cstheme="minorHAnsi"/>
                 <w:sz w:val="22"/>
               </w:rPr>
               <w:t>ASP.NET</w:t>
+            </w:r>
+            <w:r>
+              <w:rPr>
+                <w:rFonts w:cstheme="minorHAnsi"/>
+                <w:sz w:val="22"/>
+              </w:rPr>
+              <w:t xml:space="preserve"> Core</w:t>
             </w:r>
           </w:p>
         </w:tc>
@@ -788,7 +795,7 @@
           <w:p>
             <w:pPr>
               <w:rPr>
-                <w:rFonts w:ascii="Calibri" w:hAnsi="Calibri" w:cs="Calibri"/>
+                <w:rFonts w:cstheme="minorHAnsi"/>
                 <w:b/>
                 <w:bCs/>
                 <w:sz w:val="22"/>
@@ -797,7 +804,7 @@
             </w:pPr>
             <w:r>
               <w:rPr>
-                <w:rFonts w:ascii="Calibri" w:hAnsi="Calibri" w:cs="Calibri"/>
+                <w:rFonts w:cstheme="minorHAnsi"/>
                 <w:b/>
                 <w:bCs/>
                 <w:sz w:val="22"/>
@@ -806,7 +813,7 @@
             </w:r>
             <w:r>
               <w:rPr>
-                <w:rFonts w:ascii="Calibri" w:hAnsi="Calibri" w:cs="Calibri"/>
+                <w:rFonts w:cstheme="minorHAnsi"/>
                 <w:sz w:val="22"/>
               </w:rPr>
               <w:t xml:space="preserve"> Object-Oriented Programming, APIs, Git, Azure (AZ-900, AZ-104), Unit Testing, Machine Learning</w:t>
@@ -822,14 +829,14 @@
           <w:p>
             <w:pPr>
               <w:rPr>
-                <w:rFonts w:ascii="Calibri" w:hAnsi="Calibri" w:cs="Calibri"/>
+                <w:rFonts w:cstheme="minorHAnsi"/>
                 <w:sz w:val="22"/>
                 <w:szCs w:val="22"/>
               </w:rPr>
             </w:pPr>
             <w:r>
               <w:rPr>
-                <w:rFonts w:ascii="Calibri" w:hAnsi="Calibri" w:cs="Calibri"/>
+                <w:rFonts w:cstheme="minorHAnsi"/>
                 <w:b/>
                 <w:bCs/>
                 <w:sz w:val="22"/>
@@ -839,18 +846,11 @@
             </w:r>
             <w:r>
               <w:rPr>
-                <w:sz w:val="22"/>
-                <w:szCs w:val="22"/>
-              </w:rPr>
-              <w:t xml:space="preserve"> </w:t>
-            </w:r>
-            <w:r>
-              <w:rPr>
-                <w:rFonts w:ascii="Calibri" w:hAnsi="Calibri" w:cs="Calibri"/>
-                <w:sz w:val="22"/>
-                <w:szCs w:val="22"/>
-              </w:rPr>
-              <w:t>The Ultimate MySQL Bootcamp (Udemy) – January 2022</w:t>
+                <w:rFonts w:cstheme="minorHAnsi"/>
+                <w:sz w:val="22"/>
+                <w:szCs w:val="22"/>
+              </w:rPr>
+              <w:t xml:space="preserve"> The Ultimate MySQL Bootcamp (Udemy) – January 2022</w:t>
             </w:r>
           </w:p>
           <w:p>
@@ -858,14 +858,14 @@
               <w:pStyle w:val="ListParagraph"/>
               <w:ind w:left="336"/>
               <w:rPr>
-                <w:rFonts w:ascii="Calibri" w:hAnsi="Calibri" w:cs="Calibri"/>
+                <w:rFonts w:cstheme="minorHAnsi"/>
                 <w:sz w:val="22"/>
                 <w:szCs w:val="22"/>
               </w:rPr>
             </w:pPr>
             <w:r>
               <w:rPr>
-                <w:rFonts w:ascii="Calibri" w:hAnsi="Calibri" w:cs="Calibri"/>
+                <w:rFonts w:cstheme="minorHAnsi"/>
                 <w:sz w:val="22"/>
                 <w:szCs w:val="22"/>
               </w:rPr>
@@ -873,7 +873,7 @@
             </w:r>
             <w:r>
               <w:rPr>
-                <w:rFonts w:ascii="Calibri" w:hAnsi="Calibri" w:cs="Calibri"/>
+                <w:rFonts w:cstheme="minorHAnsi"/>
                 <w:sz w:val="22"/>
                 <w:szCs w:val="22"/>
               </w:rPr>
@@ -881,7 +881,7 @@
             </w:r>
             <w:r>
               <w:rPr>
-                <w:rFonts w:ascii="Calibri" w:hAnsi="Calibri" w:cs="Calibri"/>
+                <w:rFonts w:cstheme="minorHAnsi"/>
                 <w:sz w:val="22"/>
                 <w:szCs w:val="22"/>
               </w:rPr>
@@ -889,7 +889,7 @@
             </w:r>
             <w:r>
               <w:rPr>
-                <w:rFonts w:ascii="Calibri" w:hAnsi="Calibri" w:cs="Calibri"/>
+                <w:rFonts w:cstheme="minorHAnsi"/>
                 <w:sz w:val="22"/>
                 <w:szCs w:val="22"/>
               </w:rPr>
@@ -901,14 +901,14 @@
               <w:pStyle w:val="ListParagraph"/>
               <w:ind w:left="336"/>
               <w:rPr>
-                <w:rFonts w:ascii="Calibri" w:hAnsi="Calibri" w:cs="Calibri"/>
+                <w:rFonts w:cstheme="minorHAnsi"/>
                 <w:sz w:val="22"/>
                 <w:szCs w:val="22"/>
               </w:rPr>
             </w:pPr>
             <w:r>
               <w:rPr>
-                <w:rFonts w:ascii="Calibri" w:hAnsi="Calibri" w:cs="Calibri"/>
+                <w:rFonts w:cstheme="minorHAnsi"/>
                 <w:sz w:val="22"/>
                 <w:szCs w:val="22"/>
               </w:rPr>
@@ -916,7 +916,7 @@
             </w:r>
             <w:r>
               <w:rPr>
-                <w:rFonts w:ascii="Calibri" w:hAnsi="Calibri" w:cs="Calibri"/>
+                <w:rFonts w:cstheme="minorHAnsi"/>
                 <w:sz w:val="22"/>
                 <w:szCs w:val="22"/>
               </w:rPr>
@@ -924,7 +924,7 @@
             </w:r>
             <w:r>
               <w:rPr>
-                <w:rFonts w:ascii="Calibri" w:hAnsi="Calibri" w:cs="Calibri"/>
+                <w:rFonts w:cstheme="minorHAnsi"/>
                 <w:sz w:val="22"/>
                 <w:szCs w:val="22"/>
               </w:rPr>
@@ -935,7 +935,7 @@
             <w:pPr>
               <w:ind w:left="360"/>
               <w:rPr>
-                <w:rFonts w:ascii="Calibri" w:hAnsi="Calibri" w:cs="Calibri"/>
+                <w:rFonts w:cstheme="minorHAnsi"/>
                 <w:b/>
                 <w:bCs/>
                 <w:sz w:val="22"/>
@@ -943,7 +943,7 @@
             </w:pPr>
             <w:r>
               <w:rPr>
-                <w:rFonts w:ascii="Calibri" w:hAnsi="Calibri" w:cs="Calibri"/>
+                <w:rFonts w:cstheme="minorHAnsi"/>
                 <w:sz w:val="22"/>
                 <w:szCs w:val="22"/>
               </w:rPr>
@@ -951,7 +951,7 @@
             </w:r>
             <w:r>
               <w:rPr>
-                <w:rFonts w:ascii="Calibri" w:hAnsi="Calibri" w:cs="Calibri"/>
+                <w:rFonts w:cstheme="minorHAnsi"/>
                 <w:sz w:val="22"/>
                 <w:szCs w:val="22"/>
               </w:rPr>
@@ -959,7 +959,7 @@
             </w:r>
             <w:r>
               <w:rPr>
-                <w:rFonts w:ascii="Calibri" w:hAnsi="Calibri" w:cs="Calibri"/>
+                <w:rFonts w:cstheme="minorHAnsi"/>
                 <w:sz w:val="22"/>
                 <w:szCs w:val="22"/>
               </w:rPr>
@@ -972,7 +972,7 @@
     <w:p>
       <w:pPr>
         <w:rPr>
-          <w:rFonts w:ascii="Calibri" w:hAnsi="Calibri" w:cs="Calibri"/>
+          <w:rFonts w:cstheme="minorHAnsi"/>
           <w:sz w:val="8"/>
           <w:szCs w:val="8"/>
         </w:rPr>
@@ -984,20 +984,20 @@
           <w:bottom w:val="single" w:sz="4" w:space="1" w:color="auto"/>
         </w:pBdr>
         <w:rPr>
-          <w:rFonts w:ascii="Calibri" w:hAnsi="Calibri" w:cs="Calibri"/>
+          <w:rFonts w:cstheme="minorHAnsi"/>
           <w:b/>
         </w:rPr>
       </w:pPr>
       <w:r>
         <w:rPr>
-          <w:rFonts w:ascii="Calibri" w:hAnsi="Calibri" w:cs="Calibri"/>
+          <w:rFonts w:cstheme="minorHAnsi"/>
           <w:b/>
         </w:rPr>
         <w:t>PROFESSIONAL</w:t>
       </w:r>
       <w:r>
         <w:rPr>
-          <w:rFonts w:ascii="Calibri" w:hAnsi="Calibri" w:cs="Calibri"/>
+          <w:rFonts w:cstheme="minorHAnsi"/>
           <w:b/>
         </w:rPr>
         <w:t xml:space="preserve"> EXPERIENCE</w:t>
@@ -1006,7 +1006,7 @@
     <w:p>
       <w:pPr>
         <w:rPr>
-          <w:rFonts w:ascii="Calibri" w:hAnsi="Calibri" w:cs="Calibri"/>
+          <w:rFonts w:cstheme="minorHAnsi"/>
           <w:sz w:val="8"/>
           <w:szCs w:val="8"/>
         </w:rPr>
@@ -1039,7 +1039,7 @@
           <w:p>
             <w:pPr>
               <w:rPr>
-                <w:rFonts w:ascii="Calibri" w:hAnsi="Calibri" w:cs="Calibri"/>
+                <w:rFonts w:cstheme="minorHAnsi"/>
                 <w:b/>
                 <w:sz w:val="23"/>
                 <w:szCs w:val="23"/>
@@ -1047,7 +1047,7 @@
             </w:pPr>
             <w:r>
               <w:rPr>
-                <w:rFonts w:ascii="Calibri" w:hAnsi="Calibri" w:cs="Calibri"/>
+                <w:rFonts w:cstheme="minorHAnsi"/>
                 <w:b/>
                 <w:sz w:val="23"/>
                 <w:szCs w:val="23"/>
@@ -1056,7 +1056,7 @@
             </w:r>
             <w:r>
               <w:rPr>
-                <w:rFonts w:ascii="Calibri" w:hAnsi="Calibri" w:cs="Calibri"/>
+                <w:rFonts w:cstheme="minorHAnsi"/>
                 <w:b/>
                 <w:sz w:val="23"/>
                 <w:szCs w:val="23"/>
@@ -1065,7 +1065,7 @@
             </w:r>
             <w:r>
               <w:rPr>
-                <w:rFonts w:ascii="Calibri" w:hAnsi="Calibri" w:cs="Calibri"/>
+                <w:rFonts w:cstheme="minorHAnsi"/>
                 <w:b/>
                 <w:sz w:val="23"/>
                 <w:szCs w:val="23"/>
@@ -1081,18 +1081,42 @@
           <w:p>
             <w:pPr>
               <w:rPr>
-                <w:rFonts w:ascii="Calibri" w:hAnsi="Calibri" w:cs="Calibri"/>
+                <w:rFonts w:cstheme="minorHAnsi"/>
                 <w:sz w:val="23"/>
                 <w:szCs w:val="23"/>
               </w:rPr>
             </w:pPr>
             <w:r>
               <w:rPr>
-                <w:rFonts w:ascii="Calibri" w:hAnsi="Calibri" w:cs="Calibri"/>
+                <w:rFonts w:cstheme="minorHAnsi"/>
                 <w:sz w:val="23"/>
                 <w:szCs w:val="23"/>
               </w:rPr>
-              <w:t xml:space="preserve">                         Spring 2022 – Present</w:t>
+              <w:t xml:space="preserve">        </w:t>
+            </w:r>
+            <w:r>
+              <w:rPr>
+                <w:rFonts w:cstheme="minorHAnsi"/>
+                <w:sz w:val="23"/>
+                <w:szCs w:val="23"/>
+              </w:rPr>
+              <w:t>January</w:t>
+            </w:r>
+            <w:r>
+              <w:rPr>
+                <w:rFonts w:cstheme="minorHAnsi"/>
+                <w:sz w:val="23"/>
+                <w:szCs w:val="23"/>
+              </w:rPr>
+              <w:t xml:space="preserve"> 2022 – </w:t>
+            </w:r>
+            <w:r>
+              <w:rPr>
+                <w:rFonts w:cstheme="minorHAnsi"/>
+                <w:sz w:val="23"/>
+                <w:szCs w:val="23"/>
+              </w:rPr>
+              <w:t>December 2022</w:t>
             </w:r>
           </w:p>
         </w:tc>
@@ -1106,7 +1130,7 @@
           <w:p>
             <w:pPr>
               <w:rPr>
-                <w:rFonts w:ascii="Calibri" w:hAnsi="Calibri" w:cs="Calibri"/>
+                <w:rFonts w:cstheme="minorHAnsi"/>
                 <w:b/>
                 <w:iCs/>
                 <w:color w:val="767171" w:themeColor="background2" w:themeShade="80"/>
@@ -1116,7 +1140,7 @@
             </w:pPr>
             <w:r>
               <w:rPr>
-                <w:rFonts w:ascii="Calibri" w:hAnsi="Calibri" w:cs="Calibri"/>
+                <w:rFonts w:cstheme="minorHAnsi"/>
                 <w:b/>
                 <w:iCs/>
                 <w:color w:val="767171" w:themeColor="background2" w:themeShade="80"/>
@@ -1127,7 +1151,7 @@
             </w:r>
             <w:r>
               <w:rPr>
-                <w:rFonts w:ascii="Calibri" w:hAnsi="Calibri" w:cs="Calibri"/>
+                <w:rFonts w:cstheme="minorHAnsi"/>
                 <w:b/>
                 <w:iCs/>
                 <w:color w:val="767171" w:themeColor="background2" w:themeShade="80"/>
@@ -1138,14 +1162,14 @@
             </w:r>
             <w:r>
               <w:rPr>
-                <w:rFonts w:ascii="Calibri" w:hAnsi="Calibri" w:cs="Calibri"/>
+                <w:rFonts w:cstheme="minorHAnsi"/>
                 <w:b/>
                 <w:iCs/>
                 <w:color w:val="767171" w:themeColor="background2" w:themeShade="80"/>
                 <w:sz w:val="22"/>
                 <w:szCs w:val="22"/>
               </w:rPr>
-              <w:t xml:space="preserve"> with 20+ members (PMs &amp; Developers) to create and improve custom web-based manufacturing software:</w:t>
+              <w:t xml:space="preserve"> with 20+ members (PMs &amp; Developers) to create and improve custom web-based manufacturing software</w:t>
             </w:r>
           </w:p>
         </w:tc>
@@ -1165,14 +1189,14 @@
               </w:numPr>
               <w:ind w:left="336"/>
               <w:rPr>
-                <w:rFonts w:ascii="Calibri" w:hAnsi="Calibri" w:cs="Calibri"/>
+                <w:rFonts w:cstheme="minorHAnsi"/>
                 <w:sz w:val="22"/>
                 <w:szCs w:val="22"/>
               </w:rPr>
             </w:pPr>
             <w:r>
               <w:rPr>
-                <w:rFonts w:ascii="Calibri" w:hAnsi="Calibri" w:cs="Calibri"/>
+                <w:rFonts w:cstheme="minorHAnsi"/>
                 <w:sz w:val="22"/>
                 <w:szCs w:val="22"/>
               </w:rPr>
@@ -1180,7 +1204,7 @@
             </w:r>
             <w:r>
               <w:rPr>
-                <w:rFonts w:ascii="Calibri" w:hAnsi="Calibri" w:cs="Calibri"/>
+                <w:rFonts w:cstheme="minorHAnsi"/>
                 <w:sz w:val="22"/>
                 <w:szCs w:val="22"/>
               </w:rPr>
@@ -1188,7 +1212,7 @@
             </w:r>
             <w:r>
               <w:rPr>
-                <w:rFonts w:ascii="Calibri" w:hAnsi="Calibri" w:cs="Calibri"/>
+                <w:rFonts w:cstheme="minorHAnsi"/>
                 <w:sz w:val="22"/>
                 <w:szCs w:val="22"/>
               </w:rPr>
@@ -1212,14 +1236,14 @@
               </w:numPr>
               <w:ind w:left="336"/>
               <w:rPr>
-                <w:rFonts w:ascii="Calibri" w:hAnsi="Calibri" w:cs="Calibri"/>
+                <w:rFonts w:cstheme="minorHAnsi"/>
                 <w:sz w:val="22"/>
                 <w:szCs w:val="22"/>
               </w:rPr>
             </w:pPr>
             <w:r>
               <w:rPr>
-                <w:rFonts w:ascii="Calibri" w:hAnsi="Calibri" w:cs="Calibri"/>
+                <w:rFonts w:cstheme="minorHAnsi"/>
                 <w:sz w:val="22"/>
                 <w:szCs w:val="22"/>
               </w:rPr>
@@ -1227,19 +1251,11 @@
             </w:r>
             <w:r>
               <w:rPr>
-                <w:rFonts w:ascii="Calibri" w:hAnsi="Calibri" w:cs="Calibri"/>
-                <w:sz w:val="22"/>
-                <w:szCs w:val="22"/>
-              </w:rPr>
-              <w:t xml:space="preserve"> software for bugs and operating speed, and documenting processes to increase efficiency</w:t>
-            </w:r>
-            <w:r>
-              <w:rPr>
-                <w:rFonts w:ascii="Calibri" w:hAnsi="Calibri" w:cs="Calibri"/>
-                <w:sz w:val="22"/>
-                <w:szCs w:val="22"/>
-              </w:rPr>
-              <w:t>.</w:t>
+                <w:rFonts w:cstheme="minorHAnsi"/>
+                <w:sz w:val="22"/>
+                <w:szCs w:val="22"/>
+              </w:rPr>
+              <w:t xml:space="preserve"> software for bugs and operating speed, and documenting processes to increase efficiency.</w:t>
             </w:r>
           </w:p>
         </w:tc>
@@ -1259,14 +1275,14 @@
               </w:numPr>
               <w:ind w:left="336"/>
               <w:rPr>
-                <w:rFonts w:ascii="Calibri" w:hAnsi="Calibri" w:cs="Calibri"/>
+                <w:rFonts w:cstheme="minorHAnsi"/>
                 <w:sz w:val="22"/>
                 <w:szCs w:val="22"/>
               </w:rPr>
             </w:pPr>
             <w:r>
               <w:rPr>
-                <w:rFonts w:ascii="Calibri" w:hAnsi="Calibri" w:cs="Calibri"/>
+                <w:rFonts w:cstheme="minorHAnsi"/>
                 <w:sz w:val="22"/>
                 <w:szCs w:val="22"/>
               </w:rPr>
@@ -1274,7 +1290,7 @@
             </w:r>
             <w:r>
               <w:rPr>
-                <w:rFonts w:ascii="Calibri" w:hAnsi="Calibri" w:cs="Calibri"/>
+                <w:rFonts w:cstheme="minorHAnsi"/>
                 <w:sz w:val="22"/>
                 <w:szCs w:val="22"/>
               </w:rPr>
@@ -1282,7 +1298,7 @@
             </w:r>
             <w:r>
               <w:rPr>
-                <w:rFonts w:ascii="Calibri" w:hAnsi="Calibri" w:cs="Calibri"/>
+                <w:rFonts w:cstheme="minorHAnsi"/>
                 <w:sz w:val="22"/>
                 <w:szCs w:val="22"/>
               </w:rPr>
@@ -1290,7 +1306,7 @@
             </w:r>
             <w:r>
               <w:rPr>
-                <w:rFonts w:ascii="Calibri" w:hAnsi="Calibri" w:cs="Calibri"/>
+                <w:rFonts w:cstheme="minorHAnsi"/>
                 <w:sz w:val="22"/>
                 <w:szCs w:val="22"/>
               </w:rPr>
@@ -1298,7 +1314,7 @@
             </w:r>
             <w:r>
               <w:rPr>
-                <w:rFonts w:ascii="Calibri" w:hAnsi="Calibri" w:cs="Calibri"/>
+                <w:rFonts w:cstheme="minorHAnsi"/>
                 <w:sz w:val="22"/>
                 <w:szCs w:val="22"/>
               </w:rPr>
@@ -1322,14 +1338,14 @@
               </w:numPr>
               <w:ind w:left="336"/>
               <w:rPr>
-                <w:rFonts w:ascii="Calibri" w:hAnsi="Calibri" w:cs="Calibri"/>
+                <w:rFonts w:cstheme="minorHAnsi"/>
                 <w:sz w:val="22"/>
                 <w:szCs w:val="22"/>
               </w:rPr>
             </w:pPr>
             <w:r>
               <w:rPr>
-                <w:rFonts w:ascii="Calibri" w:hAnsi="Calibri" w:cs="Calibri"/>
+                <w:rFonts w:cstheme="minorHAnsi"/>
                 <w:sz w:val="22"/>
                 <w:szCs w:val="22"/>
               </w:rPr>
@@ -1337,7 +1353,7 @@
             </w:r>
             <w:r>
               <w:rPr>
-                <w:rFonts w:ascii="Calibri" w:hAnsi="Calibri" w:cs="Calibri"/>
+                <w:rFonts w:cstheme="minorHAnsi"/>
                 <w:sz w:val="22"/>
                 <w:szCs w:val="22"/>
               </w:rPr>
@@ -1350,7 +1366,7 @@
     <w:p>
       <w:pPr>
         <w:rPr>
-          <w:rFonts w:ascii="Calibri" w:hAnsi="Calibri" w:cs="Calibri"/>
+          <w:rFonts w:cstheme="minorHAnsi"/>
           <w:sz w:val="8"/>
           <w:szCs w:val="8"/>
         </w:rPr>
@@ -1383,7 +1399,7 @@
           <w:p>
             <w:pPr>
               <w:rPr>
-                <w:rFonts w:ascii="Calibri" w:hAnsi="Calibri" w:cs="Calibri"/>
+                <w:rFonts w:cstheme="minorHAnsi"/>
                 <w:b/>
                 <w:sz w:val="23"/>
                 <w:szCs w:val="23"/>
@@ -1391,43 +1407,25 @@
             </w:pPr>
             <w:r>
               <w:rPr>
-                <w:rFonts w:ascii="Calibri" w:hAnsi="Calibri" w:cs="Calibri"/>
+                <w:rFonts w:cstheme="minorHAnsi"/>
                 <w:b/>
                 <w:sz w:val="23"/>
                 <w:szCs w:val="23"/>
               </w:rPr>
-              <w:t>DevOps Developer</w:t>
-            </w:r>
-            <w:r>
-              <w:rPr>
-                <w:rFonts w:ascii="Calibri" w:hAnsi="Calibri" w:cs="Calibri"/>
+              <w:t xml:space="preserve">DevOps Developer Internship </w:t>
+            </w:r>
+            <w:r>
+              <w:rPr>
+                <w:rFonts w:cstheme="minorHAnsi"/>
                 <w:b/>
                 <w:sz w:val="23"/>
                 <w:szCs w:val="23"/>
               </w:rPr>
-              <w:t xml:space="preserve"> Internship</w:t>
-            </w:r>
-            <w:r>
-              <w:rPr>
-                <w:rFonts w:ascii="Calibri" w:hAnsi="Calibri" w:cs="Calibri"/>
-                <w:b/>
-                <w:sz w:val="23"/>
-                <w:szCs w:val="23"/>
-              </w:rPr>
-              <w:t xml:space="preserve"> </w:t>
-            </w:r>
-            <w:r>
-              <w:rPr>
-                <w:rFonts w:ascii="Calibri" w:hAnsi="Calibri" w:cs="Calibri"/>
-                <w:b/>
-                <w:sz w:val="23"/>
-                <w:szCs w:val="23"/>
-              </w:rPr>
               <w:t>|</w:t>
             </w:r>
             <w:r>
               <w:rPr>
-                <w:rFonts w:ascii="Calibri" w:hAnsi="Calibri" w:cs="Calibri"/>
+                <w:rFonts w:cstheme="minorHAnsi"/>
                 <w:b/>
                 <w:sz w:val="23"/>
                 <w:szCs w:val="23"/>
@@ -1443,26 +1441,42 @@
           <w:p>
             <w:pPr>
               <w:rPr>
-                <w:rFonts w:ascii="Calibri" w:hAnsi="Calibri" w:cs="Calibri"/>
+                <w:rFonts w:cstheme="minorHAnsi"/>
                 <w:sz w:val="23"/>
                 <w:szCs w:val="23"/>
               </w:rPr>
             </w:pPr>
             <w:r>
               <w:rPr>
-                <w:rFonts w:ascii="Calibri" w:hAnsi="Calibri" w:cs="Calibri"/>
-                <w:sz w:val="22"/>
-                <w:szCs w:val="22"/>
-              </w:rPr>
-              <w:t xml:space="preserve">                                         </w:t>
-            </w:r>
-            <w:r>
-              <w:rPr>
-                <w:rFonts w:ascii="Calibri" w:hAnsi="Calibri" w:cs="Calibri"/>
+                <w:rFonts w:cstheme="minorHAnsi"/>
+                <w:sz w:val="22"/>
+                <w:szCs w:val="22"/>
+              </w:rPr>
+              <w:t xml:space="preserve">             </w:t>
+            </w:r>
+            <w:r>
+              <w:rPr>
+                <w:rFonts w:cstheme="minorHAnsi"/>
                 <w:sz w:val="23"/>
                 <w:szCs w:val="23"/>
               </w:rPr>
-              <w:t>Summer 2021</w:t>
+              <w:t>May</w:t>
+            </w:r>
+            <w:r>
+              <w:rPr>
+                <w:rFonts w:cstheme="minorHAnsi"/>
+                <w:sz w:val="23"/>
+                <w:szCs w:val="23"/>
+              </w:rPr>
+              <w:t xml:space="preserve"> 2021</w:t>
+            </w:r>
+            <w:r>
+              <w:rPr>
+                <w:rFonts w:cstheme="minorHAnsi"/>
+                <w:sz w:val="23"/>
+                <w:szCs w:val="23"/>
+              </w:rPr>
+              <w:t xml:space="preserve"> – September 2021</w:t>
             </w:r>
           </w:p>
         </w:tc>
@@ -1476,7 +1490,7 @@
           <w:p>
             <w:pPr>
               <w:rPr>
-                <w:rFonts w:ascii="Calibri" w:hAnsi="Calibri" w:cs="Calibri"/>
+                <w:rFonts w:cstheme="minorHAnsi"/>
                 <w:b/>
                 <w:color w:val="767171" w:themeColor="background2" w:themeShade="80"/>
                 <w:sz w:val="22"/>
@@ -1485,23 +1499,13 @@
             </w:pPr>
             <w:r>
               <w:rPr>
-                <w:rFonts w:ascii="Calibri" w:hAnsi="Calibri" w:cs="Calibri"/>
+                <w:rFonts w:cstheme="minorHAnsi"/>
                 <w:b/>
                 <w:color w:val="767171" w:themeColor="background2" w:themeShade="80"/>
                 <w:sz w:val="22"/>
                 <w:szCs w:val="22"/>
               </w:rPr>
               <w:t>Collaborated in a team of 5 to unit test and optimize the current Account Open process for Equity Trust Company</w:t>
-            </w:r>
-            <w:r>
-              <w:rPr>
-                <w:rFonts w:ascii="Calibri" w:hAnsi="Calibri" w:cs="Calibri"/>
-                <w:b/>
-                <w:color w:val="767171" w:themeColor="background2" w:themeShade="80"/>
-                <w:sz w:val="22"/>
-                <w:szCs w:val="22"/>
-              </w:rPr>
-              <w:t>:</w:t>
             </w:r>
           </w:p>
         </w:tc>
@@ -1521,58 +1525,18 @@
               </w:numPr>
               <w:ind w:left="336"/>
               <w:rPr>
-                <w:rFonts w:ascii="Calibri" w:hAnsi="Calibri" w:cs="Calibri"/>
+                <w:rFonts w:cstheme="minorHAnsi"/>
                 <w:sz w:val="22"/>
                 <w:szCs w:val="22"/>
               </w:rPr>
             </w:pPr>
             <w:r>
               <w:rPr>
-                <w:rFonts w:ascii="Calibri" w:hAnsi="Calibri" w:cs="Calibri"/>
-                <w:sz w:val="22"/>
-                <w:szCs w:val="22"/>
-              </w:rPr>
-              <w:t>Maintain</w:t>
-            </w:r>
-            <w:r>
-              <w:rPr>
-                <w:rFonts w:ascii="Calibri" w:hAnsi="Calibri" w:cs="Calibri"/>
-                <w:sz w:val="22"/>
-                <w:szCs w:val="22"/>
-              </w:rPr>
-              <w:t>ed</w:t>
-            </w:r>
-            <w:r>
-              <w:rPr>
-                <w:rFonts w:ascii="Calibri" w:hAnsi="Calibri" w:cs="Calibri"/>
-                <w:sz w:val="22"/>
-                <w:szCs w:val="22"/>
-              </w:rPr>
-              <w:t xml:space="preserve"> and modifie</w:t>
-            </w:r>
-            <w:r>
-              <w:rPr>
-                <w:rFonts w:ascii="Calibri" w:hAnsi="Calibri" w:cs="Calibri"/>
-                <w:sz w:val="22"/>
-                <w:szCs w:val="22"/>
-              </w:rPr>
-              <w:t>d</w:t>
-            </w:r>
-            <w:r>
-              <w:rPr>
-                <w:rFonts w:ascii="Calibri" w:hAnsi="Calibri" w:cs="Calibri"/>
-                <w:sz w:val="22"/>
-                <w:szCs w:val="22"/>
-              </w:rPr>
-              <w:t xml:space="preserve"> existing APIs while maintaining documentation and testing standards</w:t>
-            </w:r>
-            <w:r>
-              <w:rPr>
-                <w:rFonts w:ascii="Calibri" w:hAnsi="Calibri" w:cs="Calibri"/>
-                <w:sz w:val="22"/>
-                <w:szCs w:val="22"/>
-              </w:rPr>
-              <w:t>.</w:t>
+                <w:rFonts w:cstheme="minorHAnsi"/>
+                <w:sz w:val="22"/>
+                <w:szCs w:val="22"/>
+              </w:rPr>
+              <w:t>Maintained and modified existing APIs while maintaining documentation and testing standards.</w:t>
             </w:r>
           </w:p>
         </w:tc>
@@ -1592,82 +1556,18 @@
               </w:numPr>
               <w:ind w:left="336"/>
               <w:rPr>
-                <w:rFonts w:ascii="Calibri" w:hAnsi="Calibri" w:cs="Calibri"/>
+                <w:rFonts w:cstheme="minorHAnsi"/>
                 <w:sz w:val="22"/>
                 <w:szCs w:val="22"/>
               </w:rPr>
             </w:pPr>
             <w:r>
               <w:rPr>
-                <w:rFonts w:ascii="Calibri" w:hAnsi="Calibri" w:cs="Calibri"/>
-                <w:sz w:val="22"/>
-                <w:szCs w:val="22"/>
-              </w:rPr>
-              <w:t>Perf</w:t>
-            </w:r>
-            <w:r>
-              <w:rPr>
-                <w:rFonts w:ascii="Calibri" w:hAnsi="Calibri" w:cs="Calibri"/>
-                <w:sz w:val="22"/>
-                <w:szCs w:val="22"/>
-              </w:rPr>
-              <w:t>or</w:t>
-            </w:r>
-            <w:r>
-              <w:rPr>
-                <w:rFonts w:ascii="Calibri" w:hAnsi="Calibri" w:cs="Calibri"/>
-                <w:sz w:val="22"/>
-                <w:szCs w:val="22"/>
-              </w:rPr>
-              <w:t xml:space="preserve">med unit testing on 5 main functions in the </w:t>
-            </w:r>
-            <w:r>
-              <w:rPr>
-                <w:rFonts w:ascii="Calibri" w:hAnsi="Calibri" w:cs="Calibri"/>
-                <w:sz w:val="22"/>
-                <w:szCs w:val="22"/>
-              </w:rPr>
-              <w:t>company core</w:t>
-            </w:r>
-            <w:r>
-              <w:rPr>
-                <w:rFonts w:ascii="Calibri" w:hAnsi="Calibri" w:cs="Calibri"/>
-                <w:sz w:val="22"/>
-                <w:szCs w:val="22"/>
-              </w:rPr>
-              <w:t xml:space="preserve"> </w:t>
-            </w:r>
-            <w:r>
-              <w:rPr>
-                <w:rFonts w:ascii="Calibri" w:hAnsi="Calibri" w:cs="Calibri"/>
-                <w:sz w:val="22"/>
-                <w:szCs w:val="22"/>
-              </w:rPr>
-              <w:t>p</w:t>
-            </w:r>
-            <w:r>
-              <w:rPr>
-                <w:rFonts w:ascii="Calibri" w:hAnsi="Calibri" w:cs="Calibri"/>
-                <w:sz w:val="22"/>
-                <w:szCs w:val="22"/>
-              </w:rPr>
-              <w:t xml:space="preserve">rocess to verify </w:t>
-            </w:r>
-            <w:r>
-              <w:rPr>
-                <w:rFonts w:ascii="Calibri" w:hAnsi="Calibri" w:cs="Calibri"/>
-                <w:sz w:val="22"/>
-                <w:szCs w:val="22"/>
-              </w:rPr>
-              <w:t>customers’</w:t>
-            </w:r>
-            <w:r>
-              <w:rPr>
-                <w:rFonts w:ascii="Calibri" w:hAnsi="Calibri" w:cs="Calibri"/>
-                <w:sz w:val="22"/>
-                <w:szCs w:val="22"/>
-              </w:rPr>
-              <w:t xml:space="preserve"> operations.</w:t>
+                <w:rFonts w:cstheme="minorHAnsi"/>
+                <w:sz w:val="22"/>
+                <w:szCs w:val="22"/>
+              </w:rPr>
+              <w:t>Performed unit testing on 5 main functions in the company core process to verify customers’ operations.</w:t>
             </w:r>
           </w:p>
         </w:tc>
@@ -1687,66 +1587,18 @@
               </w:numPr>
               <w:ind w:left="336"/>
               <w:rPr>
-                <w:rFonts w:ascii="Calibri" w:hAnsi="Calibri" w:cs="Calibri"/>
+                <w:rFonts w:cstheme="minorHAnsi"/>
                 <w:sz w:val="22"/>
                 <w:szCs w:val="22"/>
               </w:rPr>
             </w:pPr>
             <w:r>
               <w:rPr>
-                <w:rFonts w:ascii="Calibri" w:hAnsi="Calibri" w:cs="Calibri"/>
-                <w:sz w:val="22"/>
-                <w:szCs w:val="22"/>
-              </w:rPr>
-              <w:t>Successfully deployed</w:t>
-            </w:r>
-            <w:r>
-              <w:rPr>
-                <w:rFonts w:ascii="Calibri" w:hAnsi="Calibri" w:cs="Calibri"/>
-                <w:sz w:val="22"/>
-                <w:szCs w:val="22"/>
-              </w:rPr>
-              <w:t xml:space="preserve"> </w:t>
-            </w:r>
-            <w:r>
-              <w:rPr>
-                <w:rFonts w:ascii="Calibri" w:hAnsi="Calibri" w:cs="Calibri"/>
-                <w:sz w:val="22"/>
-                <w:szCs w:val="22"/>
-              </w:rPr>
-              <w:t>2</w:t>
-            </w:r>
-            <w:r>
-              <w:rPr>
-                <w:rFonts w:ascii="Calibri" w:hAnsi="Calibri" w:cs="Calibri"/>
-                <w:sz w:val="22"/>
-                <w:szCs w:val="22"/>
-              </w:rPr>
-              <w:t xml:space="preserve"> </w:t>
-            </w:r>
-            <w:r>
-              <w:rPr>
-                <w:rFonts w:ascii="Calibri" w:hAnsi="Calibri" w:cs="Calibri"/>
-                <w:sz w:val="22"/>
-                <w:szCs w:val="22"/>
-              </w:rPr>
-              <w:t xml:space="preserve">features to production </w:t>
-            </w:r>
-            <w:r>
-              <w:rPr>
-                <w:rFonts w:ascii="Calibri" w:hAnsi="Calibri" w:cs="Calibri"/>
-                <w:sz w:val="22"/>
-                <w:szCs w:val="22"/>
-              </w:rPr>
-              <w:t>after performing necessary modifications and unit testing</w:t>
-            </w:r>
-            <w:r>
-              <w:rPr>
-                <w:rFonts w:ascii="Calibri" w:hAnsi="Calibri" w:cs="Calibri"/>
-                <w:sz w:val="22"/>
-                <w:szCs w:val="22"/>
-              </w:rPr>
-              <w:t>.</w:t>
+                <w:rFonts w:cstheme="minorHAnsi"/>
+                <w:sz w:val="22"/>
+                <w:szCs w:val="22"/>
+              </w:rPr>
+              <w:t>Successfully deployed 2 features to production after performing necessary modifications and unit testing.</w:t>
             </w:r>
           </w:p>
         </w:tc>
@@ -1766,114 +1618,18 @@
               </w:numPr>
               <w:ind w:left="336"/>
               <w:rPr>
-                <w:rFonts w:ascii="Calibri" w:hAnsi="Calibri" w:cs="Calibri"/>
+                <w:rFonts w:cstheme="minorHAnsi"/>
                 <w:sz w:val="22"/>
                 <w:szCs w:val="22"/>
               </w:rPr>
             </w:pPr>
             <w:r>
               <w:rPr>
-                <w:rFonts w:ascii="Calibri" w:hAnsi="Calibri" w:cs="Calibri"/>
-                <w:sz w:val="22"/>
-                <w:szCs w:val="22"/>
-              </w:rPr>
-              <w:t xml:space="preserve">Contributed to the process of remodeling </w:t>
-            </w:r>
-            <w:r>
-              <w:rPr>
-                <w:rFonts w:ascii="Calibri" w:hAnsi="Calibri" w:cs="Calibri"/>
-                <w:sz w:val="22"/>
-                <w:szCs w:val="22"/>
-              </w:rPr>
-              <w:t xml:space="preserve">and </w:t>
-            </w:r>
-            <w:r>
-              <w:rPr>
-                <w:rFonts w:ascii="Calibri" w:hAnsi="Calibri" w:cs="Calibri"/>
-                <w:sz w:val="22"/>
-                <w:szCs w:val="22"/>
-              </w:rPr>
-              <w:t>increas</w:t>
-            </w:r>
-            <w:r>
-              <w:rPr>
-                <w:rFonts w:ascii="Calibri" w:hAnsi="Calibri" w:cs="Calibri"/>
-                <w:sz w:val="22"/>
-                <w:szCs w:val="22"/>
-              </w:rPr>
-              <w:t>ing</w:t>
-            </w:r>
-            <w:r>
-              <w:rPr>
-                <w:rFonts w:ascii="Calibri" w:hAnsi="Calibri" w:cs="Calibri"/>
-                <w:sz w:val="22"/>
-                <w:szCs w:val="22"/>
-              </w:rPr>
-              <w:t xml:space="preserve"> security</w:t>
-            </w:r>
-            <w:r>
-              <w:rPr>
-                <w:rFonts w:ascii="Calibri" w:hAnsi="Calibri" w:cs="Calibri"/>
-                <w:sz w:val="22"/>
-                <w:szCs w:val="22"/>
-              </w:rPr>
-              <w:t xml:space="preserve"> level of </w:t>
-            </w:r>
-            <w:r>
-              <w:rPr>
-                <w:rFonts w:ascii="Calibri" w:hAnsi="Calibri" w:cs="Calibri"/>
-                <w:sz w:val="22"/>
-                <w:szCs w:val="22"/>
-              </w:rPr>
-              <w:t xml:space="preserve">the </w:t>
-            </w:r>
-            <w:r>
-              <w:rPr>
-                <w:rFonts w:ascii="Calibri" w:hAnsi="Calibri" w:cs="Calibri"/>
-                <w:sz w:val="22"/>
-                <w:szCs w:val="22"/>
-              </w:rPr>
-              <w:t xml:space="preserve">Customer </w:t>
-            </w:r>
-            <w:r>
-              <w:rPr>
-                <w:rFonts w:ascii="Calibri" w:hAnsi="Calibri" w:cs="Calibri"/>
-                <w:sz w:val="22"/>
-                <w:szCs w:val="22"/>
-              </w:rPr>
-              <w:t xml:space="preserve">Account Open </w:t>
-            </w:r>
-            <w:r>
-              <w:rPr>
-                <w:rFonts w:ascii="Calibri" w:hAnsi="Calibri" w:cs="Calibri"/>
-                <w:sz w:val="22"/>
-                <w:szCs w:val="22"/>
-              </w:rPr>
-              <w:t>P</w:t>
-            </w:r>
-            <w:r>
-              <w:rPr>
-                <w:rFonts w:ascii="Calibri" w:hAnsi="Calibri" w:cs="Calibri"/>
-                <w:sz w:val="22"/>
-                <w:szCs w:val="22"/>
-              </w:rPr>
-              <w:t>rocess by changing it from Service Bus Queue to Topics &amp; Subscriptions</w:t>
-            </w:r>
-            <w:r>
-              <w:rPr>
-                <w:rFonts w:ascii="Calibri" w:hAnsi="Calibri" w:cs="Calibri"/>
-                <w:sz w:val="22"/>
-                <w:szCs w:val="22"/>
-              </w:rPr>
-              <w:t xml:space="preserve"> from Azure Architecture</w:t>
-            </w:r>
-            <w:r>
-              <w:rPr>
-                <w:rFonts w:ascii="Calibri" w:hAnsi="Calibri" w:cs="Calibri"/>
-                <w:sz w:val="22"/>
-                <w:szCs w:val="22"/>
-              </w:rPr>
-              <w:t>.</w:t>
+                <w:rFonts w:cstheme="minorHAnsi"/>
+                <w:sz w:val="22"/>
+                <w:szCs w:val="22"/>
+              </w:rPr>
+              <w:t>Contributed to the process of remodeling and increasing security level of the Customer Account Open Process by changing it from Service Bus Queue to Topics &amp; Subscriptions from Azure Architecture.</w:t>
             </w:r>
           </w:p>
         </w:tc>
@@ -1882,7 +1638,7 @@
     <w:p>
       <w:pPr>
         <w:rPr>
-          <w:rFonts w:ascii="Calibri" w:hAnsi="Calibri" w:cs="Calibri"/>
+          <w:rFonts w:cstheme="minorHAnsi"/>
           <w:color w:val="767171" w:themeColor="background2" w:themeShade="80"/>
           <w:sz w:val="8"/>
           <w:szCs w:val="8"/>
@@ -1916,7 +1672,7 @@
           <w:p>
             <w:pPr>
               <w:rPr>
-                <w:rFonts w:ascii="Calibri" w:hAnsi="Calibri" w:cs="Calibri"/>
+                <w:rFonts w:cstheme="minorHAnsi"/>
                 <w:b/>
                 <w:sz w:val="23"/>
                 <w:szCs w:val="23"/>
@@ -1924,34 +1680,25 @@
             </w:pPr>
             <w:r>
               <w:rPr>
-                <w:rFonts w:ascii="Calibri" w:hAnsi="Calibri" w:cs="Calibri"/>
+                <w:rFonts w:cstheme="minorHAnsi"/>
                 <w:b/>
                 <w:sz w:val="23"/>
                 <w:szCs w:val="23"/>
               </w:rPr>
-              <w:t>Web Developer/Software Developer Co-op</w:t>
-            </w:r>
-            <w:r>
-              <w:rPr>
-                <w:rFonts w:ascii="Calibri" w:hAnsi="Calibri" w:cs="Calibri"/>
+              <w:t xml:space="preserve">Web Developer/Software Developer Co-op </w:t>
+            </w:r>
+            <w:r>
+              <w:rPr>
+                <w:rFonts w:cstheme="minorHAnsi"/>
                 <w:b/>
                 <w:sz w:val="23"/>
                 <w:szCs w:val="23"/>
               </w:rPr>
-              <w:t xml:space="preserve"> </w:t>
-            </w:r>
-            <w:r>
-              <w:rPr>
-                <w:rFonts w:ascii="Calibri" w:hAnsi="Calibri" w:cs="Calibri"/>
-                <w:b/>
-                <w:sz w:val="23"/>
-                <w:szCs w:val="23"/>
-              </w:rPr>
               <w:t>|</w:t>
             </w:r>
             <w:r>
               <w:rPr>
-                <w:rFonts w:ascii="Calibri" w:hAnsi="Calibri" w:cs="Calibri"/>
+                <w:rFonts w:cstheme="minorHAnsi"/>
                 <w:b/>
                 <w:sz w:val="23"/>
                 <w:szCs w:val="23"/>
@@ -1967,14 +1714,14 @@
           <w:p>
             <w:pPr>
               <w:rPr>
-                <w:rFonts w:ascii="Calibri" w:hAnsi="Calibri" w:cs="Calibri"/>
+                <w:rFonts w:cstheme="minorHAnsi"/>
                 <w:sz w:val="23"/>
                 <w:szCs w:val="23"/>
               </w:rPr>
             </w:pPr>
             <w:r>
               <w:rPr>
-                <w:rFonts w:ascii="Calibri" w:hAnsi="Calibri" w:cs="Calibri"/>
+                <w:rFonts w:cstheme="minorHAnsi"/>
                 <w:sz w:val="22"/>
                 <w:szCs w:val="22"/>
               </w:rPr>
@@ -1982,35 +1729,43 @@
             </w:r>
             <w:r>
               <w:rPr>
-                <w:rFonts w:ascii="Calibri" w:hAnsi="Calibri" w:cs="Calibri"/>
-                <w:sz w:val="22"/>
-                <w:szCs w:val="22"/>
-              </w:rPr>
-              <w:t xml:space="preserve">                        </w:t>
-            </w:r>
-            <w:r>
-              <w:rPr>
-                <w:rFonts w:ascii="Calibri" w:hAnsi="Calibri" w:cs="Calibri"/>
-                <w:sz w:val="22"/>
-                <w:szCs w:val="22"/>
-              </w:rPr>
-              <w:t xml:space="preserve">        </w:t>
-            </w:r>
-            <w:r>
-              <w:rPr>
-                <w:rFonts w:ascii="Calibri" w:hAnsi="Calibri" w:cs="Calibri"/>
+                <w:rFonts w:cstheme="minorHAnsi"/>
+                <w:sz w:val="22"/>
+                <w:szCs w:val="22"/>
+              </w:rPr>
+              <w:t xml:space="preserve">       </w:t>
+            </w:r>
+            <w:r>
+              <w:rPr>
+                <w:rFonts w:cstheme="minorHAnsi"/>
                 <w:sz w:val="23"/>
                 <w:szCs w:val="23"/>
               </w:rPr>
-              <w:t xml:space="preserve">Spring </w:t>
-            </w:r>
-            <w:r>
-              <w:rPr>
-                <w:rFonts w:ascii="Calibri" w:hAnsi="Calibri" w:cs="Calibri"/>
+              <w:t>January</w:t>
+            </w:r>
+            <w:r>
+              <w:rPr>
+                <w:rFonts w:cstheme="minorHAnsi"/>
                 <w:sz w:val="23"/>
                 <w:szCs w:val="23"/>
               </w:rPr>
+              <w:t xml:space="preserve"> </w:t>
+            </w:r>
+            <w:r>
+              <w:rPr>
+                <w:rFonts w:cstheme="minorHAnsi"/>
+                <w:sz w:val="23"/>
+                <w:szCs w:val="23"/>
+              </w:rPr>
               <w:t>2020</w:t>
+            </w:r>
+            <w:r>
+              <w:rPr>
+                <w:rFonts w:cstheme="minorHAnsi"/>
+                <w:sz w:val="23"/>
+                <w:szCs w:val="23"/>
+              </w:rPr>
+              <w:t xml:space="preserve"> – May 2020</w:t>
             </w:r>
           </w:p>
         </w:tc>
@@ -2024,7 +1779,7 @@
           <w:p>
             <w:pPr>
               <w:rPr>
-                <w:rFonts w:ascii="Calibri" w:hAnsi="Calibri" w:cs="Calibri"/>
+                <w:rFonts w:cstheme="minorHAnsi"/>
                 <w:b/>
                 <w:color w:val="767171" w:themeColor="background2" w:themeShade="80"/>
                 <w:sz w:val="22"/>
@@ -2033,7 +1788,7 @@
             </w:pPr>
             <w:r>
               <w:rPr>
-                <w:rFonts w:ascii="Calibri" w:hAnsi="Calibri" w:cs="Calibri"/>
+                <w:rFonts w:cstheme="minorHAnsi"/>
                 <w:b/>
                 <w:color w:val="767171" w:themeColor="background2" w:themeShade="80"/>
                 <w:sz w:val="22"/>
@@ -2043,7 +1798,7 @@
             </w:r>
             <w:r>
               <w:rPr>
-                <w:rFonts w:ascii="Calibri" w:hAnsi="Calibri" w:cs="Calibri"/>
+                <w:rFonts w:cstheme="minorHAnsi"/>
                 <w:b/>
                 <w:color w:val="767171" w:themeColor="background2" w:themeShade="80"/>
                 <w:sz w:val="22"/>
@@ -2053,7 +1808,7 @@
             </w:r>
             <w:r>
               <w:rPr>
-                <w:rFonts w:ascii="Calibri" w:hAnsi="Calibri" w:cs="Calibri"/>
+                <w:rFonts w:cstheme="minorHAnsi"/>
                 <w:b/>
                 <w:color w:val="767171" w:themeColor="background2" w:themeShade="80"/>
                 <w:sz w:val="22"/>
@@ -2063,7 +1818,7 @@
             </w:r>
             <w:r>
               <w:rPr>
-                <w:rFonts w:ascii="Calibri" w:hAnsi="Calibri" w:cs="Calibri"/>
+                <w:rFonts w:cstheme="minorHAnsi"/>
                 <w:b/>
                 <w:color w:val="767171" w:themeColor="background2" w:themeShade="80"/>
                 <w:sz w:val="22"/>
@@ -2073,7 +1828,7 @@
             </w:r>
             <w:r>
               <w:rPr>
-                <w:rFonts w:ascii="Calibri" w:hAnsi="Calibri" w:cs="Calibri"/>
+                <w:rFonts w:cstheme="minorHAnsi"/>
                 <w:b/>
                 <w:color w:val="767171" w:themeColor="background2" w:themeShade="80"/>
                 <w:sz w:val="22"/>
@@ -2083,7 +1838,7 @@
             </w:r>
             <w:r>
               <w:rPr>
-                <w:rFonts w:ascii="Calibri" w:hAnsi="Calibri" w:cs="Calibri"/>
+                <w:rFonts w:cstheme="minorHAnsi"/>
                 <w:b/>
                 <w:color w:val="767171" w:themeColor="background2" w:themeShade="80"/>
                 <w:sz w:val="22"/>
@@ -2093,7 +1848,7 @@
             </w:r>
             <w:r>
               <w:rPr>
-                <w:rFonts w:ascii="Calibri" w:hAnsi="Calibri" w:cs="Calibri"/>
+                <w:rFonts w:cstheme="minorHAnsi"/>
                 <w:b/>
                 <w:color w:val="767171" w:themeColor="background2" w:themeShade="80"/>
                 <w:sz w:val="22"/>
@@ -2103,7 +1858,7 @@
             </w:r>
             <w:r>
               <w:rPr>
-                <w:rFonts w:ascii="Calibri" w:hAnsi="Calibri" w:cs="Calibri"/>
+                <w:rFonts w:cstheme="minorHAnsi"/>
                 <w:b/>
                 <w:color w:val="767171" w:themeColor="background2" w:themeShade="80"/>
                 <w:sz w:val="22"/>
@@ -2113,23 +1868,13 @@
             </w:r>
             <w:r>
               <w:rPr>
-                <w:rFonts w:ascii="Calibri" w:hAnsi="Calibri" w:cs="Calibri"/>
+                <w:rFonts w:cstheme="minorHAnsi"/>
                 <w:b/>
                 <w:color w:val="767171" w:themeColor="background2" w:themeShade="80"/>
                 <w:sz w:val="22"/>
                 <w:szCs w:val="22"/>
               </w:rPr>
               <w:t>custom website</w:t>
-            </w:r>
-            <w:r>
-              <w:rPr>
-                <w:rFonts w:ascii="Calibri" w:hAnsi="Calibri" w:cs="Calibri"/>
-                <w:b/>
-                <w:color w:val="767171" w:themeColor="background2" w:themeShade="80"/>
-                <w:sz w:val="22"/>
-                <w:szCs w:val="22"/>
-              </w:rPr>
-              <w:t>:</w:t>
             </w:r>
           </w:p>
         </w:tc>
@@ -2149,59 +1894,17 @@
               </w:numPr>
               <w:ind w:left="336"/>
               <w:rPr>
-                <w:rFonts w:ascii="Calibri" w:hAnsi="Calibri" w:cs="Calibri"/>
+                <w:rFonts w:cstheme="minorHAnsi"/>
                 <w:sz w:val="22"/>
                 <w:szCs w:val="22"/>
               </w:rPr>
             </w:pPr>
             <w:r>
               <w:rPr>
-                <w:rFonts w:ascii="Calibri" w:hAnsi="Calibri" w:cs="Calibri"/>
-                <w:sz w:val="22"/>
-              </w:rPr>
-              <w:t>Updated and maintained customer website</w:t>
-            </w:r>
-            <w:r>
-              <w:rPr>
-                <w:rFonts w:ascii="Calibri" w:hAnsi="Calibri" w:cs="Calibri"/>
-                <w:sz w:val="22"/>
-              </w:rPr>
-              <w:t xml:space="preserve"> using .NET Framework, C#, JavaScript, HTML, and SQL database</w:t>
-            </w:r>
-            <w:r>
-              <w:rPr>
-                <w:rFonts w:ascii="Calibri" w:hAnsi="Calibri" w:cs="Calibri"/>
-                <w:sz w:val="22"/>
-              </w:rPr>
-              <w:t xml:space="preserve"> to </w:t>
-            </w:r>
-            <w:r>
-              <w:rPr>
-                <w:rFonts w:ascii="Calibri" w:hAnsi="Calibri" w:cs="Calibri"/>
-                <w:sz w:val="22"/>
-              </w:rPr>
-              <w:t>improv</w:t>
-            </w:r>
-            <w:r>
-              <w:rPr>
-                <w:rFonts w:ascii="Calibri" w:hAnsi="Calibri" w:cs="Calibri"/>
-                <w:sz w:val="22"/>
-              </w:rPr>
-              <w:t>e</w:t>
-            </w:r>
-            <w:r>
-              <w:rPr>
-                <w:rFonts w:ascii="Calibri" w:hAnsi="Calibri" w:cs="Calibri"/>
-                <w:sz w:val="22"/>
-              </w:rPr>
-              <w:t xml:space="preserve"> day-to-day operations within the company, and innovation for future business</w:t>
-            </w:r>
-            <w:r>
-              <w:rPr>
-                <w:rFonts w:ascii="Calibri" w:hAnsi="Calibri" w:cs="Calibri"/>
-                <w:sz w:val="22"/>
-              </w:rPr>
-              <w:t>.</w:t>
+                <w:rFonts w:cstheme="minorHAnsi"/>
+                <w:sz w:val="22"/>
+              </w:rPr>
+              <w:t>Updated and maintained customer website using .NET Framework, C#, JavaScript, HTML, and SQL database to improve day-to-day operations within the company, and innovation for future business.</w:t>
             </w:r>
           </w:p>
         </w:tc>
@@ -2221,98 +1924,18 @@
               </w:numPr>
               <w:ind w:left="336"/>
               <w:rPr>
-                <w:rFonts w:ascii="Calibri" w:hAnsi="Calibri" w:cs="Calibri"/>
+                <w:rFonts w:cstheme="minorHAnsi"/>
                 <w:sz w:val="22"/>
                 <w:szCs w:val="22"/>
               </w:rPr>
             </w:pPr>
             <w:r>
               <w:rPr>
-                <w:rFonts w:ascii="Calibri" w:hAnsi="Calibri" w:cs="Calibri"/>
-                <w:sz w:val="22"/>
-                <w:szCs w:val="22"/>
-              </w:rPr>
-              <w:t>D</w:t>
-            </w:r>
-            <w:r>
-              <w:rPr>
-                <w:rFonts w:ascii="Calibri" w:hAnsi="Calibri" w:cs="Calibri"/>
-                <w:sz w:val="22"/>
-                <w:szCs w:val="22"/>
-              </w:rPr>
-              <w:t xml:space="preserve">eveloped </w:t>
-            </w:r>
-            <w:r>
-              <w:rPr>
-                <w:rFonts w:ascii="Calibri" w:hAnsi="Calibri" w:cs="Calibri"/>
-                <w:sz w:val="22"/>
-                <w:szCs w:val="22"/>
-              </w:rPr>
-              <w:t>method</w:t>
-            </w:r>
-            <w:r>
-              <w:rPr>
-                <w:rFonts w:ascii="Calibri" w:hAnsi="Calibri" w:cs="Calibri"/>
-                <w:sz w:val="22"/>
-                <w:szCs w:val="22"/>
-              </w:rPr>
-              <w:t xml:space="preserve">s and </w:t>
-            </w:r>
-            <w:r>
-              <w:rPr>
-                <w:rFonts w:ascii="Calibri" w:hAnsi="Calibri" w:cs="Calibri"/>
-                <w:sz w:val="22"/>
-                <w:szCs w:val="22"/>
-              </w:rPr>
-              <w:t>algorithms to sketch graphs and calculate</w:t>
-            </w:r>
-            <w:r>
-              <w:rPr>
-                <w:rFonts w:ascii="Calibri" w:hAnsi="Calibri" w:cs="Calibri"/>
-                <w:sz w:val="22"/>
-                <w:szCs w:val="22"/>
-              </w:rPr>
-              <w:t>d</w:t>
-            </w:r>
-            <w:r>
-              <w:rPr>
-                <w:rFonts w:ascii="Calibri" w:hAnsi="Calibri" w:cs="Calibri"/>
-                <w:sz w:val="22"/>
-                <w:szCs w:val="22"/>
-              </w:rPr>
-              <w:t xml:space="preserve"> volume of </w:t>
-            </w:r>
-            <w:r>
-              <w:rPr>
-                <w:rFonts w:ascii="Calibri" w:hAnsi="Calibri" w:cs="Calibri"/>
-                <w:sz w:val="22"/>
-                <w:szCs w:val="22"/>
-              </w:rPr>
-              <w:t xml:space="preserve">plastic </w:t>
-            </w:r>
-            <w:r>
-              <w:rPr>
-                <w:rFonts w:ascii="Calibri" w:hAnsi="Calibri" w:cs="Calibri"/>
-                <w:sz w:val="22"/>
-                <w:szCs w:val="22"/>
-              </w:rPr>
-              <w:t xml:space="preserve">bottles </w:t>
-            </w:r>
-            <w:r>
-              <w:rPr>
-                <w:rFonts w:ascii="Calibri" w:hAnsi="Calibri" w:cs="Calibri"/>
-                <w:sz w:val="22"/>
-                <w:szCs w:val="22"/>
-              </w:rPr>
-              <w:t>and</w:t>
-            </w:r>
-            <w:r>
-              <w:rPr>
-                <w:rFonts w:ascii="Calibri" w:hAnsi="Calibri" w:cs="Calibri"/>
-                <w:sz w:val="22"/>
-                <w:szCs w:val="22"/>
-              </w:rPr>
-              <w:t xml:space="preserve"> preforms.</w:t>
+                <w:rFonts w:cstheme="minorHAnsi"/>
+                <w:sz w:val="22"/>
+                <w:szCs w:val="22"/>
+              </w:rPr>
+              <w:t>Developed methods and algorithms to sketch graphs and calculated volume of plastic bottles and preforms.</w:t>
             </w:r>
           </w:p>
         </w:tc>
@@ -2332,52 +1955,17 @@
               </w:numPr>
               <w:ind w:left="336"/>
               <w:rPr>
-                <w:rFonts w:ascii="Calibri" w:hAnsi="Calibri" w:cs="Calibri"/>
+                <w:rFonts w:cstheme="minorHAnsi"/>
                 <w:sz w:val="22"/>
                 <w:szCs w:val="22"/>
               </w:rPr>
             </w:pPr>
             <w:r>
               <w:rPr>
-                <w:rFonts w:ascii="Calibri" w:hAnsi="Calibri" w:cs="Calibri"/>
-                <w:sz w:val="22"/>
-              </w:rPr>
-              <w:t xml:space="preserve">Assisted </w:t>
-            </w:r>
-            <w:r>
-              <w:rPr>
-                <w:rFonts w:ascii="Calibri" w:hAnsi="Calibri" w:cs="Calibri"/>
-                <w:sz w:val="22"/>
-              </w:rPr>
-              <w:t>senior</w:t>
-            </w:r>
-            <w:r>
-              <w:rPr>
-                <w:rFonts w:ascii="Calibri" w:hAnsi="Calibri" w:cs="Calibri"/>
-                <w:sz w:val="22"/>
-              </w:rPr>
-              <w:t xml:space="preserve"> engineers with lab measurements and </w:t>
-            </w:r>
-            <w:r>
-              <w:rPr>
-                <w:rFonts w:ascii="Calibri" w:hAnsi="Calibri" w:cs="Calibri"/>
-                <w:sz w:val="22"/>
-              </w:rPr>
-              <w:t>g</w:t>
-            </w:r>
-            <w:r>
-              <w:rPr>
-                <w:rFonts w:ascii="Calibri" w:hAnsi="Calibri" w:cs="Calibri"/>
-                <w:sz w:val="22"/>
-              </w:rPr>
-              <w:t>enerated reports on simulation results of the product</w:t>
-            </w:r>
-            <w:r>
-              <w:rPr>
-                <w:rFonts w:ascii="Calibri" w:hAnsi="Calibri" w:cs="Calibri"/>
-                <w:sz w:val="22"/>
-              </w:rPr>
-              <w:t>.</w:t>
+                <w:rFonts w:cstheme="minorHAnsi"/>
+                <w:sz w:val="22"/>
+              </w:rPr>
+              <w:t>Assisted senior engineers with lab measurements and generated reports on simulation results of the product.</w:t>
             </w:r>
           </w:p>
         </w:tc>
@@ -2397,45 +1985,17 @@
               </w:numPr>
               <w:ind w:left="336"/>
               <w:rPr>
-                <w:rFonts w:ascii="Calibri" w:hAnsi="Calibri" w:cs="Calibri"/>
+                <w:rFonts w:cstheme="minorHAnsi"/>
                 <w:sz w:val="22"/>
                 <w:szCs w:val="22"/>
               </w:rPr>
             </w:pPr>
             <w:r>
               <w:rPr>
-                <w:rFonts w:ascii="Calibri" w:hAnsi="Calibri" w:cs="Calibri"/>
-                <w:sz w:val="22"/>
-              </w:rPr>
-              <w:t xml:space="preserve">Supported 3 customers with technical </w:t>
-            </w:r>
-            <w:r>
-              <w:rPr>
-                <w:rFonts w:ascii="Calibri" w:hAnsi="Calibri" w:cs="Calibri"/>
-                <w:sz w:val="22"/>
-              </w:rPr>
-              <w:t xml:space="preserve">support </w:t>
-            </w:r>
-            <w:r>
-              <w:rPr>
-                <w:rFonts w:ascii="Calibri" w:hAnsi="Calibri" w:cs="Calibri"/>
-                <w:sz w:val="22"/>
-              </w:rPr>
-              <w:t xml:space="preserve">for performing </w:t>
-            </w:r>
-            <w:r>
-              <w:rPr>
-                <w:rFonts w:ascii="Calibri" w:hAnsi="Calibri" w:cs="Calibri"/>
-                <w:sz w:val="22"/>
-              </w:rPr>
-              <w:t>precision machining operations</w:t>
-            </w:r>
-            <w:r>
-              <w:rPr>
-                <w:rFonts w:ascii="Calibri" w:hAnsi="Calibri" w:cs="Calibri"/>
-                <w:sz w:val="22"/>
-              </w:rPr>
-              <w:t>.</w:t>
+                <w:rFonts w:cstheme="minorHAnsi"/>
+                <w:sz w:val="22"/>
+              </w:rPr>
+              <w:t>Supported 3 customers with technical support for performing precision machining operations.</w:t>
             </w:r>
           </w:p>
         </w:tc>
@@ -2450,7 +2010,7 @@
           <w:tab w:val="left" w:pos="630"/>
         </w:tabs>
         <w:rPr>
-          <w:rFonts w:ascii="Calibri" w:hAnsi="Calibri" w:cs="Calibri"/>
+          <w:rFonts w:cstheme="minorHAnsi"/>
           <w:sz w:val="8"/>
           <w:szCs w:val="8"/>
         </w:rPr>
@@ -2462,27 +2022,27 @@
           <w:bottom w:val="single" w:sz="4" w:space="1" w:color="auto"/>
         </w:pBdr>
         <w:rPr>
-          <w:rFonts w:ascii="Calibri" w:hAnsi="Calibri" w:cs="Calibri"/>
+          <w:rFonts w:cstheme="minorHAnsi"/>
           <w:b/>
         </w:rPr>
       </w:pPr>
       <w:r>
         <w:rPr>
-          <w:rFonts w:ascii="Calibri" w:hAnsi="Calibri" w:cs="Calibri"/>
+          <w:rFonts w:cstheme="minorHAnsi"/>
           <w:b/>
         </w:rPr>
         <w:t>PROJECTS</w:t>
       </w:r>
       <w:r>
         <w:rPr>
-          <w:rFonts w:ascii="Calibri" w:hAnsi="Calibri" w:cs="Calibri"/>
+          <w:rFonts w:cstheme="minorHAnsi"/>
           <w:b/>
         </w:rPr>
         <w:t xml:space="preserve"> AND CLUB</w:t>
       </w:r>
       <w:r>
         <w:rPr>
-          <w:rFonts w:ascii="Calibri" w:hAnsi="Calibri" w:cs="Calibri"/>
+          <w:rFonts w:cstheme="minorHAnsi"/>
           <w:b/>
         </w:rPr>
         <w:t xml:space="preserve"> ACTIVITIES</w:t>
@@ -2491,7 +2051,7 @@
     <w:p>
       <w:pPr>
         <w:rPr>
-          <w:rFonts w:ascii="Calibri" w:hAnsi="Calibri" w:cs="Calibri"/>
+          <w:rFonts w:cstheme="minorHAnsi"/>
           <w:color w:val="767171" w:themeColor="background2" w:themeShade="80"/>
           <w:sz w:val="8"/>
           <w:szCs w:val="8"/>
@@ -2525,35 +2085,26 @@
           <w:p>
             <w:pPr>
               <w:rPr>
-                <w:rFonts w:ascii="Calibri" w:hAnsi="Calibri" w:cs="Calibri"/>
+                <w:rFonts w:cstheme="minorHAnsi"/>
                 <w:b/>
-                <w:sz w:val="22"/>
-                <w:szCs w:val="22"/>
+                <w:sz w:val="23"/>
+                <w:szCs w:val="23"/>
               </w:rPr>
             </w:pPr>
             <w:r>
               <w:rPr>
-                <w:rFonts w:ascii="Calibri" w:hAnsi="Calibri" w:cs="Calibri"/>
+                <w:rFonts w:cstheme="minorHAnsi"/>
                 <w:b/>
-                <w:sz w:val="22"/>
-                <w:szCs w:val="22"/>
+                <w:sz w:val="23"/>
+                <w:szCs w:val="23"/>
               </w:rPr>
               <w:t>Active</w:t>
-            </w:r>
-            <w:r>
-              <w:rPr>
-                <w:rFonts w:ascii="Calibri" w:hAnsi="Calibri" w:cs="Calibri"/>
-                <w:b/>
-                <w:sz w:val="22"/>
-                <w:szCs w:val="22"/>
-              </w:rPr>
-              <w:t>:</w:t>
             </w:r>
           </w:p>
           <w:p>
             <w:pPr>
               <w:rPr>
-                <w:rFonts w:ascii="Calibri" w:hAnsi="Calibri" w:cs="Calibri"/>
+                <w:rFonts w:cstheme="minorHAnsi"/>
                 <w:bCs/>
                 <w:sz w:val="22"/>
                 <w:szCs w:val="22"/>
@@ -2561,18 +2112,45 @@
             </w:pPr>
             <w:r>
               <w:rPr>
-                <w:rFonts w:ascii="Calibri" w:hAnsi="Calibri" w:cs="Calibri"/>
+                <w:rFonts w:cstheme="minorHAnsi"/>
                 <w:bCs/>
                 <w:sz w:val="22"/>
                 <w:szCs w:val="22"/>
               </w:rPr>
-              <w:t>Full Stack Developer - myHome Property Management</w:t>
+              <w:t>Software</w:t>
+            </w:r>
+            <w:r>
+              <w:rPr>
+                <w:rFonts w:cstheme="minorHAnsi"/>
+                <w:bCs/>
+                <w:sz w:val="22"/>
+                <w:szCs w:val="22"/>
+              </w:rPr>
+              <w:t xml:space="preserve"> Developer – </w:t>
+            </w:r>
+            <w:r>
+              <w:rPr>
+                <w:rFonts w:cstheme="minorHAnsi"/>
+                <w:bCs/>
+                <w:sz w:val="22"/>
+                <w:szCs w:val="22"/>
+              </w:rPr>
+              <w:t>Bone Conduction Railing</w:t>
+            </w:r>
+            <w:r>
+              <w:rPr>
+                <w:rFonts w:cstheme="minorHAnsi"/>
+                <w:bCs/>
+                <w:sz w:val="22"/>
+                <w:szCs w:val="22"/>
+              </w:rPr>
+              <w:t xml:space="preserve"> (Senior Design Project)</w:t>
             </w:r>
           </w:p>
           <w:p>
             <w:pPr>
               <w:rPr>
-                <w:rFonts w:ascii="Calibri" w:hAnsi="Calibri" w:cs="Calibri"/>
+                <w:rFonts w:cstheme="minorHAnsi"/>
                 <w:bCs/>
                 <w:sz w:val="22"/>
                 <w:szCs w:val="22"/>
@@ -2580,12 +2158,12 @@
             </w:pPr>
             <w:r>
               <w:rPr>
-                <w:rFonts w:ascii="Calibri" w:hAnsi="Calibri" w:cs="Calibri"/>
+                <w:rFonts w:cstheme="minorHAnsi"/>
                 <w:bCs/>
                 <w:sz w:val="22"/>
                 <w:szCs w:val="22"/>
               </w:rPr>
-              <w:t>Full Stack Developer – Udemy Dating App (Udemy Course)</w:t>
+              <w:t>Full Stack Developer – myHome Property Management</w:t>
             </w:r>
           </w:p>
         </w:tc>
@@ -2596,12 +2174,12 @@
           <w:p>
             <w:pPr>
               <w:rPr>
-                <w:rFonts w:ascii="Calibri" w:hAnsi="Calibri" w:cs="Calibri"/>
+                <w:rFonts w:cstheme="minorHAnsi"/>
               </w:rPr>
             </w:pPr>
             <w:r>
               <w:rPr>
-                <w:rFonts w:ascii="Calibri" w:hAnsi="Calibri" w:cs="Calibri"/>
+                <w:rFonts w:cstheme="minorHAnsi"/>
               </w:rPr>
               <w:t xml:space="preserve">                      </w:t>
             </w:r>
@@ -2609,27 +2187,85 @@
           <w:p>
             <w:pPr>
               <w:rPr>
-                <w:rFonts w:ascii="Calibri" w:hAnsi="Calibri" w:cs="Calibri"/>
+                <w:rFonts w:cstheme="minorHAnsi"/>
+                <w:sz w:val="22"/>
+                <w:szCs w:val="22"/>
               </w:rPr>
             </w:pPr>
             <w:r>
               <w:rPr>
-                <w:rFonts w:ascii="Calibri" w:hAnsi="Calibri" w:cs="Calibri"/>
-              </w:rPr>
-              <w:t xml:space="preserve">                     August 2021 – Present</w:t>
+                <w:rFonts w:cstheme="minorHAnsi"/>
+              </w:rPr>
+              <w:t xml:space="preserve">                    </w:t>
+            </w:r>
+            <w:r>
+              <w:rPr>
+                <w:rFonts w:cstheme="minorHAnsi"/>
+              </w:rPr>
+              <w:t xml:space="preserve"> </w:t>
+            </w:r>
+            <w:r>
+              <w:rPr>
+                <w:rFonts w:cstheme="minorHAnsi"/>
+              </w:rPr>
+              <w:t xml:space="preserve">    </w:t>
+            </w:r>
+            <w:r>
+              <w:rPr>
+                <w:rFonts w:cstheme="minorHAnsi"/>
+                <w:sz w:val="22"/>
+                <w:szCs w:val="22"/>
+              </w:rPr>
+              <w:t>August</w:t>
+            </w:r>
+            <w:r>
+              <w:rPr>
+                <w:rFonts w:cstheme="minorHAnsi"/>
+                <w:sz w:val="22"/>
+                <w:szCs w:val="22"/>
+              </w:rPr>
+              <w:t xml:space="preserve"> 2022 </w:t>
+            </w:r>
+            <w:r>
+              <w:rPr>
+                <w:rFonts w:cstheme="minorHAnsi"/>
+                <w:sz w:val="22"/>
+                <w:szCs w:val="22"/>
+              </w:rPr>
+              <w:t>–</w:t>
+            </w:r>
+            <w:r>
+              <w:rPr>
+                <w:rFonts w:cstheme="minorHAnsi"/>
+                <w:sz w:val="22"/>
+                <w:szCs w:val="22"/>
+              </w:rPr>
+              <w:t xml:space="preserve"> Present</w:t>
             </w:r>
           </w:p>
           <w:p>
             <w:pPr>
               <w:rPr>
-                <w:rFonts w:ascii="Calibri" w:hAnsi="Calibri" w:cs="Calibri"/>
+                <w:rFonts w:cstheme="minorHAnsi"/>
+                <w:sz w:val="22"/>
+                <w:szCs w:val="22"/>
               </w:rPr>
             </w:pPr>
             <w:r>
               <w:rPr>
-                <w:rFonts w:ascii="Calibri" w:hAnsi="Calibri" w:cs="Calibri"/>
-              </w:rPr>
-              <w:t xml:space="preserve">                           May 2022 - Present</w:t>
+                <w:rFonts w:cstheme="minorHAnsi"/>
+                <w:sz w:val="22"/>
+                <w:szCs w:val="22"/>
+              </w:rPr>
+              <w:t xml:space="preserve">                           </w:t>
+            </w:r>
+            <w:r>
+              <w:rPr>
+                <w:rFonts w:cstheme="minorHAnsi"/>
+                <w:sz w:val="22"/>
+                <w:szCs w:val="22"/>
+              </w:rPr>
+              <w:t>August 2021 – Present</w:t>
             </w:r>
           </w:p>
         </w:tc>
@@ -2642,26 +2278,26 @@
           <w:p>
             <w:pPr>
               <w:rPr>
-                <w:rFonts w:ascii="Calibri" w:hAnsi="Calibri" w:cs="Calibri"/>
+                <w:rFonts w:cstheme="minorHAnsi"/>
                 <w:b/>
-                <w:sz w:val="22"/>
-                <w:szCs w:val="22"/>
+                <w:sz w:val="23"/>
+                <w:szCs w:val="23"/>
               </w:rPr>
             </w:pPr>
             <w:r>
               <w:rPr>
-                <w:rFonts w:ascii="Calibri" w:hAnsi="Calibri" w:cs="Calibri"/>
+                <w:rFonts w:cstheme="minorHAnsi"/>
                 <w:b/>
-                <w:sz w:val="22"/>
-                <w:szCs w:val="22"/>
-              </w:rPr>
-              <w:t>Past:</w:t>
+                <w:sz w:val="23"/>
+                <w:szCs w:val="23"/>
+              </w:rPr>
+              <w:t>Past</w:t>
             </w:r>
           </w:p>
           <w:p>
             <w:pPr>
               <w:rPr>
-                <w:rFonts w:ascii="Calibri" w:hAnsi="Calibri" w:cs="Calibri"/>
+                <w:rFonts w:cstheme="minorHAnsi"/>
                 <w:bCs/>
                 <w:sz w:val="22"/>
                 <w:szCs w:val="22"/>
@@ -2669,7 +2305,7 @@
             </w:pPr>
             <w:r>
               <w:rPr>
-                <w:rFonts w:ascii="Calibri" w:hAnsi="Calibri" w:cs="Calibri"/>
+                <w:rFonts w:cstheme="minorHAnsi"/>
                 <w:bCs/>
                 <w:sz w:val="22"/>
                 <w:szCs w:val="22"/>
@@ -2685,41 +2321,43 @@
           <w:p>
             <w:pPr>
               <w:rPr>
-                <w:rFonts w:ascii="Calibri" w:hAnsi="Calibri" w:cs="Calibri"/>
+                <w:rFonts w:cstheme="minorHAnsi"/>
               </w:rPr>
             </w:pPr>
             <w:r>
               <w:rPr>
-                <w:rFonts w:ascii="Calibri" w:hAnsi="Calibri" w:cs="Calibri"/>
-              </w:rPr>
-              <w:t xml:space="preserve">   </w:t>
-            </w:r>
-            <w:r>
-              <w:rPr>
-                <w:rFonts w:ascii="Calibri" w:hAnsi="Calibri" w:cs="Calibri"/>
-              </w:rPr>
-              <w:t xml:space="preserve">        </w:t>
+                <w:rFonts w:cstheme="minorHAnsi"/>
+              </w:rPr>
+              <w:t xml:space="preserve">           </w:t>
             </w:r>
           </w:p>
           <w:p>
             <w:pPr>
               <w:rPr>
-                <w:rFonts w:ascii="Calibri" w:hAnsi="Calibri" w:cs="Calibri"/>
-                <w:sz w:val="23"/>
-                <w:szCs w:val="23"/>
+                <w:rFonts w:cstheme="minorHAnsi"/>
+                <w:sz w:val="22"/>
+                <w:szCs w:val="22"/>
               </w:rPr>
             </w:pPr>
             <w:r>
               <w:rPr>
-                <w:rFonts w:ascii="Calibri" w:hAnsi="Calibri" w:cs="Calibri"/>
-                <w:sz w:val="22"/>
-                <w:szCs w:val="22"/>
-              </w:rPr>
-              <w:t xml:space="preserve">            </w:t>
-            </w:r>
-            <w:r>
-              <w:rPr>
-                <w:rFonts w:ascii="Calibri" w:hAnsi="Calibri" w:cs="Calibri"/>
+                <w:rFonts w:cstheme="minorHAnsi"/>
+                <w:sz w:val="22"/>
+                <w:szCs w:val="22"/>
+              </w:rPr>
+              <w:t xml:space="preserve">          </w:t>
+            </w:r>
+            <w:r>
+              <w:rPr>
+                <w:rFonts w:cstheme="minorHAnsi"/>
+                <w:sz w:val="22"/>
+                <w:szCs w:val="22"/>
+              </w:rPr>
+              <w:t xml:space="preserve">  </w:t>
+            </w:r>
+            <w:r>
+              <w:rPr>
+                <w:rFonts w:cstheme="minorHAnsi"/>
                 <w:sz w:val="22"/>
                 <w:szCs w:val="22"/>
               </w:rPr>
@@ -2732,7 +2370,7 @@
     <w:p>
       <w:pPr>
         <w:rPr>
-          <w:rFonts w:ascii="Calibri" w:hAnsi="Calibri" w:cs="Calibri"/>
+          <w:rFonts w:cstheme="minorHAnsi"/>
           <w:color w:val="767171" w:themeColor="background2" w:themeShade="80"/>
           <w:sz w:val="8"/>
           <w:szCs w:val="8"/>

</xml_diff>

<commit_message>
Update Feedback and Resume
</commit_message>
<xml_diff>
--- a/document/Hoang_Nhat_Duy_Le_Resume.docx
+++ b/document/Hoang_Nhat_Duy_Le_Resume.docx
@@ -1,6 +1,6 @@
 
 <file path=word/document.xml><?xml version="1.0" encoding="utf-8"?>
-<w:document xmlns:wpc="http://schemas.microsoft.com/office/word/2010/wordprocessingCanvas" xmlns:cx="http://schemas.microsoft.com/office/drawing/2014/chartex" xmlns:cx1="http://schemas.microsoft.com/office/drawing/2015/9/8/chartex" xmlns:cx2="http://schemas.microsoft.com/office/drawing/2015/10/21/chartex" xmlns:cx3="http://schemas.microsoft.com/office/drawing/2016/5/9/chartex" xmlns:cx4="http://schemas.microsoft.com/office/drawing/2016/5/10/chartex" xmlns:cx5="http://schemas.microsoft.com/office/drawing/2016/5/11/chartex" xmlns:cx6="http://schemas.microsoft.com/office/drawing/2016/5/12/chartex" xmlns:cx7="http://schemas.microsoft.com/office/drawing/2016/5/13/chartex" xmlns:cx8="http://schemas.microsoft.com/office/drawing/2016/5/14/chartex" xmlns:mc="http://schemas.openxmlformats.org/markup-compatibility/2006" xmlns:aink="http://schemas.microsoft.com/office/drawing/2016/ink" xmlns:am3d="http://schemas.microsoft.com/office/drawing/2017/model3d" xmlns:o="urn:schemas-microsoft-com:office:office" xmlns:r="http://schemas.openxmlformats.org/officeDocument/2006/relationships" xmlns:m="http://schemas.openxmlformats.org/officeDocument/2006/math" xmlns:v="urn:schemas-microsoft-com:vml" xmlns:wp14="http://schemas.microsoft.com/office/word/2010/wordprocessingDrawing" xmlns:wp="http://schemas.openxmlformats.org/drawingml/2006/wordprocessingDrawing" xmlns:w10="urn:schemas-microsoft-com:office:word" xmlns:w="http://schemas.openxmlformats.org/wordprocessingml/2006/main" xmlns:w14="http://schemas.microsoft.com/office/word/2010/wordml" xmlns:w15="http://schemas.microsoft.com/office/word/2012/wordml" xmlns:w16cex="http://schemas.microsoft.com/office/word/2018/wordml/cex" xmlns:w16cid="http://schemas.microsoft.com/office/word/2016/wordml/cid" xmlns:w16="http://schemas.microsoft.com/office/word/2018/wordml" xmlns:w16sdtdh="http://schemas.microsoft.com/office/word/2020/wordml/sdtdatahash" xmlns:w16se="http://schemas.microsoft.com/office/word/2015/wordml/symex" xmlns:wpg="http://schemas.microsoft.com/office/word/2010/wordprocessingGroup" xmlns:wpi="http://schemas.microsoft.com/office/word/2010/wordprocessingInk" xmlns:wne="http://schemas.microsoft.com/office/word/2006/wordml" xmlns:wps="http://schemas.microsoft.com/office/word/2010/wordprocessingShape" mc:Ignorable="w14 w15 w16se w16cid w16 w16cex w16sdtdh wp14">
+<w:document xmlns:wpc="http://schemas.microsoft.com/office/word/2010/wordprocessingCanvas" xmlns:cx="http://schemas.microsoft.com/office/drawing/2014/chartex" xmlns:cx1="http://schemas.microsoft.com/office/drawing/2015/9/8/chartex" xmlns:cx2="http://schemas.microsoft.com/office/drawing/2015/10/21/chartex" xmlns:cx3="http://schemas.microsoft.com/office/drawing/2016/5/9/chartex" xmlns:cx4="http://schemas.microsoft.com/office/drawing/2016/5/10/chartex" xmlns:cx5="http://schemas.microsoft.com/office/drawing/2016/5/11/chartex" xmlns:cx6="http://schemas.microsoft.com/office/drawing/2016/5/12/chartex" xmlns:cx7="http://schemas.microsoft.com/office/drawing/2016/5/13/chartex" xmlns:cx8="http://schemas.microsoft.com/office/drawing/2016/5/14/chartex" xmlns:mc="http://schemas.openxmlformats.org/markup-compatibility/2006" xmlns:aink="http://schemas.microsoft.com/office/drawing/2016/ink" xmlns:am3d="http://schemas.microsoft.com/office/drawing/2017/model3d" xmlns:o="urn:schemas-microsoft-com:office:office" xmlns:oel="http://schemas.microsoft.com/office/2019/extlst" xmlns:r="http://schemas.openxmlformats.org/officeDocument/2006/relationships" xmlns:m="http://schemas.openxmlformats.org/officeDocument/2006/math" xmlns:v="urn:schemas-microsoft-com:vml" xmlns:wp14="http://schemas.microsoft.com/office/word/2010/wordprocessingDrawing" xmlns:wp="http://schemas.openxmlformats.org/drawingml/2006/wordprocessingDrawing" xmlns:w10="urn:schemas-microsoft-com:office:word" xmlns:w="http://schemas.openxmlformats.org/wordprocessingml/2006/main" xmlns:w14="http://schemas.microsoft.com/office/word/2010/wordml" xmlns:w15="http://schemas.microsoft.com/office/word/2012/wordml" xmlns:w16cex="http://schemas.microsoft.com/office/word/2018/wordml/cex" xmlns:w16cid="http://schemas.microsoft.com/office/word/2016/wordml/cid" xmlns:w16="http://schemas.microsoft.com/office/word/2018/wordml" xmlns:w16sdtdh="http://schemas.microsoft.com/office/word/2020/wordml/sdtdatahash" xmlns:w16se="http://schemas.microsoft.com/office/word/2015/wordml/symex" xmlns:wpg="http://schemas.microsoft.com/office/word/2010/wordprocessingGroup" xmlns:wpi="http://schemas.microsoft.com/office/word/2010/wordprocessingInk" xmlns:wne="http://schemas.microsoft.com/office/word/2006/wordml" xmlns:wps="http://schemas.microsoft.com/office/word/2010/wordprocessingShape" mc:Ignorable="w14 w15 w16se w16cid w16 w16cex w16sdtdh wp14">
   <w:body>
     <w:p>
       <w:pPr>
@@ -2257,15 +2257,23 @@
                 <w:sz w:val="22"/>
                 <w:szCs w:val="22"/>
               </w:rPr>
-              <w:t xml:space="preserve">                           </w:t>
-            </w:r>
-            <w:r>
-              <w:rPr>
-                <w:rFonts w:cstheme="minorHAnsi"/>
-                <w:sz w:val="22"/>
-                <w:szCs w:val="22"/>
-              </w:rPr>
-              <w:t>August 2021 – Present</w:t>
+              <w:t xml:space="preserve">                     </w:t>
+            </w:r>
+            <w:r>
+              <w:rPr>
+                <w:rFonts w:cstheme="minorHAnsi"/>
+                <w:sz w:val="22"/>
+                <w:szCs w:val="22"/>
+              </w:rPr>
+              <w:t>December 2022</w:t>
+            </w:r>
+            <w:r>
+              <w:rPr>
+                <w:rFonts w:cstheme="minorHAnsi"/>
+                <w:sz w:val="22"/>
+                <w:szCs w:val="22"/>
+              </w:rPr>
+              <w:t xml:space="preserve"> – Present</w:t>
             </w:r>
           </w:p>
         </w:tc>
@@ -2389,7 +2397,7 @@
 </file>
 
 <file path=word/numbering.xml><?xml version="1.0" encoding="utf-8"?>
-<w:numbering xmlns:wpc="http://schemas.microsoft.com/office/word/2010/wordprocessingCanvas" xmlns:cx="http://schemas.microsoft.com/office/drawing/2014/chartex" xmlns:cx1="http://schemas.microsoft.com/office/drawing/2015/9/8/chartex" xmlns:cx2="http://schemas.microsoft.com/office/drawing/2015/10/21/chartex" xmlns:cx3="http://schemas.microsoft.com/office/drawing/2016/5/9/chartex" xmlns:cx4="http://schemas.microsoft.com/office/drawing/2016/5/10/chartex" xmlns:cx5="http://schemas.microsoft.com/office/drawing/2016/5/11/chartex" xmlns:cx6="http://schemas.microsoft.com/office/drawing/2016/5/12/chartex" xmlns:cx7="http://schemas.microsoft.com/office/drawing/2016/5/13/chartex" xmlns:cx8="http://schemas.microsoft.com/office/drawing/2016/5/14/chartex" xmlns:mc="http://schemas.openxmlformats.org/markup-compatibility/2006" xmlns:aink="http://schemas.microsoft.com/office/drawing/2016/ink" xmlns:am3d="http://schemas.microsoft.com/office/drawing/2017/model3d" xmlns:o="urn:schemas-microsoft-com:office:office" xmlns:r="http://schemas.openxmlformats.org/officeDocument/2006/relationships" xmlns:m="http://schemas.openxmlformats.org/officeDocument/2006/math" xmlns:v="urn:schemas-microsoft-com:vml" xmlns:wp14="http://schemas.microsoft.com/office/word/2010/wordprocessingDrawing" xmlns:wp="http://schemas.openxmlformats.org/drawingml/2006/wordprocessingDrawing" xmlns:w10="urn:schemas-microsoft-com:office:word" xmlns:w="http://schemas.openxmlformats.org/wordprocessingml/2006/main" xmlns:w14="http://schemas.microsoft.com/office/word/2010/wordml" xmlns:w15="http://schemas.microsoft.com/office/word/2012/wordml" xmlns:w16cex="http://schemas.microsoft.com/office/word/2018/wordml/cex" xmlns:w16cid="http://schemas.microsoft.com/office/word/2016/wordml/cid" xmlns:w16="http://schemas.microsoft.com/office/word/2018/wordml" xmlns:w16sdtdh="http://schemas.microsoft.com/office/word/2020/wordml/sdtdatahash" xmlns:w16se="http://schemas.microsoft.com/office/word/2015/wordml/symex" xmlns:wpg="http://schemas.microsoft.com/office/word/2010/wordprocessingGroup" xmlns:wpi="http://schemas.microsoft.com/office/word/2010/wordprocessingInk" xmlns:wne="http://schemas.microsoft.com/office/word/2006/wordml" xmlns:wps="http://schemas.microsoft.com/office/word/2010/wordprocessingShape" mc:Ignorable="w14 w15 w16se w16cid w16 w16cex w16sdtdh wp14">
+<w:numbering xmlns:wpc="http://schemas.microsoft.com/office/word/2010/wordprocessingCanvas" xmlns:cx="http://schemas.microsoft.com/office/drawing/2014/chartex" xmlns:cx1="http://schemas.microsoft.com/office/drawing/2015/9/8/chartex" xmlns:cx2="http://schemas.microsoft.com/office/drawing/2015/10/21/chartex" xmlns:cx3="http://schemas.microsoft.com/office/drawing/2016/5/9/chartex" xmlns:cx4="http://schemas.microsoft.com/office/drawing/2016/5/10/chartex" xmlns:cx5="http://schemas.microsoft.com/office/drawing/2016/5/11/chartex" xmlns:cx6="http://schemas.microsoft.com/office/drawing/2016/5/12/chartex" xmlns:cx7="http://schemas.microsoft.com/office/drawing/2016/5/13/chartex" xmlns:cx8="http://schemas.microsoft.com/office/drawing/2016/5/14/chartex" xmlns:mc="http://schemas.openxmlformats.org/markup-compatibility/2006" xmlns:aink="http://schemas.microsoft.com/office/drawing/2016/ink" xmlns:am3d="http://schemas.microsoft.com/office/drawing/2017/model3d" xmlns:o="urn:schemas-microsoft-com:office:office" xmlns:oel="http://schemas.microsoft.com/office/2019/extlst" xmlns:r="http://schemas.openxmlformats.org/officeDocument/2006/relationships" xmlns:m="http://schemas.openxmlformats.org/officeDocument/2006/math" xmlns:v="urn:schemas-microsoft-com:vml" xmlns:wp14="http://schemas.microsoft.com/office/word/2010/wordprocessingDrawing" xmlns:wp="http://schemas.openxmlformats.org/drawingml/2006/wordprocessingDrawing" xmlns:w10="urn:schemas-microsoft-com:office:word" xmlns:w="http://schemas.openxmlformats.org/wordprocessingml/2006/main" xmlns:w14="http://schemas.microsoft.com/office/word/2010/wordml" xmlns:w15="http://schemas.microsoft.com/office/word/2012/wordml" xmlns:w16cex="http://schemas.microsoft.com/office/word/2018/wordml/cex" xmlns:w16cid="http://schemas.microsoft.com/office/word/2016/wordml/cid" xmlns:w16="http://schemas.microsoft.com/office/word/2018/wordml" xmlns:w16sdtdh="http://schemas.microsoft.com/office/word/2020/wordml/sdtdatahash" xmlns:w16se="http://schemas.microsoft.com/office/word/2015/wordml/symex" xmlns:wpg="http://schemas.microsoft.com/office/word/2010/wordprocessingGroup" xmlns:wpi="http://schemas.microsoft.com/office/word/2010/wordprocessingInk" xmlns:wne="http://schemas.microsoft.com/office/word/2006/wordml" xmlns:wps="http://schemas.microsoft.com/office/word/2010/wordprocessingShape" mc:Ignorable="w14 w15 w16se w16cid w16 w16cex w16sdtdh wp14">
   <w:abstractNum w:abstractNumId="0" w15:restartNumberingAfterBreak="0">
     <w:nsid w:val="045B4A4E"/>
     <w:multiLevelType w:val="hybridMultilevel"/>
@@ -5963,97 +5971,97 @@
       </w:rPr>
     </w:lvl>
   </w:abstractNum>
-  <w:num w:numId="1">
+  <w:num w:numId="1" w16cid:durableId="1162159208">
     <w:abstractNumId w:val="12"/>
   </w:num>
-  <w:num w:numId="2">
+  <w:num w:numId="2" w16cid:durableId="2099983275">
     <w:abstractNumId w:val="13"/>
   </w:num>
-  <w:num w:numId="3">
+  <w:num w:numId="3" w16cid:durableId="561449913">
     <w:abstractNumId w:val="20"/>
   </w:num>
-  <w:num w:numId="4">
+  <w:num w:numId="4" w16cid:durableId="857305334">
     <w:abstractNumId w:val="24"/>
   </w:num>
-  <w:num w:numId="5">
+  <w:num w:numId="5" w16cid:durableId="389429312">
     <w:abstractNumId w:val="27"/>
   </w:num>
-  <w:num w:numId="6">
+  <w:num w:numId="6" w16cid:durableId="91972583">
     <w:abstractNumId w:val="29"/>
   </w:num>
-  <w:num w:numId="7">
+  <w:num w:numId="7" w16cid:durableId="1305238798">
     <w:abstractNumId w:val="6"/>
   </w:num>
-  <w:num w:numId="8">
+  <w:num w:numId="8" w16cid:durableId="1539472883">
     <w:abstractNumId w:val="19"/>
   </w:num>
-  <w:num w:numId="9">
+  <w:num w:numId="9" w16cid:durableId="520365603">
     <w:abstractNumId w:val="9"/>
   </w:num>
-  <w:num w:numId="10">
+  <w:num w:numId="10" w16cid:durableId="637689478">
     <w:abstractNumId w:val="22"/>
   </w:num>
-  <w:num w:numId="11">
+  <w:num w:numId="11" w16cid:durableId="1111315418">
     <w:abstractNumId w:val="11"/>
   </w:num>
-  <w:num w:numId="12">
+  <w:num w:numId="12" w16cid:durableId="1552115492">
     <w:abstractNumId w:val="8"/>
   </w:num>
-  <w:num w:numId="13">
+  <w:num w:numId="13" w16cid:durableId="1369531695">
     <w:abstractNumId w:val="23"/>
   </w:num>
-  <w:num w:numId="14">
+  <w:num w:numId="14" w16cid:durableId="1038042004">
     <w:abstractNumId w:val="2"/>
   </w:num>
-  <w:num w:numId="15">
+  <w:num w:numId="15" w16cid:durableId="927425949">
     <w:abstractNumId w:val="16"/>
   </w:num>
-  <w:num w:numId="16">
+  <w:num w:numId="16" w16cid:durableId="1816335763">
     <w:abstractNumId w:val="28"/>
   </w:num>
-  <w:num w:numId="17">
+  <w:num w:numId="17" w16cid:durableId="738790854">
     <w:abstractNumId w:val="10"/>
   </w:num>
-  <w:num w:numId="18">
+  <w:num w:numId="18" w16cid:durableId="1219198738">
     <w:abstractNumId w:val="17"/>
   </w:num>
-  <w:num w:numId="19">
+  <w:num w:numId="19" w16cid:durableId="1839886073">
     <w:abstractNumId w:val="4"/>
   </w:num>
-  <w:num w:numId="20">
+  <w:num w:numId="20" w16cid:durableId="70734320">
     <w:abstractNumId w:val="5"/>
   </w:num>
-  <w:num w:numId="21">
+  <w:num w:numId="21" w16cid:durableId="1329478686">
     <w:abstractNumId w:val="7"/>
   </w:num>
-  <w:num w:numId="22">
+  <w:num w:numId="22" w16cid:durableId="985549380">
     <w:abstractNumId w:val="26"/>
   </w:num>
-  <w:num w:numId="23">
+  <w:num w:numId="23" w16cid:durableId="806050538">
     <w:abstractNumId w:val="1"/>
   </w:num>
-  <w:num w:numId="24">
+  <w:num w:numId="24" w16cid:durableId="1487628750">
     <w:abstractNumId w:val="18"/>
   </w:num>
-  <w:num w:numId="25">
+  <w:num w:numId="25" w16cid:durableId="492377800">
     <w:abstractNumId w:val="14"/>
   </w:num>
-  <w:num w:numId="26">
+  <w:num w:numId="26" w16cid:durableId="464198415">
     <w:abstractNumId w:val="14"/>
   </w:num>
-  <w:num w:numId="27">
+  <w:num w:numId="27" w16cid:durableId="834688094">
     <w:abstractNumId w:val="25"/>
   </w:num>
-  <w:num w:numId="28">
+  <w:num w:numId="28" w16cid:durableId="287208018">
     <w:abstractNumId w:val="0"/>
   </w:num>
-  <w:num w:numId="29">
+  <w:num w:numId="29" w16cid:durableId="1686709436">
     <w:abstractNumId w:val="15"/>
   </w:num>
-  <w:num w:numId="30">
+  <w:num w:numId="30" w16cid:durableId="1509517778">
     <w:abstractNumId w:val="3"/>
   </w:num>
-  <w:num w:numId="31">
+  <w:num w:numId="31" w16cid:durableId="113251537">
     <w:abstractNumId w:val="21"/>
   </w:num>
 </w:numbering>

</xml_diff>

<commit_message>
update resume and front end
</commit_message>
<xml_diff>
--- a/document/Hoang_Nhat_Duy_Le_Resume.docx
+++ b/document/Hoang_Nhat_Duy_Le_Resume.docx
@@ -288,20 +288,12 @@
             <w:pPr>
               <w:rPr>
                 <w:rFonts w:cstheme="minorHAnsi"/>
-                <w:sz w:val="22"/>
-                <w:szCs w:val="22"/>
-              </w:rPr>
-            </w:pPr>
-            <w:r>
-              <w:rPr>
-                <w:rFonts w:cstheme="minorHAnsi"/>
                 <w:bCs/>
                 <w:iCs/>
                 <w:sz w:val="22"/>
                 <w:szCs w:val="22"/>
               </w:rPr>
-              <w:t xml:space="preserve">Bachelor of Science in Computer Science and Engineering, </w:t>
-            </w:r>
+            </w:pPr>
             <w:r>
               <w:rPr>
                 <w:rFonts w:cstheme="minorHAnsi"/>
@@ -310,7 +302,7 @@
                 <w:sz w:val="22"/>
                 <w:szCs w:val="22"/>
               </w:rPr>
-              <w:t>Cumulative</w:t>
+              <w:t xml:space="preserve">Bachelor of Science in Computer Science and Engineering, </w:t>
             </w:r>
             <w:r>
               <w:rPr>
@@ -320,7 +312,7 @@
                 <w:sz w:val="22"/>
                 <w:szCs w:val="22"/>
               </w:rPr>
-              <w:t xml:space="preserve"> </w:t>
+              <w:t>Cumulative</w:t>
             </w:r>
             <w:r>
               <w:rPr>
@@ -330,7 +322,36 @@
                 <w:sz w:val="22"/>
                 <w:szCs w:val="22"/>
               </w:rPr>
+              <w:t xml:space="preserve"> </w:t>
+            </w:r>
+            <w:r>
+              <w:rPr>
+                <w:rFonts w:cstheme="minorHAnsi"/>
+                <w:bCs/>
+                <w:iCs/>
+                <w:sz w:val="22"/>
+                <w:szCs w:val="22"/>
+              </w:rPr>
               <w:t>GPA: 3.90</w:t>
+            </w:r>
+          </w:p>
+          <w:p>
+            <w:pPr>
+              <w:rPr>
+                <w:rFonts w:cstheme="minorHAnsi"/>
+                <w:sz w:val="22"/>
+                <w:szCs w:val="22"/>
+              </w:rPr>
+            </w:pPr>
+            <w:r>
+              <w:rPr>
+                <w:rFonts w:cstheme="minorHAnsi"/>
+                <w:bCs/>
+                <w:iCs/>
+                <w:sz w:val="22"/>
+                <w:szCs w:val="22"/>
+              </w:rPr>
+              <w:t>Minor: Data Science</w:t>
             </w:r>
           </w:p>
         </w:tc>
@@ -831,7 +852,16 @@
                 <w:sz w:val="23"/>
                 <w:szCs w:val="23"/>
               </w:rPr>
-              <w:t xml:space="preserve">System Software Developer Co-op </w:t>
+              <w:t>System Software Developer</w:t>
+            </w:r>
+            <w:r>
+              <w:rPr>
+                <w:rFonts w:cstheme="minorHAnsi"/>
+                <w:b/>
+                <w:sz w:val="23"/>
+                <w:szCs w:val="23"/>
+              </w:rPr>
+              <w:t xml:space="preserve"> </w:t>
             </w:r>
             <w:r>
               <w:rPr>
@@ -879,7 +909,7 @@
                 <w:sz w:val="23"/>
                 <w:szCs w:val="23"/>
               </w:rPr>
-              <w:t>January</w:t>
+              <w:t xml:space="preserve">               </w:t>
             </w:r>
             <w:r>
               <w:rPr>
@@ -887,7 +917,7 @@
                 <w:sz w:val="23"/>
                 <w:szCs w:val="23"/>
               </w:rPr>
-              <w:t xml:space="preserve"> 2022 – </w:t>
+              <w:t>January</w:t>
             </w:r>
             <w:r>
               <w:rPr>
@@ -895,7 +925,15 @@
                 <w:sz w:val="23"/>
                 <w:szCs w:val="23"/>
               </w:rPr>
-              <w:t>December 2022</w:t>
+              <w:t xml:space="preserve"> 2022 – </w:t>
+            </w:r>
+            <w:r>
+              <w:rPr>
+                <w:rFonts w:cstheme="minorHAnsi"/>
+                <w:sz w:val="23"/>
+                <w:szCs w:val="23"/>
+              </w:rPr>
+              <w:t>Present</w:t>
             </w:r>
           </w:p>
         </w:tc>
@@ -938,6 +976,17 @@
                 <w:szCs w:val="22"/>
               </w:rPr>
               <w:t>e</w:t>
+            </w:r>
+            <w:r>
+              <w:rPr>
+                <w:rFonts w:cstheme="minorHAnsi"/>
+                <w:b/>
+                <w:iCs/>
+                <w:color w:val="767171" w:themeColor="background2" w:themeShade="80"/>
+                <w:sz w:val="22"/>
+                <w:szCs w:val="22"/>
+              </w:rPr>
+              <w:t>d</w:t>
             </w:r>
             <w:r>
               <w:rPr>
@@ -987,7 +1036,7 @@
                 <w:sz w:val="22"/>
                 <w:szCs w:val="22"/>
               </w:rPr>
-              <w:t>ed</w:t>
+              <w:t>ing</w:t>
             </w:r>
             <w:r>
               <w:rPr>
@@ -1003,15 +1052,15 @@
                 <w:sz w:val="22"/>
                 <w:szCs w:val="22"/>
               </w:rPr>
-              <w:t>te</w:t>
-            </w:r>
-            <w:r>
-              <w:rPr>
-                <w:rFonts w:cstheme="minorHAnsi"/>
-                <w:sz w:val="22"/>
-                <w:szCs w:val="22"/>
-              </w:rPr>
-              <w:t>d</w:t>
+              <w:t>t</w:t>
+            </w:r>
+            <w:r>
+              <w:rPr>
+                <w:rFonts w:cstheme="minorHAnsi"/>
+                <w:sz w:val="22"/>
+                <w:szCs w:val="22"/>
+              </w:rPr>
+              <w:t>ing</w:t>
             </w:r>
             <w:r>
               <w:rPr>
@@ -1058,7 +1107,7 @@
                 <w:sz w:val="22"/>
                 <w:szCs w:val="22"/>
               </w:rPr>
-              <w:t>ed</w:t>
+              <w:t>ing</w:t>
             </w:r>
             <w:r>
               <w:rPr>
@@ -1074,7 +1123,7 @@
                 <w:sz w:val="22"/>
                 <w:szCs w:val="22"/>
               </w:rPr>
-              <w:t>ied</w:t>
+              <w:t>ying</w:t>
             </w:r>
             <w:r>
               <w:rPr>
@@ -1137,23 +1186,23 @@
                 <w:sz w:val="22"/>
                 <w:szCs w:val="22"/>
               </w:rPr>
-              <w:t>e</w:t>
-            </w:r>
-            <w:r>
-              <w:rPr>
-                <w:rFonts w:cstheme="minorHAnsi"/>
-                <w:sz w:val="22"/>
-                <w:szCs w:val="22"/>
-              </w:rPr>
-              <w:t>d</w:t>
-            </w:r>
-            <w:r>
-              <w:rPr>
-                <w:rFonts w:cstheme="minorHAnsi"/>
-                <w:sz w:val="22"/>
-                <w:szCs w:val="22"/>
-              </w:rPr>
-              <w:t xml:space="preserve"> and improved</w:t>
+              <w:t>ing</w:t>
+            </w:r>
+            <w:r>
+              <w:rPr>
+                <w:rFonts w:cstheme="minorHAnsi"/>
+                <w:sz w:val="22"/>
+                <w:szCs w:val="22"/>
+              </w:rPr>
+              <w:t xml:space="preserve"> and improv</w:t>
+            </w:r>
+            <w:r>
+              <w:rPr>
+                <w:rFonts w:cstheme="minorHAnsi"/>
+                <w:sz w:val="22"/>
+                <w:szCs w:val="22"/>
+              </w:rPr>
+              <w:t>ing</w:t>
             </w:r>
             <w:r>
               <w:rPr>
@@ -1208,15 +1257,15 @@
                 <w:sz w:val="22"/>
                 <w:szCs w:val="22"/>
               </w:rPr>
-              <w:t>Collaborate</w:t>
-            </w:r>
-            <w:r>
-              <w:rPr>
-                <w:rFonts w:cstheme="minorHAnsi"/>
-                <w:sz w:val="22"/>
-                <w:szCs w:val="22"/>
-              </w:rPr>
-              <w:t>d</w:t>
+              <w:t>Collaborat</w:t>
+            </w:r>
+            <w:r>
+              <w:rPr>
+                <w:rFonts w:cstheme="minorHAnsi"/>
+                <w:sz w:val="22"/>
+                <w:szCs w:val="22"/>
+              </w:rPr>
+              <w:t>ing</w:t>
             </w:r>
             <w:r>
               <w:rPr>
@@ -1225,128 +1274,6 @@
                 <w:szCs w:val="22"/>
               </w:rPr>
               <w:t xml:space="preserve"> with the Lead Application Architect to design and deploy a robust architecture that will facilitate growth of new applications being developed and deployed.</w:t>
-            </w:r>
-          </w:p>
-          <w:p>
-            <w:pPr>
-              <w:pStyle w:val="ListParagraph"/>
-              <w:numPr>
-                <w:ilvl w:val="0"/>
-                <w:numId w:val="29"/>
-              </w:numPr>
-              <w:ind w:left="336"/>
-              <w:rPr>
-                <w:rFonts w:cstheme="minorHAnsi"/>
-                <w:sz w:val="22"/>
-                <w:szCs w:val="22"/>
-              </w:rPr>
-            </w:pPr>
-            <w:r>
-              <w:rPr>
-                <w:rFonts w:cstheme="minorHAnsi"/>
-                <w:sz w:val="22"/>
-                <w:szCs w:val="22"/>
-              </w:rPr>
-              <w:t>C</w:t>
-            </w:r>
-            <w:r>
-              <w:rPr>
-                <w:rFonts w:cstheme="minorHAnsi"/>
-                <w:sz w:val="22"/>
-                <w:szCs w:val="22"/>
-              </w:rPr>
-              <w:t xml:space="preserve">reated </w:t>
-            </w:r>
-            <w:r>
-              <w:rPr>
-                <w:rFonts w:cstheme="minorHAnsi"/>
-                <w:sz w:val="22"/>
-                <w:szCs w:val="22"/>
-              </w:rPr>
-              <w:t>3</w:t>
-            </w:r>
-            <w:r>
-              <w:rPr>
-                <w:rFonts w:cstheme="minorHAnsi"/>
-                <w:sz w:val="22"/>
-                <w:szCs w:val="22"/>
-              </w:rPr>
-              <w:t xml:space="preserve"> dashboards that were able to allow </w:t>
-            </w:r>
-            <w:r>
-              <w:rPr>
-                <w:rFonts w:cstheme="minorHAnsi"/>
-                <w:sz w:val="22"/>
-                <w:szCs w:val="22"/>
-              </w:rPr>
-              <w:t>business owner</w:t>
-            </w:r>
-            <w:r>
-              <w:rPr>
-                <w:rFonts w:cstheme="minorHAnsi"/>
-                <w:sz w:val="22"/>
-                <w:szCs w:val="22"/>
-              </w:rPr>
-              <w:t xml:space="preserve"> to better understand </w:t>
-            </w:r>
-            <w:r>
-              <w:rPr>
-                <w:rFonts w:cstheme="minorHAnsi"/>
-                <w:sz w:val="22"/>
-                <w:szCs w:val="22"/>
-              </w:rPr>
-              <w:t>projects’</w:t>
-            </w:r>
-            <w:r>
-              <w:rPr>
-                <w:rFonts w:cstheme="minorHAnsi"/>
-                <w:sz w:val="22"/>
-                <w:szCs w:val="22"/>
-              </w:rPr>
-              <w:t xml:space="preserve"> </w:t>
-            </w:r>
-            <w:r>
-              <w:rPr>
-                <w:rFonts w:cstheme="minorHAnsi"/>
-                <w:sz w:val="22"/>
-                <w:szCs w:val="22"/>
-              </w:rPr>
-              <w:t>progress</w:t>
-            </w:r>
-            <w:r>
-              <w:t xml:space="preserve"> </w:t>
-            </w:r>
-            <w:r>
-              <w:rPr>
-                <w:rFonts w:cstheme="minorHAnsi"/>
-                <w:sz w:val="22"/>
-                <w:szCs w:val="22"/>
-              </w:rPr>
-              <w:t xml:space="preserve">while creating convenient and creative ways to input </w:t>
-            </w:r>
-            <w:r>
-              <w:rPr>
-                <w:rFonts w:cstheme="minorHAnsi"/>
-                <w:sz w:val="22"/>
-                <w:szCs w:val="22"/>
-              </w:rPr>
-              <w:t xml:space="preserve">internal </w:t>
-            </w:r>
-            <w:r>
-              <w:rPr>
-                <w:rFonts w:cstheme="minorHAnsi"/>
-                <w:sz w:val="22"/>
-                <w:szCs w:val="22"/>
-              </w:rPr>
-              <w:t>data</w:t>
-            </w:r>
-            <w:r>
-              <w:rPr>
-                <w:rFonts w:cstheme="minorHAnsi"/>
-                <w:sz w:val="22"/>
-                <w:szCs w:val="22"/>
-              </w:rPr>
-              <w:t>.</w:t>
             </w:r>
           </w:p>
         </w:tc>
@@ -2110,7 +2037,7 @@
                 <w:sz w:val="22"/>
                 <w:szCs w:val="22"/>
               </w:rPr>
-              <w:t xml:space="preserve">       August</w:t>
+              <w:t xml:space="preserve">   August</w:t>
             </w:r>
             <w:r>
               <w:rPr>
@@ -2134,7 +2061,15 @@
                 <w:sz w:val="22"/>
                 <w:szCs w:val="22"/>
               </w:rPr>
-              <w:t xml:space="preserve"> Present</w:t>
+              <w:t xml:space="preserve"> </w:t>
+            </w:r>
+            <w:r>
+              <w:rPr>
+                <w:rFonts w:cstheme="minorHAnsi"/>
+                <w:sz w:val="22"/>
+                <w:szCs w:val="22"/>
+              </w:rPr>
+              <w:t>May 2023</w:t>
             </w:r>
           </w:p>
         </w:tc>
@@ -2280,7 +2215,7 @@
                 <w:rFonts w:cstheme="minorHAnsi"/>
                 <w:sz w:val="22"/>
               </w:rPr>
-              <w:t>ing</w:t>
+              <w:t>ed</w:t>
             </w:r>
             <w:r>
               <w:rPr>
@@ -2353,15 +2288,15 @@
                 <w:sz w:val="22"/>
                 <w:szCs w:val="22"/>
               </w:rPr>
-              <w:t>Conduct</w:t>
-            </w:r>
-            <w:r>
-              <w:rPr>
-                <w:rFonts w:cstheme="minorHAnsi"/>
-                <w:sz w:val="22"/>
-                <w:szCs w:val="22"/>
-              </w:rPr>
-              <w:t>ing</w:t>
+              <w:t>Conduc</w:t>
+            </w:r>
+            <w:r>
+              <w:rPr>
+                <w:rFonts w:cstheme="minorHAnsi"/>
+                <w:sz w:val="22"/>
+                <w:szCs w:val="22"/>
+              </w:rPr>
+              <w:t>ted</w:t>
             </w:r>
             <w:r>
               <w:rPr>
@@ -2408,7 +2343,7 @@
                 <w:sz w:val="22"/>
                 <w:szCs w:val="22"/>
               </w:rPr>
-              <w:t>ing</w:t>
+              <w:t>ed</w:t>
             </w:r>
             <w:r>
               <w:rPr>

</xml_diff>

<commit_message>
resume update, multiple sections updated
</commit_message>
<xml_diff>
--- a/document/Hoang_Nhat_Duy_Le_Resume.docx
+++ b/document/Hoang_Nhat_Duy_Le_Resume.docx
@@ -763,7 +763,49 @@
                 <w:rFonts w:cstheme="minorHAnsi"/>
                 <w:sz w:val="22"/>
               </w:rPr>
-              <w:t xml:space="preserve"> Object-Oriented Programming, APIs, Git, Azure (AZ-900, AZ-104), Unit Testing, Machine Learning</w:t>
+              <w:t xml:space="preserve"> </w:t>
+            </w:r>
+            <w:r>
+              <w:rPr>
+                <w:rFonts w:cstheme="minorHAnsi"/>
+                <w:sz w:val="22"/>
+              </w:rPr>
+              <w:t>Project Management</w:t>
+            </w:r>
+            <w:r>
+              <w:rPr>
+                <w:rFonts w:cstheme="minorHAnsi"/>
+                <w:sz w:val="22"/>
+              </w:rPr>
+              <w:t xml:space="preserve">, APIs, Git, </w:t>
+            </w:r>
+            <w:r>
+              <w:rPr>
+                <w:rFonts w:cstheme="minorHAnsi"/>
+                <w:sz w:val="22"/>
+              </w:rPr>
+              <w:t>MES</w:t>
+            </w:r>
+            <w:r>
+              <w:rPr>
+                <w:rFonts w:cstheme="minorHAnsi"/>
+                <w:sz w:val="22"/>
+              </w:rPr>
+              <w:t xml:space="preserve">, </w:t>
+            </w:r>
+            <w:r>
+              <w:rPr>
+                <w:rFonts w:cstheme="minorHAnsi"/>
+                <w:sz w:val="22"/>
+              </w:rPr>
+              <w:t xml:space="preserve">PLC Programming, </w:t>
+            </w:r>
+            <w:r>
+              <w:rPr>
+                <w:rFonts w:cstheme="minorHAnsi"/>
+                <w:sz w:val="22"/>
+              </w:rPr>
+              <w:t>Unit Testing, Machine Learning</w:t>
             </w:r>
           </w:p>
         </w:tc>
@@ -852,7 +894,43 @@
                 <w:sz w:val="23"/>
                 <w:szCs w:val="23"/>
               </w:rPr>
-              <w:t>System Software Developer</w:t>
+              <w:t>MES</w:t>
+            </w:r>
+            <w:r>
+              <w:rPr>
+                <w:rFonts w:cstheme="minorHAnsi"/>
+                <w:b/>
+                <w:sz w:val="23"/>
+                <w:szCs w:val="23"/>
+              </w:rPr>
+              <w:t xml:space="preserve"> Software </w:t>
+            </w:r>
+            <w:r>
+              <w:rPr>
+                <w:rFonts w:cstheme="minorHAnsi"/>
+                <w:b/>
+                <w:sz w:val="23"/>
+                <w:szCs w:val="23"/>
+              </w:rPr>
+              <w:t>Engin</w:t>
+            </w:r>
+            <w:r>
+              <w:rPr>
+                <w:rFonts w:cstheme="minorHAnsi"/>
+                <w:b/>
+                <w:sz w:val="23"/>
+                <w:szCs w:val="23"/>
+              </w:rPr>
+              <w:t>ee</w:t>
+            </w:r>
+            <w:r>
+              <w:rPr>
+                <w:rFonts w:cstheme="minorHAnsi"/>
+                <w:b/>
+                <w:sz w:val="23"/>
+                <w:szCs w:val="23"/>
+              </w:rPr>
+              <w:t>r</w:t>
             </w:r>
             <w:r>
               <w:rPr>
@@ -1028,7 +1106,7 @@
                 <w:sz w:val="22"/>
                 <w:szCs w:val="22"/>
               </w:rPr>
-              <w:t>Maintain</w:t>
+              <w:t>Develop</w:t>
             </w:r>
             <w:r>
               <w:rPr>
@@ -1044,15 +1122,15 @@
                 <w:sz w:val="22"/>
                 <w:szCs w:val="22"/>
               </w:rPr>
-              <w:t xml:space="preserve"> and upda</w:t>
-            </w:r>
-            <w:r>
-              <w:rPr>
-                <w:rFonts w:cstheme="minorHAnsi"/>
-                <w:sz w:val="22"/>
-                <w:szCs w:val="22"/>
-              </w:rPr>
-              <w:t>t</w:t>
+              <w:t xml:space="preserve"> and i</w:t>
+            </w:r>
+            <w:r>
+              <w:rPr>
+                <w:rFonts w:cstheme="minorHAnsi"/>
+                <w:sz w:val="22"/>
+                <w:szCs w:val="22"/>
+              </w:rPr>
+              <w:t>ntegrat</w:t>
             </w:r>
             <w:r>
               <w:rPr>
@@ -1068,7 +1146,102 @@
                 <w:sz w:val="22"/>
                 <w:szCs w:val="22"/>
               </w:rPr>
-              <w:t xml:space="preserve"> (mainly web-based) manufacturing software systems related to manufacturing execution system (MES), data collection systems, and web-based administrative applications.</w:t>
+              <w:t xml:space="preserve"> MES software with ERP systems (e.g., SAP, Oracle) and floor equipment (e.g., PLCs, HMIs) to </w:t>
+            </w:r>
+            <w:r>
+              <w:rPr>
+                <w:rFonts w:cstheme="minorHAnsi"/>
+                <w:sz w:val="22"/>
+                <w:szCs w:val="22"/>
+              </w:rPr>
+              <w:t>meet specific manufacturing requirements</w:t>
+            </w:r>
+            <w:r>
+              <w:rPr>
+                <w:rFonts w:cstheme="minorHAnsi"/>
+                <w:sz w:val="22"/>
+                <w:szCs w:val="22"/>
+              </w:rPr>
+              <w:t xml:space="preserve"> </w:t>
+            </w:r>
+            <w:r>
+              <w:rPr>
+                <w:rFonts w:cstheme="minorHAnsi"/>
+                <w:sz w:val="22"/>
+                <w:szCs w:val="22"/>
+              </w:rPr>
+              <w:t xml:space="preserve">and </w:t>
+            </w:r>
+            <w:r>
+              <w:rPr>
+                <w:rFonts w:cstheme="minorHAnsi"/>
+                <w:sz w:val="22"/>
+                <w:szCs w:val="22"/>
+              </w:rPr>
+              <w:t xml:space="preserve">enable automated </w:t>
+            </w:r>
+            <w:r>
+              <w:rPr>
+                <w:rFonts w:cstheme="minorHAnsi"/>
+                <w:sz w:val="22"/>
+                <w:szCs w:val="22"/>
+              </w:rPr>
+              <w:t>production</w:t>
+            </w:r>
+            <w:r>
+              <w:rPr>
+                <w:rFonts w:cstheme="minorHAnsi"/>
+                <w:sz w:val="22"/>
+                <w:szCs w:val="22"/>
+              </w:rPr>
+              <w:t xml:space="preserve"> and streamline information flow.</w:t>
+            </w:r>
+          </w:p>
+          <w:p>
+            <w:pPr>
+              <w:pStyle w:val="ListParagraph"/>
+              <w:numPr>
+                <w:ilvl w:val="0"/>
+                <w:numId w:val="29"/>
+              </w:numPr>
+              <w:ind w:left="336"/>
+              <w:rPr>
+                <w:rFonts w:cstheme="minorHAnsi"/>
+                <w:sz w:val="22"/>
+                <w:szCs w:val="22"/>
+              </w:rPr>
+            </w:pPr>
+            <w:r>
+              <w:rPr>
+                <w:rFonts w:cstheme="minorHAnsi"/>
+                <w:sz w:val="22"/>
+                <w:szCs w:val="22"/>
+              </w:rPr>
+              <w:t>Support</w:t>
+            </w:r>
+            <w:r>
+              <w:rPr>
+                <w:rFonts w:cstheme="minorHAnsi"/>
+                <w:sz w:val="22"/>
+                <w:szCs w:val="22"/>
+              </w:rPr>
+              <w:t xml:space="preserve">ing </w:t>
+            </w:r>
+            <w:r>
+              <w:rPr>
+                <w:rFonts w:cstheme="minorHAnsi"/>
+                <w:sz w:val="22"/>
+                <w:szCs w:val="22"/>
+              </w:rPr>
+              <w:t>transitioning</w:t>
+            </w:r>
+            <w:r>
+              <w:rPr>
+                <w:rFonts w:cstheme="minorHAnsi"/>
+                <w:sz w:val="22"/>
+                <w:szCs w:val="22"/>
+              </w:rPr>
+              <w:t xml:space="preserve"> management processes, assisting with the migration of legacy systems and data to the new MES platform while minimizing disruptions to production operations.</w:t>
             </w:r>
           </w:p>
         </w:tc>
@@ -1099,7 +1272,7 @@
                 <w:sz w:val="22"/>
                 <w:szCs w:val="22"/>
               </w:rPr>
-              <w:t>Test</w:t>
+              <w:t>Provid</w:t>
             </w:r>
             <w:r>
               <w:rPr>
@@ -1115,39 +1288,15 @@
                 <w:sz w:val="22"/>
                 <w:szCs w:val="22"/>
               </w:rPr>
-              <w:t xml:space="preserve"> and verif</w:t>
-            </w:r>
-            <w:r>
-              <w:rPr>
-                <w:rFonts w:cstheme="minorHAnsi"/>
-                <w:sz w:val="22"/>
-                <w:szCs w:val="22"/>
-              </w:rPr>
-              <w:t>ying</w:t>
-            </w:r>
-            <w:r>
-              <w:rPr>
-                <w:rFonts w:cstheme="minorHAnsi"/>
-                <w:sz w:val="22"/>
-                <w:szCs w:val="22"/>
-              </w:rPr>
-              <w:t xml:space="preserve"> software for bugs and operating speed, and document</w:t>
-            </w:r>
-            <w:r>
-              <w:rPr>
-                <w:rFonts w:cstheme="minorHAnsi"/>
-                <w:sz w:val="22"/>
-                <w:szCs w:val="22"/>
-              </w:rPr>
-              <w:t>ed</w:t>
-            </w:r>
-            <w:r>
-              <w:rPr>
-                <w:rFonts w:cstheme="minorHAnsi"/>
-                <w:sz w:val="22"/>
-                <w:szCs w:val="22"/>
-              </w:rPr>
-              <w:t xml:space="preserve"> processes to increase efficiency.</w:t>
+              <w:t xml:space="preserve"> technical support and troubleshooting for MES software issues, collaborating with vendors and internal teams to identify root causes and </w:t>
+            </w:r>
+            <w:r>
+              <w:rPr>
+                <w:rFonts w:cstheme="minorHAnsi"/>
+                <w:sz w:val="22"/>
+                <w:szCs w:val="22"/>
+              </w:rPr>
+              <w:t>reduce downtime for more than 20 customers.</w:t>
             </w:r>
           </w:p>
         </w:tc>
@@ -1178,7 +1327,7 @@
                 <w:sz w:val="22"/>
                 <w:szCs w:val="22"/>
               </w:rPr>
-              <w:t>Updat</w:t>
+              <w:t>Coordinat</w:t>
             </w:r>
             <w:r>
               <w:rPr>
@@ -1194,86 +1343,47 @@
                 <w:sz w:val="22"/>
                 <w:szCs w:val="22"/>
               </w:rPr>
-              <w:t xml:space="preserve"> and improv</w:t>
-            </w:r>
-            <w:r>
-              <w:rPr>
-                <w:rFonts w:cstheme="minorHAnsi"/>
-                <w:sz w:val="22"/>
-                <w:szCs w:val="22"/>
-              </w:rPr>
-              <w:t>ing</w:t>
-            </w:r>
-            <w:r>
-              <w:rPr>
-                <w:rFonts w:cstheme="minorHAnsi"/>
-                <w:sz w:val="22"/>
-                <w:szCs w:val="22"/>
-              </w:rPr>
-              <w:t xml:space="preserve"> web-based software to improve the code base for </w:t>
-            </w:r>
-            <w:r>
-              <w:rPr>
-                <w:rFonts w:cstheme="minorHAnsi"/>
-                <w:sz w:val="22"/>
-                <w:szCs w:val="22"/>
-              </w:rPr>
-              <w:t>over 15 cu</w:t>
-            </w:r>
-            <w:r>
-              <w:rPr>
-                <w:rFonts w:cstheme="minorHAnsi"/>
-                <w:sz w:val="22"/>
-                <w:szCs w:val="22"/>
-              </w:rPr>
-              <w:t>stomers.</w:t>
-            </w:r>
-          </w:p>
-        </w:tc>
-      </w:tr>
-      <w:tr>
-        <w:tc>
-          <w:tcPr>
-            <w:tcW w:w="11245" w:type="dxa"/>
-            <w:gridSpan w:val="2"/>
-          </w:tcPr>
-          <w:p>
-            <w:pPr>
-              <w:pStyle w:val="ListParagraph"/>
-              <w:numPr>
-                <w:ilvl w:val="0"/>
-                <w:numId w:val="29"/>
-              </w:numPr>
-              <w:ind w:left="336"/>
-              <w:rPr>
-                <w:rFonts w:cstheme="minorHAnsi"/>
-                <w:sz w:val="22"/>
-                <w:szCs w:val="22"/>
-              </w:rPr>
-            </w:pPr>
-            <w:r>
-              <w:rPr>
-                <w:rFonts w:cstheme="minorHAnsi"/>
-                <w:sz w:val="22"/>
-                <w:szCs w:val="22"/>
-              </w:rPr>
-              <w:t>Collaborat</w:t>
-            </w:r>
-            <w:r>
-              <w:rPr>
-                <w:rFonts w:cstheme="minorHAnsi"/>
-                <w:sz w:val="22"/>
-                <w:szCs w:val="22"/>
-              </w:rPr>
-              <w:t>ing</w:t>
-            </w:r>
-            <w:r>
-              <w:rPr>
-                <w:rFonts w:cstheme="minorHAnsi"/>
-                <w:sz w:val="22"/>
-                <w:szCs w:val="22"/>
-              </w:rPr>
-              <w:t xml:space="preserve"> with the Lead Application Architect to design and deploy a robust architecture that will facilitate growth of new applications being developed and deployed.</w:t>
+              <w:t xml:space="preserve"> onsite implementation of MES software solutions, </w:t>
+            </w:r>
+            <w:r>
+              <w:rPr>
+                <w:rFonts w:cstheme="minorHAnsi"/>
+                <w:sz w:val="22"/>
+                <w:szCs w:val="22"/>
+              </w:rPr>
+              <w:t>working</w:t>
+            </w:r>
+            <w:r>
+              <w:rPr>
+                <w:rFonts w:cstheme="minorHAnsi"/>
+                <w:sz w:val="22"/>
+                <w:szCs w:val="22"/>
+              </w:rPr>
+              <w:t xml:space="preserve"> closely with the customer's engineering and production teams to understand their specific requirements and </w:t>
+            </w:r>
+            <w:r>
+              <w:rPr>
+                <w:rFonts w:cstheme="minorHAnsi"/>
+                <w:sz w:val="22"/>
+                <w:szCs w:val="22"/>
+              </w:rPr>
+              <w:t xml:space="preserve">resolve over 30 </w:t>
+            </w:r>
+            <w:r>
+              <w:rPr>
+                <w:rFonts w:cstheme="minorHAnsi"/>
+                <w:sz w:val="22"/>
+                <w:szCs w:val="22"/>
+              </w:rPr>
+              <w:t>number of technical issues onsite</w:t>
+            </w:r>
+            <w:r>
+              <w:rPr>
+                <w:rFonts w:cstheme="minorHAnsi"/>
+                <w:sz w:val="22"/>
+                <w:szCs w:val="22"/>
+              </w:rPr>
+              <w:t>.</w:t>
             </w:r>
           </w:p>
         </w:tc>
@@ -1851,7 +1961,55 @@
                 <w:sz w:val="22"/>
                 <w:szCs w:val="22"/>
               </w:rPr>
-              <w:t>Developed methods and algorithms to sketch graphs and calculated volume of plastic bottles and preforms.</w:t>
+              <w:t xml:space="preserve">Developed </w:t>
+            </w:r>
+            <w:r>
+              <w:rPr>
+                <w:rFonts w:cstheme="minorHAnsi"/>
+                <w:sz w:val="22"/>
+                <w:szCs w:val="22"/>
+              </w:rPr>
+              <w:t xml:space="preserve">mathematical </w:t>
+            </w:r>
+            <w:r>
+              <w:rPr>
+                <w:rFonts w:cstheme="minorHAnsi"/>
+                <w:sz w:val="22"/>
+                <w:szCs w:val="22"/>
+              </w:rPr>
+              <w:t xml:space="preserve">methods and algorithms to </w:t>
+            </w:r>
+            <w:r>
+              <w:rPr>
+                <w:rFonts w:cstheme="minorHAnsi"/>
+                <w:sz w:val="22"/>
+                <w:szCs w:val="22"/>
+              </w:rPr>
+              <w:t>draw</w:t>
+            </w:r>
+            <w:r>
+              <w:rPr>
+                <w:rFonts w:cstheme="minorHAnsi"/>
+                <w:sz w:val="22"/>
+                <w:szCs w:val="22"/>
+              </w:rPr>
+              <w:t xml:space="preserve"> graphs and calculat</w:t>
+            </w:r>
+            <w:r>
+              <w:rPr>
+                <w:rFonts w:cstheme="minorHAnsi"/>
+                <w:sz w:val="22"/>
+                <w:szCs w:val="22"/>
+              </w:rPr>
+              <w:t>e</w:t>
+            </w:r>
+            <w:r>
+              <w:rPr>
+                <w:rFonts w:cstheme="minorHAnsi"/>
+                <w:sz w:val="22"/>
+                <w:szCs w:val="22"/>
+              </w:rPr>
+              <w:t xml:space="preserve"> volume of plastic bottles and preforms.</w:t>
             </w:r>
           </w:p>
         </w:tc>
@@ -1882,43 +2040,6 @@
                 <w:sz w:val="22"/>
               </w:rPr>
               <w:t>Assisted senior engineers with lab measurements and generated reports on simulation results of the product.</w:t>
-            </w:r>
-          </w:p>
-        </w:tc>
-      </w:tr>
-      <w:tr>
-        <w:tc>
-          <w:tcPr>
-            <w:tcW w:w="11245" w:type="dxa"/>
-            <w:gridSpan w:val="2"/>
-          </w:tcPr>
-          <w:p>
-            <w:pPr>
-              <w:pStyle w:val="ListParagraph"/>
-              <w:numPr>
-                <w:ilvl w:val="0"/>
-                <w:numId w:val="29"/>
-              </w:numPr>
-              <w:ind w:left="336"/>
-              <w:rPr>
-                <w:rFonts w:cstheme="minorHAnsi"/>
-                <w:sz w:val="22"/>
-                <w:szCs w:val="22"/>
-              </w:rPr>
-            </w:pPr>
-            <w:r>
-              <w:rPr>
-                <w:rFonts w:cstheme="minorHAnsi"/>
-                <w:sz w:val="22"/>
-              </w:rPr>
-              <w:t>Guided</w:t>
-            </w:r>
-            <w:r>
-              <w:rPr>
-                <w:rFonts w:cstheme="minorHAnsi"/>
-                <w:sz w:val="22"/>
-              </w:rPr>
-              <w:t xml:space="preserve"> 3 customers with technical support for performing precision machining operations.</w:t>
             </w:r>
           </w:p>
         </w:tc>
@@ -2007,7 +2128,25 @@
                 <w:sz w:val="23"/>
                 <w:szCs w:val="23"/>
               </w:rPr>
-              <w:t>Bone Conduction Railing System | Software Developer</w:t>
+              <w:t xml:space="preserve">myHome </w:t>
+            </w:r>
+            <w:r>
+              <w:rPr>
+                <w:rFonts w:cstheme="minorHAnsi"/>
+                <w:b/>
+                <w:sz w:val="23"/>
+                <w:szCs w:val="23"/>
+              </w:rPr>
+              <w:t xml:space="preserve">Website | </w:t>
+            </w:r>
+            <w:r>
+              <w:rPr>
+                <w:rFonts w:cstheme="minorHAnsi"/>
+                <w:b/>
+                <w:sz w:val="23"/>
+                <w:szCs w:val="23"/>
+              </w:rPr>
+              <w:t>Full Stack Developer</w:t>
             </w:r>
           </w:p>
         </w:tc>
@@ -2037,15 +2176,23 @@
                 <w:sz w:val="22"/>
                 <w:szCs w:val="22"/>
               </w:rPr>
-              <w:t xml:space="preserve">   August</w:t>
-            </w:r>
-            <w:r>
-              <w:rPr>
-                <w:rFonts w:cstheme="minorHAnsi"/>
-                <w:sz w:val="22"/>
-                <w:szCs w:val="22"/>
-              </w:rPr>
-              <w:t xml:space="preserve"> 2022 </w:t>
+              <w:t xml:space="preserve"> </w:t>
+            </w:r>
+            <w:r>
+              <w:rPr>
+                <w:rFonts w:cstheme="minorHAnsi"/>
+                <w:sz w:val="22"/>
+                <w:szCs w:val="22"/>
+              </w:rPr>
+              <w:t xml:space="preserve">December </w:t>
+            </w:r>
+            <w:r>
+              <w:rPr>
+                <w:rFonts w:cstheme="minorHAnsi"/>
+                <w:sz w:val="22"/>
+                <w:szCs w:val="22"/>
+              </w:rPr>
+              <w:t xml:space="preserve">2022 </w:t>
             </w:r>
             <w:r>
               <w:rPr>
@@ -2069,7 +2216,7 @@
                 <w:sz w:val="22"/>
                 <w:szCs w:val="22"/>
               </w:rPr>
-              <w:t>May 2023</w:t>
+              <w:t>Present</w:t>
             </w:r>
           </w:p>
         </w:tc>
@@ -2098,7 +2245,7 @@
                 <w:sz w:val="22"/>
                 <w:szCs w:val="22"/>
               </w:rPr>
-              <w:t>Working</w:t>
+              <w:t xml:space="preserve">Personal </w:t>
             </w:r>
             <w:r>
               <w:rPr>
@@ -2108,7 +2255,7 @@
                 <w:sz w:val="22"/>
                 <w:szCs w:val="22"/>
               </w:rPr>
-              <w:t xml:space="preserve"> with 4 </w:t>
+              <w:t>Property Management</w:t>
             </w:r>
             <w:r>
               <w:rPr>
@@ -2118,7 +2265,7 @@
                 <w:sz w:val="22"/>
                 <w:szCs w:val="22"/>
               </w:rPr>
-              <w:t>CSE students</w:t>
+              <w:t xml:space="preserve"> Website – Url: </w:t>
             </w:r>
             <w:r>
               <w:rPr>
@@ -2128,57 +2275,7 @@
                 <w:sz w:val="22"/>
                 <w:szCs w:val="22"/>
               </w:rPr>
-              <w:t xml:space="preserve"> to </w:t>
-            </w:r>
-            <w:r>
-              <w:rPr>
-                <w:rFonts w:cstheme="minorHAnsi"/>
-                <w:b/>
-                <w:color w:val="767171" w:themeColor="background2" w:themeShade="80"/>
-                <w:sz w:val="22"/>
-                <w:szCs w:val="22"/>
-              </w:rPr>
-              <w:t>construct a Bone Conduction Railing System</w:t>
-            </w:r>
-            <w:r>
-              <w:rPr>
-                <w:rFonts w:cstheme="minorHAnsi"/>
-                <w:b/>
-                <w:color w:val="767171" w:themeColor="background2" w:themeShade="80"/>
-                <w:sz w:val="22"/>
-                <w:szCs w:val="22"/>
-              </w:rPr>
-              <w:t xml:space="preserve"> </w:t>
-            </w:r>
-            <w:r>
-              <w:rPr>
-                <w:rFonts w:cstheme="minorHAnsi"/>
-                <w:b/>
-                <w:color w:val="767171" w:themeColor="background2" w:themeShade="80"/>
-                <w:sz w:val="22"/>
-                <w:szCs w:val="22"/>
-              </w:rPr>
-              <w:t xml:space="preserve">for the UToledo </w:t>
-            </w:r>
-            <w:r>
-              <w:rPr>
-                <w:rFonts w:cstheme="minorHAnsi"/>
-                <w:b/>
-                <w:color w:val="767171" w:themeColor="background2" w:themeShade="80"/>
-                <w:sz w:val="22"/>
-                <w:szCs w:val="22"/>
-              </w:rPr>
-              <w:t>Sesquicentennial</w:t>
-            </w:r>
-            <w:r>
-              <w:rPr>
-                <w:rFonts w:cstheme="minorHAnsi"/>
-                <w:b/>
-                <w:color w:val="767171" w:themeColor="background2" w:themeShade="80"/>
-                <w:sz w:val="22"/>
-                <w:szCs w:val="22"/>
-              </w:rPr>
-              <w:t xml:space="preserve"> Event</w:t>
+              <w:t>myhome.fly.dev</w:t>
             </w:r>
           </w:p>
         </w:tc>
@@ -2208,49 +2305,28 @@
                 <w:rFonts w:cstheme="minorHAnsi"/>
                 <w:sz w:val="22"/>
               </w:rPr>
-              <w:t>Develop</w:t>
-            </w:r>
-            <w:r>
-              <w:rPr>
-                <w:rFonts w:cstheme="minorHAnsi"/>
-                <w:sz w:val="22"/>
-              </w:rPr>
-              <w:t>ed</w:t>
-            </w:r>
-            <w:r>
-              <w:rPr>
-                <w:rFonts w:cstheme="minorHAnsi"/>
-                <w:sz w:val="22"/>
-              </w:rPr>
-              <w:t xml:space="preserve"> Arduino </w:t>
-            </w:r>
-            <w:r>
-              <w:rPr>
-                <w:rFonts w:cstheme="minorHAnsi"/>
-                <w:sz w:val="22"/>
-              </w:rPr>
-              <w:t xml:space="preserve">Software </w:t>
-            </w:r>
-            <w:r>
-              <w:rPr>
-                <w:rFonts w:cstheme="minorHAnsi"/>
-                <w:sz w:val="22"/>
-              </w:rPr>
-              <w:t>Program to play MP3 files from SD Card</w:t>
-            </w:r>
-            <w:r>
-              <w:rPr>
-                <w:rFonts w:cstheme="minorHAnsi"/>
-                <w:sz w:val="22"/>
-              </w:rPr>
-              <w:t xml:space="preserve"> and output the sound to the speaker</w:t>
-            </w:r>
-            <w:r>
-              <w:rPr>
-                <w:rFonts w:cstheme="minorHAnsi"/>
-                <w:sz w:val="22"/>
-              </w:rPr>
-              <w:t>/amplifier</w:t>
+              <w:t>Build</w:t>
+            </w:r>
+            <w:r>
+              <w:rPr>
+                <w:rFonts w:cstheme="minorHAnsi"/>
+                <w:sz w:val="22"/>
+              </w:rPr>
+              <w:t>ing</w:t>
+            </w:r>
+            <w:r>
+              <w:rPr>
+                <w:rFonts w:cstheme="minorHAnsi"/>
+                <w:sz w:val="22"/>
+              </w:rPr>
+              <w:t xml:space="preserve"> RESTful APIs that serve data to the Angular/TypeScript front-end to visualize information of tenants</w:t>
+            </w:r>
+            <w:r>
+              <w:rPr>
+                <w:rFonts w:cstheme="minorHAnsi"/>
+                <w:sz w:val="22"/>
+              </w:rPr>
+              <w:t xml:space="preserve"> and help to administrate personal property</w:t>
             </w:r>
             <w:r>
               <w:rPr>
@@ -2288,23 +2364,39 @@
                 <w:sz w:val="22"/>
                 <w:szCs w:val="22"/>
               </w:rPr>
-              <w:t>Conduc</w:t>
-            </w:r>
-            <w:r>
-              <w:rPr>
-                <w:rFonts w:cstheme="minorHAnsi"/>
-                <w:sz w:val="22"/>
-                <w:szCs w:val="22"/>
-              </w:rPr>
-              <w:t>ted</w:t>
-            </w:r>
-            <w:r>
-              <w:rPr>
-                <w:rFonts w:cstheme="minorHAnsi"/>
-                <w:sz w:val="22"/>
-                <w:szCs w:val="22"/>
-              </w:rPr>
-              <w:t xml:space="preserve"> Unit Test and Conductivity Test to ensure sound quality and expected vibrations through railing system</w:t>
+              <w:t>Analyz</w:t>
+            </w:r>
+            <w:r>
+              <w:rPr>
+                <w:rFonts w:cstheme="minorHAnsi"/>
+                <w:sz w:val="22"/>
+                <w:szCs w:val="22"/>
+              </w:rPr>
+              <w:t>ing</w:t>
+            </w:r>
+            <w:r>
+              <w:rPr>
+                <w:rFonts w:cstheme="minorHAnsi"/>
+                <w:sz w:val="22"/>
+                <w:szCs w:val="22"/>
+              </w:rPr>
+              <w:t xml:space="preserve"> </w:t>
+            </w:r>
+            <w:r>
+              <w:rPr>
+                <w:rFonts w:cstheme="minorHAnsi"/>
+                <w:sz w:val="22"/>
+                <w:szCs w:val="22"/>
+              </w:rPr>
+              <w:t>4</w:t>
+            </w:r>
+            <w:r>
+              <w:rPr>
+                <w:rFonts w:cstheme="minorHAnsi"/>
+                <w:sz w:val="22"/>
+                <w:szCs w:val="22"/>
+              </w:rPr>
+              <w:t>0+ user requirements to derive technical software design and performance requirements</w:t>
             </w:r>
             <w:r>
               <w:rPr>
@@ -2335,23 +2427,7 @@
                 <w:sz w:val="22"/>
                 <w:szCs w:val="22"/>
               </w:rPr>
-              <w:t>Finaliz</w:t>
-            </w:r>
-            <w:r>
-              <w:rPr>
-                <w:rFonts w:cstheme="minorHAnsi"/>
-                <w:sz w:val="22"/>
-                <w:szCs w:val="22"/>
-              </w:rPr>
-              <w:t>ed</w:t>
-            </w:r>
-            <w:r>
-              <w:rPr>
-                <w:rFonts w:cstheme="minorHAnsi"/>
-                <w:sz w:val="22"/>
-                <w:szCs w:val="22"/>
-              </w:rPr>
-              <w:t xml:space="preserve"> the construction of the product to serve 20,000+ students to study about UToledo history.</w:t>
+              <w:t>Collaborating with 6+ tenants to identify practical issues and improve the efficiency of the website services.</w:t>
             </w:r>
           </w:p>
         </w:tc>
@@ -2407,25 +2483,7 @@
                 <w:sz w:val="23"/>
                 <w:szCs w:val="23"/>
               </w:rPr>
-              <w:t xml:space="preserve">myHome </w:t>
-            </w:r>
-            <w:r>
-              <w:rPr>
-                <w:rFonts w:cstheme="minorHAnsi"/>
-                <w:b/>
-                <w:sz w:val="23"/>
-                <w:szCs w:val="23"/>
-              </w:rPr>
-              <w:t xml:space="preserve">Website | </w:t>
-            </w:r>
-            <w:r>
-              <w:rPr>
-                <w:rFonts w:cstheme="minorHAnsi"/>
-                <w:b/>
-                <w:sz w:val="23"/>
-                <w:szCs w:val="23"/>
-              </w:rPr>
-              <w:t>Full Stack Developer</w:t>
+              <w:t>Bone Conduction Railing System | Software Developer</w:t>
             </w:r>
           </w:p>
         </w:tc>
@@ -2455,7 +2513,31 @@
                 <w:sz w:val="22"/>
                 <w:szCs w:val="22"/>
               </w:rPr>
-              <w:t xml:space="preserve"> December </w:t>
+              <w:t xml:space="preserve"> </w:t>
+            </w:r>
+            <w:r>
+              <w:rPr>
+                <w:rFonts w:cstheme="minorHAnsi"/>
+                <w:sz w:val="22"/>
+                <w:szCs w:val="22"/>
+              </w:rPr>
+              <w:t xml:space="preserve">  </w:t>
+            </w:r>
+            <w:r>
+              <w:rPr>
+                <w:rFonts w:cstheme="minorHAnsi"/>
+                <w:sz w:val="22"/>
+                <w:szCs w:val="22"/>
+              </w:rPr>
+              <w:t>August</w:t>
+            </w:r>
+            <w:r>
+              <w:rPr>
+                <w:rFonts w:cstheme="minorHAnsi"/>
+                <w:sz w:val="22"/>
+                <w:szCs w:val="22"/>
+              </w:rPr>
+              <w:t xml:space="preserve"> </w:t>
             </w:r>
             <w:r>
               <w:rPr>
@@ -2479,7 +2561,15 @@
                 <w:sz w:val="22"/>
                 <w:szCs w:val="22"/>
               </w:rPr>
-              <w:t xml:space="preserve"> Present</w:t>
+              <w:t xml:space="preserve"> </w:t>
+            </w:r>
+            <w:r>
+              <w:rPr>
+                <w:rFonts w:cstheme="minorHAnsi"/>
+                <w:sz w:val="22"/>
+                <w:szCs w:val="22"/>
+              </w:rPr>
+              <w:t>May 2023</w:t>
             </w:r>
           </w:p>
         </w:tc>
@@ -2508,7 +2598,7 @@
                 <w:sz w:val="22"/>
                 <w:szCs w:val="22"/>
               </w:rPr>
-              <w:t xml:space="preserve">Personal </w:t>
+              <w:t>Working</w:t>
             </w:r>
             <w:r>
               <w:rPr>
@@ -2518,7 +2608,7 @@
                 <w:sz w:val="22"/>
                 <w:szCs w:val="22"/>
               </w:rPr>
-              <w:t>Property Management</w:t>
+              <w:t xml:space="preserve"> with 4 </w:t>
             </w:r>
             <w:r>
               <w:rPr>
@@ -2528,7 +2618,7 @@
                 <w:sz w:val="22"/>
                 <w:szCs w:val="22"/>
               </w:rPr>
-              <w:t xml:space="preserve"> Website – Url: </w:t>
+              <w:t>CSE students</w:t>
             </w:r>
             <w:r>
               <w:rPr>
@@ -2538,7 +2628,57 @@
                 <w:sz w:val="22"/>
                 <w:szCs w:val="22"/>
               </w:rPr>
-              <w:t>myhome.fly.dev</w:t>
+              <w:t xml:space="preserve"> to </w:t>
+            </w:r>
+            <w:r>
+              <w:rPr>
+                <w:rFonts w:cstheme="minorHAnsi"/>
+                <w:b/>
+                <w:color w:val="767171" w:themeColor="background2" w:themeShade="80"/>
+                <w:sz w:val="22"/>
+                <w:szCs w:val="22"/>
+              </w:rPr>
+              <w:t>construct a Bone Conduction Railing System</w:t>
+            </w:r>
+            <w:r>
+              <w:rPr>
+                <w:rFonts w:cstheme="minorHAnsi"/>
+                <w:b/>
+                <w:color w:val="767171" w:themeColor="background2" w:themeShade="80"/>
+                <w:sz w:val="22"/>
+                <w:szCs w:val="22"/>
+              </w:rPr>
+              <w:t xml:space="preserve"> </w:t>
+            </w:r>
+            <w:r>
+              <w:rPr>
+                <w:rFonts w:cstheme="minorHAnsi"/>
+                <w:b/>
+                <w:color w:val="767171" w:themeColor="background2" w:themeShade="80"/>
+                <w:sz w:val="22"/>
+                <w:szCs w:val="22"/>
+              </w:rPr>
+              <w:t xml:space="preserve">for the UToledo </w:t>
+            </w:r>
+            <w:r>
+              <w:rPr>
+                <w:rFonts w:cstheme="minorHAnsi"/>
+                <w:b/>
+                <w:color w:val="767171" w:themeColor="background2" w:themeShade="80"/>
+                <w:sz w:val="22"/>
+                <w:szCs w:val="22"/>
+              </w:rPr>
+              <w:t>Sesquicentennial</w:t>
+            </w:r>
+            <w:r>
+              <w:rPr>
+                <w:rFonts w:cstheme="minorHAnsi"/>
+                <w:b/>
+                <w:color w:val="767171" w:themeColor="background2" w:themeShade="80"/>
+                <w:sz w:val="22"/>
+                <w:szCs w:val="22"/>
+              </w:rPr>
+              <w:t xml:space="preserve"> Event</w:t>
             </w:r>
           </w:p>
         </w:tc>
@@ -2568,28 +2708,42 @@
                 <w:rFonts w:cstheme="minorHAnsi"/>
                 <w:sz w:val="22"/>
               </w:rPr>
-              <w:t>Build</w:t>
-            </w:r>
-            <w:r>
-              <w:rPr>
-                <w:rFonts w:cstheme="minorHAnsi"/>
-                <w:sz w:val="22"/>
-              </w:rPr>
-              <w:t>ing</w:t>
-            </w:r>
-            <w:r>
-              <w:rPr>
-                <w:rFonts w:cstheme="minorHAnsi"/>
-                <w:sz w:val="22"/>
-              </w:rPr>
-              <w:t xml:space="preserve"> RESTful APIs that serve data to the Angular/TypeScript front-end to visualize information of tenants</w:t>
-            </w:r>
-            <w:r>
-              <w:rPr>
-                <w:rFonts w:cstheme="minorHAnsi"/>
-                <w:sz w:val="22"/>
-              </w:rPr>
-              <w:t xml:space="preserve"> and help to administrate personal property</w:t>
+              <w:t>Develop</w:t>
+            </w:r>
+            <w:r>
+              <w:rPr>
+                <w:rFonts w:cstheme="minorHAnsi"/>
+                <w:sz w:val="22"/>
+              </w:rPr>
+              <w:t>ed</w:t>
+            </w:r>
+            <w:r>
+              <w:rPr>
+                <w:rFonts w:cstheme="minorHAnsi"/>
+                <w:sz w:val="22"/>
+              </w:rPr>
+              <w:t xml:space="preserve"> Arduino </w:t>
+            </w:r>
+            <w:r>
+              <w:rPr>
+                <w:rFonts w:cstheme="minorHAnsi"/>
+                <w:sz w:val="22"/>
+              </w:rPr>
+              <w:t xml:space="preserve">Software </w:t>
+            </w:r>
+            <w:r>
+              <w:rPr>
+                <w:rFonts w:cstheme="minorHAnsi"/>
+                <w:sz w:val="22"/>
+              </w:rPr>
+              <w:t>Program to play MP3 files from SD Card</w:t>
+            </w:r>
+            <w:r>
+              <w:rPr>
+                <w:rFonts w:cstheme="minorHAnsi"/>
+                <w:sz w:val="22"/>
+              </w:rPr>
+              <w:t xml:space="preserve"> and output the sound to the speaker/amplifier</w:t>
             </w:r>
             <w:r>
               <w:rPr>
@@ -2627,23 +2781,23 @@
                 <w:sz w:val="22"/>
                 <w:szCs w:val="22"/>
               </w:rPr>
-              <w:t>Analyz</w:t>
-            </w:r>
-            <w:r>
-              <w:rPr>
-                <w:rFonts w:cstheme="minorHAnsi"/>
-                <w:sz w:val="22"/>
-                <w:szCs w:val="22"/>
-              </w:rPr>
-              <w:t>ing</w:t>
-            </w:r>
-            <w:r>
-              <w:rPr>
-                <w:rFonts w:cstheme="minorHAnsi"/>
-                <w:sz w:val="22"/>
-                <w:szCs w:val="22"/>
-              </w:rPr>
-              <w:t xml:space="preserve"> 30+ user requirements to derive technical software design and performance requirements</w:t>
+              <w:t>Conduc</w:t>
+            </w:r>
+            <w:r>
+              <w:rPr>
+                <w:rFonts w:cstheme="minorHAnsi"/>
+                <w:sz w:val="22"/>
+                <w:szCs w:val="22"/>
+              </w:rPr>
+              <w:t>ted</w:t>
+            </w:r>
+            <w:r>
+              <w:rPr>
+                <w:rFonts w:cstheme="minorHAnsi"/>
+                <w:sz w:val="22"/>
+                <w:szCs w:val="22"/>
+              </w:rPr>
+              <w:t xml:space="preserve"> Unit Test and Conductivity Test to ensure sound quality and expected vibrations through railing system</w:t>
             </w:r>
             <w:r>
               <w:rPr>
@@ -2674,55 +2828,7 @@
                 <w:sz w:val="22"/>
                 <w:szCs w:val="22"/>
               </w:rPr>
-              <w:t>Collaborat</w:t>
-            </w:r>
-            <w:r>
-              <w:rPr>
-                <w:rFonts w:cstheme="minorHAnsi"/>
-                <w:sz w:val="22"/>
-                <w:szCs w:val="22"/>
-              </w:rPr>
-              <w:t>ing</w:t>
-            </w:r>
-            <w:r>
-              <w:rPr>
-                <w:rFonts w:cstheme="minorHAnsi"/>
-                <w:sz w:val="22"/>
-                <w:szCs w:val="22"/>
-              </w:rPr>
-              <w:t xml:space="preserve"> with 6+ tenants to identify </w:t>
-            </w:r>
-            <w:r>
-              <w:rPr>
-                <w:rFonts w:cstheme="minorHAnsi"/>
-                <w:sz w:val="22"/>
-                <w:szCs w:val="22"/>
-              </w:rPr>
-              <w:t xml:space="preserve">practical </w:t>
-            </w:r>
-            <w:r>
-              <w:rPr>
-                <w:rFonts w:cstheme="minorHAnsi"/>
-                <w:sz w:val="22"/>
-                <w:szCs w:val="22"/>
-              </w:rPr>
-              <w:t xml:space="preserve">issues and improve </w:t>
-            </w:r>
-            <w:r>
-              <w:rPr>
-                <w:rFonts w:cstheme="minorHAnsi"/>
-                <w:sz w:val="22"/>
-                <w:szCs w:val="22"/>
-              </w:rPr>
-              <w:t>the</w:t>
-            </w:r>
-            <w:r>
-              <w:rPr>
-                <w:rFonts w:cstheme="minorHAnsi"/>
-                <w:sz w:val="22"/>
-                <w:szCs w:val="22"/>
-              </w:rPr>
-              <w:t xml:space="preserve"> efficiency of the website services.</w:t>
+              <w:t>Finalized the construction of the product to serve 20,000+ students to study about UToledo history.</w:t>
             </w:r>
           </w:p>
         </w:tc>
@@ -6819,6 +6925,7 @@
   <w:style w:type="paragraph" w:default="1" w:styleId="Normal">
     <w:name w:val="Normal"/>
     <w:qFormat/>
+    <w:rsid w:val="00A87DA1"/>
   </w:style>
   <w:style w:type="character" w:default="1" w:styleId="DefaultParagraphFont">
     <w:name w:val="Default Paragraph Font"/>

</xml_diff>

<commit_message>
add First Solar Experience
</commit_message>
<xml_diff>
--- a/document/Hoang_Nhat_Duy_Le_Resume.docx
+++ b/document/Hoang_Nhat_Duy_Le_Resume.docx
@@ -131,14 +131,17 @@
           <w:szCs w:val="22"/>
         </w:rPr>
       </w:pPr>
-      <w:r>
-        <w:rPr>
-          <w:rFonts w:cstheme="minorHAnsi"/>
-          <w:sz w:val="22"/>
-          <w:szCs w:val="22"/>
-        </w:rPr>
-        <w:t>linkedin.com/in/hoangnhatduyle/</w:t>
-      </w:r>
+      <w:hyperlink r:id="rId6" w:history="1">
+        <w:r>
+          <w:rPr>
+            <w:rStyle w:val="Hyperlink"/>
+            <w:rFonts w:cstheme="minorHAnsi"/>
+            <w:sz w:val="22"/>
+            <w:szCs w:val="22"/>
+          </w:rPr>
+          <w:t>linkedin.com/in/hoangnhatduyle/</w:t>
+        </w:r>
+      </w:hyperlink>
       <w:r>
         <w:rPr>
           <w:rFonts w:cstheme="minorHAnsi"/>
@@ -147,14 +150,17 @@
         </w:rPr>
         <w:t xml:space="preserve"> • </w:t>
       </w:r>
-      <w:r>
-        <w:rPr>
-          <w:rFonts w:cstheme="minorHAnsi"/>
-          <w:sz w:val="22"/>
-          <w:szCs w:val="22"/>
-        </w:rPr>
-        <w:t>hoangnhatduyle.github.io/portfolio/</w:t>
-      </w:r>
+      <w:hyperlink r:id="rId7" w:history="1">
+        <w:r>
+          <w:rPr>
+            <w:rStyle w:val="Hyperlink"/>
+            <w:rFonts w:cstheme="minorHAnsi"/>
+            <w:sz w:val="22"/>
+            <w:szCs w:val="22"/>
+          </w:rPr>
+          <w:t>hoangnhatduyle.github.io/portfolio/</w:t>
+        </w:r>
+      </w:hyperlink>
     </w:p>
     <w:p>
       <w:pPr>
@@ -162,8 +168,8 @@
         <w:rPr>
           <w:rFonts w:cstheme="minorHAnsi"/>
           <w:bCs/>
-          <w:sz w:val="8"/>
-          <w:szCs w:val="8"/>
+          <w:sz w:val="4"/>
+          <w:szCs w:val="4"/>
         </w:rPr>
       </w:pPr>
     </w:p>
@@ -190,8 +196,8 @@
       <w:pPr>
         <w:rPr>
           <w:rFonts w:cstheme="minorHAnsi"/>
-          <w:sz w:val="8"/>
-          <w:szCs w:val="8"/>
+          <w:sz w:val="4"/>
+          <w:szCs w:val="4"/>
         </w:rPr>
       </w:pPr>
     </w:p>
@@ -251,30 +257,6 @@
                 <w:szCs w:val="23"/>
               </w:rPr>
             </w:pPr>
-            <w:r>
-              <w:rPr>
-                <w:rFonts w:cstheme="minorHAnsi"/>
-                <w:sz w:val="23"/>
-                <w:szCs w:val="23"/>
-              </w:rPr>
-              <w:t xml:space="preserve">        </w:t>
-            </w:r>
-            <w:r>
-              <w:rPr>
-                <w:rFonts w:cstheme="minorHAnsi"/>
-                <w:sz w:val="23"/>
-                <w:szCs w:val="23"/>
-              </w:rPr>
-              <w:t xml:space="preserve">       </w:t>
-            </w:r>
-            <w:r>
-              <w:rPr>
-                <w:rFonts w:cstheme="minorHAnsi"/>
-                <w:sz w:val="23"/>
-                <w:szCs w:val="23"/>
-              </w:rPr>
-              <w:t>Graduation Date: May 2023</w:t>
-            </w:r>
           </w:p>
         </w:tc>
       </w:tr>
@@ -288,12 +270,20 @@
             <w:pPr>
               <w:rPr>
                 <w:rFonts w:cstheme="minorHAnsi"/>
+                <w:sz w:val="22"/>
+                <w:szCs w:val="22"/>
+              </w:rPr>
+            </w:pPr>
+            <w:r>
+              <w:rPr>
+                <w:rFonts w:cstheme="minorHAnsi"/>
                 <w:bCs/>
                 <w:iCs/>
                 <w:sz w:val="22"/>
                 <w:szCs w:val="22"/>
               </w:rPr>
-            </w:pPr>
+              <w:t>Bachelor of Science in Computer Science and Engineering</w:t>
+            </w:r>
             <w:r>
               <w:rPr>
                 <w:rFonts w:cstheme="minorHAnsi"/>
@@ -302,7 +292,7 @@
                 <w:sz w:val="22"/>
                 <w:szCs w:val="22"/>
               </w:rPr>
-              <w:t xml:space="preserve">Bachelor of Science in Computer Science and Engineering, </w:t>
+              <w:t xml:space="preserve">, </w:t>
             </w:r>
             <w:r>
               <w:rPr>
@@ -312,7 +302,7 @@
                 <w:sz w:val="22"/>
                 <w:szCs w:val="22"/>
               </w:rPr>
-              <w:t>Cumulative</w:t>
+              <w:t>Data Science Minor</w:t>
             </w:r>
             <w:r>
               <w:rPr>
@@ -322,7 +312,7 @@
                 <w:sz w:val="22"/>
                 <w:szCs w:val="22"/>
               </w:rPr>
-              <w:t xml:space="preserve"> </w:t>
+              <w:t xml:space="preserve">, </w:t>
             </w:r>
             <w:r>
               <w:rPr>
@@ -332,17 +322,8 @@
                 <w:sz w:val="22"/>
                 <w:szCs w:val="22"/>
               </w:rPr>
-              <w:t>GPA: 3.90</w:t>
-            </w:r>
-          </w:p>
-          <w:p>
-            <w:pPr>
-              <w:rPr>
-                <w:rFonts w:cstheme="minorHAnsi"/>
-                <w:sz w:val="22"/>
-                <w:szCs w:val="22"/>
-              </w:rPr>
-            </w:pPr>
+              <w:t>Cumulative</w:t>
+            </w:r>
             <w:r>
               <w:rPr>
                 <w:rFonts w:cstheme="minorHAnsi"/>
@@ -351,7 +332,17 @@
                 <w:sz w:val="22"/>
                 <w:szCs w:val="22"/>
               </w:rPr>
-              <w:t>Minor: Data Science</w:t>
+              <w:t xml:space="preserve"> </w:t>
+            </w:r>
+            <w:r>
+              <w:rPr>
+                <w:rFonts w:cstheme="minorHAnsi"/>
+                <w:bCs/>
+                <w:iCs/>
+                <w:sz w:val="22"/>
+                <w:szCs w:val="22"/>
+              </w:rPr>
+              <w:t>GPA: 3.90</w:t>
             </w:r>
           </w:p>
         </w:tc>
@@ -376,44 +367,12 @@
                 <w:sz w:val="22"/>
                 <w:szCs w:val="22"/>
               </w:rPr>
-              <w:t xml:space="preserve">Relevant Coursework: Database-Driven Websites Design, Computer Architecture &amp; Organization, Senior Design, </w:t>
-            </w:r>
-            <w:r>
-              <w:rPr>
-                <w:rFonts w:cstheme="minorHAnsi"/>
-                <w:sz w:val="22"/>
-                <w:szCs w:val="22"/>
-              </w:rPr>
-              <w:tab/>
-            </w:r>
-            <w:r>
-              <w:rPr>
-                <w:rFonts w:cstheme="minorHAnsi"/>
-                <w:sz w:val="22"/>
-                <w:szCs w:val="22"/>
-              </w:rPr>
-              <w:tab/>
-            </w:r>
-            <w:r>
-              <w:rPr>
-                <w:rFonts w:cstheme="minorHAnsi"/>
-                <w:sz w:val="22"/>
-                <w:szCs w:val="22"/>
-              </w:rPr>
-              <w:tab/>
-            </w:r>
-            <w:r>
-              <w:rPr>
-                <w:rFonts w:cstheme="minorHAnsi"/>
-                <w:sz w:val="22"/>
-                <w:szCs w:val="22"/>
-              </w:rPr>
-              <w:tab/>
-              <w:t xml:space="preserve">            Engineering Statistics, Statistical Methods, Digital Logic Design, Data Science I &amp; II, </w:t>
+              <w:t>Relevant Coursework: Database-Driven Websites Design, Computer Architecture &amp; Organization, Senior Design,</w:t>
             </w:r>
           </w:p>
           <w:p>
             <w:pPr>
+              <w:ind w:firstLine="2040"/>
               <w:rPr>
                 <w:rFonts w:cstheme="minorHAnsi"/>
                 <w:sz w:val="22"/>
@@ -426,48 +385,25 @@
                 <w:sz w:val="22"/>
                 <w:szCs w:val="22"/>
               </w:rPr>
-              <w:tab/>
-            </w:r>
-            <w:r>
-              <w:rPr>
-                <w:rFonts w:cstheme="minorHAnsi"/>
-                <w:sz w:val="22"/>
-                <w:szCs w:val="22"/>
-              </w:rPr>
-              <w:tab/>
-              <w:t xml:space="preserve">            Embedded Systems, </w:t>
-            </w:r>
-            <w:r>
-              <w:rPr>
-                <w:rFonts w:cstheme="minorHAnsi"/>
-                <w:sz w:val="22"/>
-                <w:szCs w:val="22"/>
-              </w:rPr>
-              <w:t>Inside Cryptography</w:t>
-            </w:r>
-            <w:r>
-              <w:rPr>
-                <w:rFonts w:cstheme="minorHAnsi"/>
-                <w:sz w:val="22"/>
-                <w:szCs w:val="22"/>
-              </w:rPr>
-              <w:t xml:space="preserve">, </w:t>
-            </w:r>
-            <w:r>
-              <w:rPr>
-                <w:rFonts w:cstheme="minorHAnsi"/>
-                <w:sz w:val="22"/>
-                <w:szCs w:val="22"/>
-              </w:rPr>
-              <w:t xml:space="preserve">Operating </w:t>
-            </w:r>
-            <w:r>
-              <w:rPr>
-                <w:rFonts w:cstheme="minorHAnsi"/>
-                <w:sz w:val="22"/>
-                <w:szCs w:val="22"/>
-              </w:rPr>
-              <w:t>Systems Programming, Software Engineering</w:t>
+              <w:t>Engineering Statistics, Digital Logic, Data Science, Embedded Systems, Inside Cryptography,</w:t>
+            </w:r>
+          </w:p>
+          <w:p>
+            <w:pPr>
+              <w:ind w:firstLine="2040"/>
+              <w:rPr>
+                <w:rFonts w:cstheme="minorHAnsi"/>
+                <w:sz w:val="22"/>
+                <w:szCs w:val="22"/>
+              </w:rPr>
+            </w:pPr>
+            <w:r>
+              <w:rPr>
+                <w:rFonts w:cstheme="minorHAnsi"/>
+                <w:sz w:val="22"/>
+                <w:szCs w:val="22"/>
+              </w:rPr>
+              <w:t>Operating Systems Programming, Software Engineering</w:t>
             </w:r>
           </w:p>
         </w:tc>
@@ -477,8 +413,8 @@
       <w:pPr>
         <w:rPr>
           <w:rFonts w:cstheme="minorHAnsi"/>
-          <w:sz w:val="8"/>
-          <w:szCs w:val="8"/>
+          <w:sz w:val="4"/>
+          <w:szCs w:val="4"/>
         </w:rPr>
       </w:pPr>
     </w:p>
@@ -497,14 +433,7 @@
           <w:rFonts w:cstheme="minorHAnsi"/>
           <w:b/>
         </w:rPr>
-        <w:t>TECHNICAL SKILLS</w:t>
-      </w:r>
-      <w:r>
-        <w:rPr>
-          <w:rFonts w:cstheme="minorHAnsi"/>
-          <w:b/>
-        </w:rPr>
-        <w:t xml:space="preserve"> &amp; CERTIFICATIONS</w:t>
+        <w:t>PROFESSIONAL EXPERIENCE</w:t>
       </w:r>
       <w:r>
         <w:rPr>
@@ -518,339 +447,8 @@
       <w:pPr>
         <w:rPr>
           <w:rFonts w:cstheme="minorHAnsi"/>
-          <w:sz w:val="8"/>
-          <w:szCs w:val="8"/>
-        </w:rPr>
-      </w:pPr>
-    </w:p>
-    <w:tbl>
-      <w:tblPr>
-        <w:tblStyle w:val="TableGrid"/>
-        <w:tblW w:w="11245" w:type="dxa"/>
-        <w:tblInd w:w="-90" w:type="dxa"/>
-        <w:tblBorders>
-          <w:top w:val="none" w:sz="0" w:space="0" w:color="auto"/>
-          <w:left w:val="none" w:sz="0" w:space="0" w:color="auto"/>
-          <w:bottom w:val="none" w:sz="0" w:space="0" w:color="auto"/>
-          <w:right w:val="none" w:sz="0" w:space="0" w:color="auto"/>
-          <w:insideH w:val="none" w:sz="0" w:space="0" w:color="auto"/>
-          <w:insideV w:val="none" w:sz="0" w:space="0" w:color="auto"/>
-        </w:tblBorders>
-        <w:tblLook w:val="04A0" w:firstRow="1" w:lastRow="0" w:firstColumn="1" w:lastColumn="0" w:noHBand="0" w:noVBand="1"/>
-      </w:tblPr>
-      <w:tblGrid>
-        <w:gridCol w:w="11245"/>
-      </w:tblGrid>
-      <w:tr>
-        <w:tc>
-          <w:tcPr>
-            <w:tcW w:w="11245" w:type="dxa"/>
-          </w:tcPr>
-          <w:p>
-            <w:pPr>
-              <w:rPr>
-                <w:rFonts w:cstheme="minorHAnsi"/>
-                <w:sz w:val="22"/>
-                <w:szCs w:val="22"/>
-              </w:rPr>
-            </w:pPr>
-            <w:r>
-              <w:rPr>
-                <w:rFonts w:cstheme="minorHAnsi"/>
-                <w:b/>
-                <w:bCs/>
-                <w:sz w:val="22"/>
-                <w:szCs w:val="22"/>
-              </w:rPr>
-              <w:t>Programming Languages:</w:t>
-            </w:r>
-            <w:r>
-              <w:rPr>
-                <w:rFonts w:cstheme="minorHAnsi"/>
-                <w:sz w:val="22"/>
-                <w:szCs w:val="22"/>
-              </w:rPr>
-              <w:t xml:space="preserve"> Java, C#, C++, Assembly Language (80x86 &amp; ARM)</w:t>
-            </w:r>
-          </w:p>
-        </w:tc>
-      </w:tr>
-      <w:tr>
-        <w:tc>
-          <w:tcPr>
-            <w:tcW w:w="11245" w:type="dxa"/>
-          </w:tcPr>
-          <w:p>
-            <w:pPr>
-              <w:rPr>
-                <w:rFonts w:cstheme="minorHAnsi"/>
-                <w:sz w:val="22"/>
-                <w:szCs w:val="22"/>
-              </w:rPr>
-            </w:pPr>
-            <w:r>
-              <w:rPr>
-                <w:rFonts w:cstheme="minorHAnsi"/>
-                <w:b/>
-                <w:bCs/>
-                <w:sz w:val="22"/>
-                <w:szCs w:val="22"/>
-              </w:rPr>
-              <w:t>Data Science:</w:t>
-            </w:r>
-            <w:r>
-              <w:rPr>
-                <w:rFonts w:cstheme="minorHAnsi"/>
-                <w:sz w:val="22"/>
-              </w:rPr>
-              <w:t xml:space="preserve"> Microsoft Excel, SPSS, SAS, Python, R</w:t>
-            </w:r>
-          </w:p>
-        </w:tc>
-      </w:tr>
-      <w:tr>
-        <w:tc>
-          <w:tcPr>
-            <w:tcW w:w="11245" w:type="dxa"/>
-          </w:tcPr>
-          <w:p>
-            <w:pPr>
-              <w:rPr>
-                <w:rFonts w:cstheme="minorHAnsi"/>
-                <w:b/>
-                <w:bCs/>
-                <w:sz w:val="22"/>
-                <w:szCs w:val="22"/>
-              </w:rPr>
-            </w:pPr>
-            <w:r>
-              <w:rPr>
-                <w:rFonts w:cstheme="minorHAnsi"/>
-                <w:b/>
-                <w:bCs/>
-                <w:sz w:val="22"/>
-                <w:szCs w:val="22"/>
-              </w:rPr>
-              <w:t>Web Development:</w:t>
-            </w:r>
-            <w:r>
-              <w:rPr>
-                <w:rFonts w:cstheme="minorHAnsi"/>
-                <w:sz w:val="22"/>
-              </w:rPr>
-              <w:t xml:space="preserve"> HTML</w:t>
-            </w:r>
-            <w:r>
-              <w:rPr>
-                <w:rFonts w:cstheme="minorHAnsi"/>
-                <w:sz w:val="22"/>
-              </w:rPr>
-              <w:t>5/</w:t>
-            </w:r>
-            <w:r>
-              <w:rPr>
-                <w:rFonts w:cstheme="minorHAnsi"/>
-                <w:sz w:val="22"/>
-              </w:rPr>
-              <w:t>CSS, JavaScript</w:t>
-            </w:r>
-            <w:r>
-              <w:rPr>
-                <w:rFonts w:cstheme="minorHAnsi"/>
-                <w:sz w:val="22"/>
-              </w:rPr>
-              <w:t xml:space="preserve"> (NodeJS, jQuery)</w:t>
-            </w:r>
-            <w:r>
-              <w:rPr>
-                <w:rFonts w:cstheme="minorHAnsi"/>
-                <w:sz w:val="22"/>
-              </w:rPr>
-              <w:t>, Type</w:t>
-            </w:r>
-            <w:r>
-              <w:rPr>
-                <w:rFonts w:cstheme="minorHAnsi"/>
-                <w:sz w:val="22"/>
-              </w:rPr>
-              <w:t>S</w:t>
-            </w:r>
-            <w:r>
-              <w:rPr>
-                <w:rFonts w:cstheme="minorHAnsi"/>
-                <w:sz w:val="22"/>
-              </w:rPr>
-              <w:t xml:space="preserve">cript, Angular, PHP, </w:t>
-            </w:r>
-            <w:r>
-              <w:rPr>
-                <w:rFonts w:cstheme="minorHAnsi"/>
-                <w:sz w:val="22"/>
-              </w:rPr>
-              <w:t>My</w:t>
-            </w:r>
-            <w:r>
-              <w:rPr>
-                <w:rFonts w:cstheme="minorHAnsi"/>
-                <w:sz w:val="22"/>
-              </w:rPr>
-              <w:t>SQ</w:t>
-            </w:r>
-            <w:r>
-              <w:rPr>
-                <w:rFonts w:cstheme="minorHAnsi"/>
-                <w:sz w:val="22"/>
-              </w:rPr>
-              <w:t>L</w:t>
-            </w:r>
-            <w:r>
-              <w:rPr>
-                <w:rFonts w:cstheme="minorHAnsi"/>
-                <w:sz w:val="22"/>
-              </w:rPr>
-              <w:t>/MSSQL</w:t>
-            </w:r>
-            <w:r>
-              <w:rPr>
-                <w:rFonts w:cstheme="minorHAnsi"/>
-                <w:sz w:val="22"/>
-              </w:rPr>
-              <w:t xml:space="preserve">, </w:t>
-            </w:r>
-            <w:r>
-              <w:rPr>
-                <w:rFonts w:cstheme="minorHAnsi"/>
-                <w:sz w:val="22"/>
-              </w:rPr>
-              <w:t>ASP.NET</w:t>
-            </w:r>
-            <w:r>
-              <w:rPr>
-                <w:rFonts w:cstheme="minorHAnsi"/>
-                <w:sz w:val="22"/>
-              </w:rPr>
-              <w:t xml:space="preserve"> Core</w:t>
-            </w:r>
-          </w:p>
-        </w:tc>
-      </w:tr>
-      <w:tr>
-        <w:tc>
-          <w:tcPr>
-            <w:tcW w:w="11245" w:type="dxa"/>
-          </w:tcPr>
-          <w:p>
-            <w:pPr>
-              <w:rPr>
-                <w:rFonts w:cstheme="minorHAnsi"/>
-                <w:b/>
-                <w:bCs/>
-                <w:sz w:val="22"/>
-                <w:szCs w:val="22"/>
-              </w:rPr>
-            </w:pPr>
-            <w:r>
-              <w:rPr>
-                <w:rFonts w:cstheme="minorHAnsi"/>
-                <w:b/>
-                <w:bCs/>
-                <w:sz w:val="22"/>
-              </w:rPr>
-              <w:t>Others:</w:t>
-            </w:r>
-            <w:r>
-              <w:rPr>
-                <w:rFonts w:cstheme="minorHAnsi"/>
-                <w:sz w:val="22"/>
-              </w:rPr>
-              <w:t xml:space="preserve"> </w:t>
-            </w:r>
-            <w:r>
-              <w:rPr>
-                <w:rFonts w:cstheme="minorHAnsi"/>
-                <w:sz w:val="22"/>
-              </w:rPr>
-              <w:t>Project Management</w:t>
-            </w:r>
-            <w:r>
-              <w:rPr>
-                <w:rFonts w:cstheme="minorHAnsi"/>
-                <w:sz w:val="22"/>
-              </w:rPr>
-              <w:t xml:space="preserve">, APIs, Git, </w:t>
-            </w:r>
-            <w:r>
-              <w:rPr>
-                <w:rFonts w:cstheme="minorHAnsi"/>
-                <w:sz w:val="22"/>
-              </w:rPr>
-              <w:t>MES</w:t>
-            </w:r>
-            <w:r>
-              <w:rPr>
-                <w:rFonts w:cstheme="minorHAnsi"/>
-                <w:sz w:val="22"/>
-              </w:rPr>
-              <w:t xml:space="preserve">, </w:t>
-            </w:r>
-            <w:r>
-              <w:rPr>
-                <w:rFonts w:cstheme="minorHAnsi"/>
-                <w:sz w:val="22"/>
-              </w:rPr>
-              <w:t xml:space="preserve">PLC Programming, </w:t>
-            </w:r>
-            <w:r>
-              <w:rPr>
-                <w:rFonts w:cstheme="minorHAnsi"/>
-                <w:sz w:val="22"/>
-              </w:rPr>
-              <w:t>Unit Testing, Machine Learning</w:t>
-            </w:r>
-          </w:p>
-        </w:tc>
-      </w:tr>
-    </w:tbl>
-    <w:p>
-      <w:pPr>
-        <w:rPr>
-          <w:rFonts w:cstheme="minorHAnsi"/>
-          <w:sz w:val="8"/>
-          <w:szCs w:val="8"/>
-        </w:rPr>
-      </w:pPr>
-    </w:p>
-    <w:p>
-      <w:pPr>
-        <w:pBdr>
-          <w:bottom w:val="single" w:sz="4" w:space="1" w:color="auto"/>
-        </w:pBdr>
-        <w:rPr>
-          <w:rFonts w:cstheme="minorHAnsi"/>
-          <w:b/>
-        </w:rPr>
-      </w:pPr>
-      <w:r>
-        <w:rPr>
-          <w:rFonts w:cstheme="minorHAnsi"/>
-          <w:b/>
-        </w:rPr>
-        <w:t>PROFESSIONAL</w:t>
-      </w:r>
-      <w:r>
-        <w:rPr>
-          <w:rFonts w:cstheme="minorHAnsi"/>
-          <w:b/>
-        </w:rPr>
-        <w:t xml:space="preserve"> EXPERIENCE</w:t>
-      </w:r>
-    </w:p>
-    <w:p>
-      <w:pPr>
-        <w:rPr>
-          <w:rFonts w:cstheme="minorHAnsi"/>
-          <w:sz w:val="8"/>
-          <w:szCs w:val="8"/>
+          <w:sz w:val="4"/>
+          <w:szCs w:val="4"/>
         </w:rPr>
       </w:pPr>
     </w:p>
@@ -894,7 +492,7 @@
                 <w:sz w:val="23"/>
                 <w:szCs w:val="23"/>
               </w:rPr>
-              <w:t>MES</w:t>
+              <w:t xml:space="preserve">Software </w:t>
             </w:r>
             <w:r>
               <w:rPr>
@@ -903,7 +501,7 @@
                 <w:sz w:val="23"/>
                 <w:szCs w:val="23"/>
               </w:rPr>
-              <w:t xml:space="preserve"> Software </w:t>
+              <w:t xml:space="preserve">Engineer </w:t>
             </w:r>
             <w:r>
               <w:rPr>
@@ -912,7 +510,7 @@
                 <w:sz w:val="23"/>
                 <w:szCs w:val="23"/>
               </w:rPr>
-              <w:t>Engin</w:t>
+              <w:t xml:space="preserve">– MES I </w:t>
             </w:r>
             <w:r>
               <w:rPr>
@@ -921,7 +519,7 @@
                 <w:sz w:val="23"/>
                 <w:szCs w:val="23"/>
               </w:rPr>
-              <w:t>ee</w:t>
+              <w:t xml:space="preserve">| </w:t>
             </w:r>
             <w:r>
               <w:rPr>
@@ -930,34 +528,7 @@
                 <w:sz w:val="23"/>
                 <w:szCs w:val="23"/>
               </w:rPr>
-              <w:t>r</w:t>
-            </w:r>
-            <w:r>
-              <w:rPr>
-                <w:rFonts w:cstheme="minorHAnsi"/>
-                <w:b/>
-                <w:sz w:val="23"/>
-                <w:szCs w:val="23"/>
-              </w:rPr>
-              <w:t xml:space="preserve"> </w:t>
-            </w:r>
-            <w:r>
-              <w:rPr>
-                <w:rFonts w:cstheme="minorHAnsi"/>
-                <w:b/>
-                <w:sz w:val="23"/>
-                <w:szCs w:val="23"/>
-              </w:rPr>
-              <w:t>|</w:t>
-            </w:r>
-            <w:r>
-              <w:rPr>
-                <w:rFonts w:cstheme="minorHAnsi"/>
-                <w:b/>
-                <w:sz w:val="23"/>
-                <w:szCs w:val="23"/>
-              </w:rPr>
-              <w:t xml:space="preserve"> Nysus Solutions</w:t>
+              <w:t>First Solar</w:t>
             </w:r>
           </w:p>
         </w:tc>
@@ -979,7 +550,7 @@
                 <w:sz w:val="23"/>
                 <w:szCs w:val="23"/>
               </w:rPr>
-              <w:t xml:space="preserve">        </w:t>
+              <w:t xml:space="preserve">           </w:t>
             </w:r>
             <w:r>
               <w:rPr>
@@ -987,7 +558,7 @@
                 <w:sz w:val="23"/>
                 <w:szCs w:val="23"/>
               </w:rPr>
-              <w:t xml:space="preserve">               </w:t>
+              <w:t xml:space="preserve">          </w:t>
             </w:r>
             <w:r>
               <w:rPr>
@@ -995,7 +566,7 @@
                 <w:sz w:val="23"/>
                 <w:szCs w:val="23"/>
               </w:rPr>
-              <w:t>January</w:t>
+              <w:t>February 2025</w:t>
             </w:r>
             <w:r>
               <w:rPr>
@@ -1003,15 +574,7 @@
                 <w:sz w:val="23"/>
                 <w:szCs w:val="23"/>
               </w:rPr>
-              <w:t xml:space="preserve"> 2022 – </w:t>
-            </w:r>
-            <w:r>
-              <w:rPr>
-                <w:rFonts w:cstheme="minorHAnsi"/>
-                <w:sz w:val="23"/>
-                <w:szCs w:val="23"/>
-              </w:rPr>
-              <w:t>Present</w:t>
+              <w:t xml:space="preserve"> - Present</w:t>
             </w:r>
           </w:p>
         </w:tc>
@@ -1042,7 +605,7 @@
                 <w:sz w:val="22"/>
                 <w:szCs w:val="22"/>
               </w:rPr>
-              <w:t>Coordinat</w:t>
+              <w:t>Working</w:t>
             </w:r>
             <w:r>
               <w:rPr>
@@ -1053,7 +616,7 @@
                 <w:sz w:val="22"/>
                 <w:szCs w:val="22"/>
               </w:rPr>
-              <w:t>e</w:t>
+              <w:t xml:space="preserve"> with </w:t>
             </w:r>
             <w:r>
               <w:rPr>
@@ -1064,7 +627,7 @@
                 <w:sz w:val="22"/>
                 <w:szCs w:val="22"/>
               </w:rPr>
-              <w:t>d</w:t>
+              <w:t>stakeholders</w:t>
             </w:r>
             <w:r>
               <w:rPr>
@@ -1075,7 +638,73 @@
                 <w:sz w:val="22"/>
                 <w:szCs w:val="22"/>
               </w:rPr>
-              <w:t xml:space="preserve"> with 20+ members (PMs &amp; Developers) to create and improve custom web-based manufacturing software</w:t>
+              <w:t xml:space="preserve"> to build and enhance</w:t>
+            </w:r>
+            <w:r>
+              <w:rPr>
+                <w:rFonts w:cstheme="minorHAnsi"/>
+                <w:b/>
+                <w:iCs/>
+                <w:color w:val="767171" w:themeColor="background2" w:themeShade="80"/>
+                <w:sz w:val="22"/>
+                <w:szCs w:val="22"/>
+              </w:rPr>
+              <w:t xml:space="preserve"> </w:t>
+            </w:r>
+            <w:r>
+              <w:rPr>
+                <w:rFonts w:cstheme="minorHAnsi"/>
+                <w:b/>
+                <w:iCs/>
+                <w:color w:val="767171" w:themeColor="background2" w:themeShade="80"/>
+                <w:sz w:val="22"/>
+                <w:szCs w:val="22"/>
+              </w:rPr>
+              <w:t xml:space="preserve">software systems for </w:t>
+            </w:r>
+            <w:r>
+              <w:rPr>
+                <w:rFonts w:cstheme="minorHAnsi"/>
+                <w:b/>
+                <w:iCs/>
+                <w:color w:val="767171" w:themeColor="background2" w:themeShade="80"/>
+                <w:sz w:val="22"/>
+                <w:szCs w:val="22"/>
+              </w:rPr>
+              <w:t>manufacturing, reliability, and R&amp;D</w:t>
+            </w:r>
+            <w:r>
+              <w:rPr>
+                <w:rFonts w:cstheme="minorHAnsi"/>
+                <w:b/>
+                <w:iCs/>
+                <w:color w:val="767171" w:themeColor="background2" w:themeShade="80"/>
+                <w:sz w:val="22"/>
+                <w:szCs w:val="22"/>
+              </w:rPr>
+              <w:t xml:space="preserve"> </w:t>
+            </w:r>
+            <w:r>
+              <w:rPr>
+                <w:rFonts w:cstheme="minorHAnsi"/>
+                <w:b/>
+                <w:iCs/>
+                <w:color w:val="767171" w:themeColor="background2" w:themeShade="80"/>
+                <w:sz w:val="22"/>
+                <w:szCs w:val="22"/>
+              </w:rPr>
+              <w:t>processes</w:t>
+            </w:r>
+            <w:r>
+              <w:rPr>
+                <w:rFonts w:cstheme="minorHAnsi"/>
+                <w:b/>
+                <w:iCs/>
+                <w:color w:val="767171" w:themeColor="background2" w:themeShade="80"/>
+                <w:sz w:val="22"/>
+                <w:szCs w:val="22"/>
+              </w:rPr>
+              <w:t>.</w:t>
             </w:r>
           </w:p>
         </w:tc>
@@ -1106,142 +735,15 @@
                 <w:sz w:val="22"/>
                 <w:szCs w:val="22"/>
               </w:rPr>
-              <w:t>Develop</w:t>
-            </w:r>
-            <w:r>
-              <w:rPr>
-                <w:rFonts w:cstheme="minorHAnsi"/>
-                <w:sz w:val="22"/>
-                <w:szCs w:val="22"/>
-              </w:rPr>
-              <w:t>ing</w:t>
-            </w:r>
-            <w:r>
-              <w:rPr>
-                <w:rFonts w:cstheme="minorHAnsi"/>
-                <w:sz w:val="22"/>
-                <w:szCs w:val="22"/>
-              </w:rPr>
-              <w:t xml:space="preserve"> and i</w:t>
-            </w:r>
-            <w:r>
-              <w:rPr>
-                <w:rFonts w:cstheme="minorHAnsi"/>
-                <w:sz w:val="22"/>
-                <w:szCs w:val="22"/>
-              </w:rPr>
-              <w:t>ntegrat</w:t>
-            </w:r>
-            <w:r>
-              <w:rPr>
-                <w:rFonts w:cstheme="minorHAnsi"/>
-                <w:sz w:val="22"/>
-                <w:szCs w:val="22"/>
-              </w:rPr>
-              <w:t>ing</w:t>
-            </w:r>
-            <w:r>
-              <w:rPr>
-                <w:rFonts w:cstheme="minorHAnsi"/>
-                <w:sz w:val="22"/>
-                <w:szCs w:val="22"/>
-              </w:rPr>
-              <w:t xml:space="preserve"> MES software with ERP systems (e.g., SAP, Oracle) and floor equipment (e.g., PLCs, HMIs) to </w:t>
-            </w:r>
-            <w:r>
-              <w:rPr>
-                <w:rFonts w:cstheme="minorHAnsi"/>
-                <w:sz w:val="22"/>
-                <w:szCs w:val="22"/>
-              </w:rPr>
-              <w:t>meet specific manufacturing requirements</w:t>
-            </w:r>
-            <w:r>
-              <w:rPr>
-                <w:rFonts w:cstheme="minorHAnsi"/>
-                <w:sz w:val="22"/>
-                <w:szCs w:val="22"/>
-              </w:rPr>
-              <w:t xml:space="preserve"> </w:t>
-            </w:r>
-            <w:r>
-              <w:rPr>
-                <w:rFonts w:cstheme="minorHAnsi"/>
-                <w:sz w:val="22"/>
-                <w:szCs w:val="22"/>
-              </w:rPr>
-              <w:t xml:space="preserve">and </w:t>
-            </w:r>
-            <w:r>
-              <w:rPr>
-                <w:rFonts w:cstheme="minorHAnsi"/>
-                <w:sz w:val="22"/>
-                <w:szCs w:val="22"/>
-              </w:rPr>
-              <w:t xml:space="preserve">enable automated </w:t>
-            </w:r>
-            <w:r>
-              <w:rPr>
-                <w:rFonts w:cstheme="minorHAnsi"/>
-                <w:sz w:val="22"/>
-                <w:szCs w:val="22"/>
-              </w:rPr>
-              <w:t>production</w:t>
-            </w:r>
-            <w:r>
-              <w:rPr>
-                <w:rFonts w:cstheme="minorHAnsi"/>
-                <w:sz w:val="22"/>
-                <w:szCs w:val="22"/>
-              </w:rPr>
-              <w:t xml:space="preserve"> and streamline information flow.</w:t>
-            </w:r>
-          </w:p>
-          <w:p>
-            <w:pPr>
-              <w:pStyle w:val="ListParagraph"/>
-              <w:numPr>
-                <w:ilvl w:val="0"/>
-                <w:numId w:val="29"/>
-              </w:numPr>
-              <w:ind w:left="336"/>
-              <w:rPr>
-                <w:rFonts w:cstheme="minorHAnsi"/>
-                <w:sz w:val="22"/>
-                <w:szCs w:val="22"/>
-              </w:rPr>
-            </w:pPr>
-            <w:r>
-              <w:rPr>
-                <w:rFonts w:cstheme="minorHAnsi"/>
-                <w:sz w:val="22"/>
-                <w:szCs w:val="22"/>
-              </w:rPr>
-              <w:t>Support</w:t>
-            </w:r>
-            <w:r>
-              <w:rPr>
-                <w:rFonts w:cstheme="minorHAnsi"/>
-                <w:sz w:val="22"/>
-                <w:szCs w:val="22"/>
-              </w:rPr>
-              <w:t xml:space="preserve">ing </w:t>
-            </w:r>
-            <w:r>
-              <w:rPr>
-                <w:rFonts w:cstheme="minorHAnsi"/>
-                <w:sz w:val="22"/>
-                <w:szCs w:val="22"/>
-              </w:rPr>
-              <w:t>transitioning</w:t>
-            </w:r>
-            <w:r>
-              <w:rPr>
-                <w:rFonts w:cstheme="minorHAnsi"/>
-                <w:sz w:val="22"/>
-                <w:szCs w:val="22"/>
-              </w:rPr>
-              <w:t xml:space="preserve"> management processes, assisting with the migration of legacy systems and data to the new MES platform while minimizing disruptions to production operations.</w:t>
+              <w:t>Integrates shop floor systems with custom-developed and off-the-shelf solutions</w:t>
+            </w:r>
+            <w:r>
+              <w:rPr>
+                <w:rFonts w:cstheme="minorHAnsi"/>
+                <w:sz w:val="22"/>
+                <w:szCs w:val="22"/>
+              </w:rPr>
+              <w:t>.</w:t>
             </w:r>
           </w:p>
         </w:tc>
@@ -1272,41 +774,17 @@
                 <w:sz w:val="22"/>
                 <w:szCs w:val="22"/>
               </w:rPr>
-              <w:t>Provid</w:t>
-            </w:r>
-            <w:r>
-              <w:rPr>
-                <w:rFonts w:cstheme="minorHAnsi"/>
-                <w:sz w:val="22"/>
-                <w:szCs w:val="22"/>
-              </w:rPr>
-              <w:t>ing</w:t>
-            </w:r>
-            <w:r>
-              <w:rPr>
-                <w:rFonts w:cstheme="minorHAnsi"/>
-                <w:sz w:val="22"/>
-                <w:szCs w:val="22"/>
-              </w:rPr>
-              <w:t xml:space="preserve"> technical support and troubleshooting for MES software issues, collaborating with vendors and internal teams to identify root causes and </w:t>
-            </w:r>
-            <w:r>
-              <w:rPr>
-                <w:rFonts w:cstheme="minorHAnsi"/>
-                <w:sz w:val="22"/>
-                <w:szCs w:val="22"/>
-              </w:rPr>
-              <w:t>reduce downtime for more than 20 customers.</w:t>
+              <w:t>Assists administrators (server admins, network admins, DB admins) in troubleshooting enterprise-level problems</w:t>
+            </w:r>
+            <w:r>
+              <w:rPr>
+                <w:rFonts w:cstheme="minorHAnsi"/>
+                <w:sz w:val="22"/>
+                <w:szCs w:val="22"/>
+              </w:rPr>
+              <w:t>.</w:t>
             </w:r>
           </w:p>
-        </w:tc>
-      </w:tr>
-      <w:tr>
-        <w:tc>
-          <w:tcPr>
-            <w:tcW w:w="11245" w:type="dxa"/>
-            <w:gridSpan w:val="2"/>
-          </w:tcPr>
           <w:p>
             <w:pPr>
               <w:pStyle w:val="ListParagraph"/>
@@ -1327,55 +805,7 @@
                 <w:sz w:val="22"/>
                 <w:szCs w:val="22"/>
               </w:rPr>
-              <w:t>Coordinat</w:t>
-            </w:r>
-            <w:r>
-              <w:rPr>
-                <w:rFonts w:cstheme="minorHAnsi"/>
-                <w:sz w:val="22"/>
-                <w:szCs w:val="22"/>
-              </w:rPr>
-              <w:t>ing</w:t>
-            </w:r>
-            <w:r>
-              <w:rPr>
-                <w:rFonts w:cstheme="minorHAnsi"/>
-                <w:sz w:val="22"/>
-                <w:szCs w:val="22"/>
-              </w:rPr>
-              <w:t xml:space="preserve"> onsite implementation of MES software solutions, </w:t>
-            </w:r>
-            <w:r>
-              <w:rPr>
-                <w:rFonts w:cstheme="minorHAnsi"/>
-                <w:sz w:val="22"/>
-                <w:szCs w:val="22"/>
-              </w:rPr>
-              <w:t>working</w:t>
-            </w:r>
-            <w:r>
-              <w:rPr>
-                <w:rFonts w:cstheme="minorHAnsi"/>
-                <w:sz w:val="22"/>
-                <w:szCs w:val="22"/>
-              </w:rPr>
-              <w:t xml:space="preserve"> closely with the customer's engineering and production teams to understand their specific requirements and </w:t>
-            </w:r>
-            <w:r>
-              <w:rPr>
-                <w:rFonts w:cstheme="minorHAnsi"/>
-                <w:sz w:val="22"/>
-                <w:szCs w:val="22"/>
-              </w:rPr>
-              <w:t xml:space="preserve">resolve over 30 </w:t>
-            </w:r>
-            <w:r>
-              <w:rPr>
-                <w:rFonts w:cstheme="minorHAnsi"/>
-                <w:sz w:val="22"/>
-                <w:szCs w:val="22"/>
-              </w:rPr>
-              <w:t>number of technical issues onsite</w:t>
+              <w:t>Designs, codes, tests, correct, and documents simple programs, and assist in the implementation of software</w:t>
             </w:r>
             <w:r>
               <w:rPr>
@@ -1384,6 +814,29 @@
                 <w:szCs w:val="22"/>
               </w:rPr>
               <w:t>.</w:t>
+            </w:r>
+          </w:p>
+          <w:p>
+            <w:pPr>
+              <w:pStyle w:val="ListParagraph"/>
+              <w:numPr>
+                <w:ilvl w:val="0"/>
+                <w:numId w:val="29"/>
+              </w:numPr>
+              <w:ind w:left="336"/>
+              <w:rPr>
+                <w:rFonts w:cstheme="minorHAnsi"/>
+                <w:sz w:val="22"/>
+                <w:szCs w:val="22"/>
+              </w:rPr>
+            </w:pPr>
+            <w:r>
+              <w:rPr>
+                <w:rFonts w:cstheme="minorHAnsi"/>
+                <w:sz w:val="22"/>
+                <w:szCs w:val="22"/>
+              </w:rPr>
+              <w:t>Applies tools and methods to identify the user experience, characteristics and tasks, and the technical, organizational and physical environment in which the product or system will operate.</w:t>
             </w:r>
           </w:p>
         </w:tc>
@@ -1393,8 +846,8 @@
       <w:pPr>
         <w:rPr>
           <w:rFonts w:cstheme="minorHAnsi"/>
-          <w:sz w:val="8"/>
-          <w:szCs w:val="8"/>
+          <w:sz w:val="4"/>
+          <w:szCs w:val="4"/>
         </w:rPr>
       </w:pPr>
     </w:p>
@@ -1438,7 +891,7 @@
                 <w:sz w:val="23"/>
                 <w:szCs w:val="23"/>
               </w:rPr>
-              <w:t xml:space="preserve">DevOps Developer Internship </w:t>
+              <w:t>MES</w:t>
             </w:r>
             <w:r>
               <w:rPr>
@@ -1447,7 +900,7 @@
                 <w:sz w:val="23"/>
                 <w:szCs w:val="23"/>
               </w:rPr>
-              <w:t>|</w:t>
+              <w:t xml:space="preserve"> Software </w:t>
             </w:r>
             <w:r>
               <w:rPr>
@@ -1456,7 +909,16 @@
                 <w:sz w:val="23"/>
                 <w:szCs w:val="23"/>
               </w:rPr>
-              <w:t xml:space="preserve"> Equity Trust Company</w:t>
+              <w:t xml:space="preserve">Engineer </w:t>
+            </w:r>
+            <w:r>
+              <w:rPr>
+                <w:rFonts w:cstheme="minorHAnsi"/>
+                <w:b/>
+                <w:sz w:val="23"/>
+                <w:szCs w:val="23"/>
+              </w:rPr>
+              <w:t>| Nysus Solutions</w:t>
             </w:r>
           </w:p>
         </w:tc>
@@ -1475,18 +937,10 @@
             <w:r>
               <w:rPr>
                 <w:rFonts w:cstheme="minorHAnsi"/>
-                <w:sz w:val="22"/>
-                <w:szCs w:val="22"/>
-              </w:rPr>
-              <w:t xml:space="preserve">             </w:t>
-            </w:r>
-            <w:r>
-              <w:rPr>
-                <w:rFonts w:cstheme="minorHAnsi"/>
                 <w:sz w:val="23"/>
                 <w:szCs w:val="23"/>
               </w:rPr>
-              <w:t>May</w:t>
+              <w:t xml:space="preserve">           </w:t>
             </w:r>
             <w:r>
               <w:rPr>
@@ -1494,7 +948,7 @@
                 <w:sz w:val="23"/>
                 <w:szCs w:val="23"/>
               </w:rPr>
-              <w:t xml:space="preserve"> 2021</w:t>
+              <w:t>January 2022</w:t>
             </w:r>
             <w:r>
               <w:rPr>
@@ -1502,7 +956,23 @@
                 <w:sz w:val="23"/>
                 <w:szCs w:val="23"/>
               </w:rPr>
-              <w:t xml:space="preserve"> – September 2021</w:t>
+              <w:t xml:space="preserve"> </w:t>
+            </w:r>
+            <w:r>
+              <w:rPr>
+                <w:rFonts w:cstheme="minorHAnsi"/>
+                <w:sz w:val="23"/>
+                <w:szCs w:val="23"/>
+              </w:rPr>
+              <w:t xml:space="preserve">– </w:t>
+            </w:r>
+            <w:r>
+              <w:rPr>
+                <w:rFonts w:cstheme="minorHAnsi"/>
+                <w:sz w:val="23"/>
+                <w:szCs w:val="23"/>
+              </w:rPr>
+              <w:t>February 2025</w:t>
             </w:r>
           </w:p>
         </w:tc>
@@ -1518,6 +988,7 @@
               <w:rPr>
                 <w:rFonts w:cstheme="minorHAnsi"/>
                 <w:b/>
+                <w:iCs/>
                 <w:color w:val="767171" w:themeColor="background2" w:themeShade="80"/>
                 <w:sz w:val="22"/>
                 <w:szCs w:val="22"/>
@@ -1527,11 +998,78 @@
               <w:rPr>
                 <w:rFonts w:cstheme="minorHAnsi"/>
                 <w:b/>
+                <w:iCs/>
                 <w:color w:val="767171" w:themeColor="background2" w:themeShade="80"/>
                 <w:sz w:val="22"/>
                 <w:szCs w:val="22"/>
               </w:rPr>
-              <w:t>Collaborated in a team of 5 to unit test and optimize the current Account Open process for Equity Trust Company</w:t>
+              <w:t>Collaborate with 20+ members</w:t>
+            </w:r>
+            <w:r>
+              <w:rPr>
+                <w:rFonts w:cstheme="minorHAnsi"/>
+                <w:b/>
+                <w:iCs/>
+                <w:color w:val="767171" w:themeColor="background2" w:themeShade="80"/>
+                <w:sz w:val="22"/>
+                <w:szCs w:val="22"/>
+              </w:rPr>
+              <w:t xml:space="preserve"> (</w:t>
+            </w:r>
+            <w:r>
+              <w:rPr>
+                <w:rFonts w:cstheme="minorHAnsi"/>
+                <w:b/>
+                <w:iCs/>
+                <w:color w:val="767171" w:themeColor="background2" w:themeShade="80"/>
+                <w:sz w:val="22"/>
+                <w:szCs w:val="22"/>
+              </w:rPr>
+              <w:t xml:space="preserve">PMs </w:t>
+            </w:r>
+            <w:r>
+              <w:rPr>
+                <w:rFonts w:cstheme="minorHAnsi"/>
+                <w:b/>
+                <w:iCs/>
+                <w:color w:val="767171" w:themeColor="background2" w:themeShade="80"/>
+                <w:sz w:val="22"/>
+                <w:szCs w:val="22"/>
+              </w:rPr>
+              <w:t>&amp; D</w:t>
+            </w:r>
+            <w:r>
+              <w:rPr>
+                <w:rFonts w:cstheme="minorHAnsi"/>
+                <w:b/>
+                <w:iCs/>
+                <w:color w:val="767171" w:themeColor="background2" w:themeShade="80"/>
+                <w:sz w:val="22"/>
+                <w:szCs w:val="22"/>
+              </w:rPr>
+              <w:t>evelopers</w:t>
+            </w:r>
+            <w:r>
+              <w:rPr>
+                <w:rFonts w:cstheme="minorHAnsi"/>
+                <w:b/>
+                <w:iCs/>
+                <w:color w:val="767171" w:themeColor="background2" w:themeShade="80"/>
+                <w:sz w:val="22"/>
+                <w:szCs w:val="22"/>
+              </w:rPr>
+              <w:t>)</w:t>
+            </w:r>
+            <w:r>
+              <w:rPr>
+                <w:rFonts w:cstheme="minorHAnsi"/>
+                <w:b/>
+                <w:iCs/>
+                <w:color w:val="767171" w:themeColor="background2" w:themeShade="80"/>
+                <w:sz w:val="22"/>
+                <w:szCs w:val="22"/>
+              </w:rPr>
+              <w:t xml:space="preserve"> to build and enhance custom web-based manufacturing software.</w:t>
             </w:r>
           </w:p>
         </w:tc>
@@ -1562,7 +1100,77 @@
                 <w:sz w:val="22"/>
                 <w:szCs w:val="22"/>
               </w:rPr>
-              <w:t>Maintained and modified existing APIs while maintaining documentation and testing standards.</w:t>
+              <w:t>Develop</w:t>
+            </w:r>
+            <w:r>
+              <w:rPr>
+                <w:rFonts w:cstheme="minorHAnsi"/>
+                <w:sz w:val="22"/>
+                <w:szCs w:val="22"/>
+              </w:rPr>
+              <w:t>ed</w:t>
+            </w:r>
+            <w:r>
+              <w:rPr>
+                <w:rFonts w:cstheme="minorHAnsi"/>
+                <w:sz w:val="22"/>
+                <w:szCs w:val="22"/>
+              </w:rPr>
+              <w:t xml:space="preserve"> and integrate</w:t>
+            </w:r>
+            <w:r>
+              <w:rPr>
+                <w:rFonts w:cstheme="minorHAnsi"/>
+                <w:sz w:val="22"/>
+                <w:szCs w:val="22"/>
+              </w:rPr>
+              <w:t>d</w:t>
+            </w:r>
+            <w:r>
+              <w:rPr>
+                <w:rFonts w:cstheme="minorHAnsi"/>
+                <w:sz w:val="22"/>
+                <w:szCs w:val="22"/>
+              </w:rPr>
+              <w:t xml:space="preserve"> MES software with ERP systems (e.g., SAP, Oracle) and production equipment (e.g., PLCs, HMIs) to automate processes and improve information flow.</w:t>
+            </w:r>
+          </w:p>
+          <w:p>
+            <w:pPr>
+              <w:pStyle w:val="ListParagraph"/>
+              <w:numPr>
+                <w:ilvl w:val="0"/>
+                <w:numId w:val="35"/>
+              </w:numPr>
+              <w:rPr>
+                <w:rFonts w:cstheme="minorHAnsi"/>
+                <w:sz w:val="22"/>
+                <w:szCs w:val="22"/>
+              </w:rPr>
+            </w:pPr>
+            <w:r>
+              <w:rPr>
+                <w:rFonts w:cstheme="minorHAnsi"/>
+                <w:sz w:val="22"/>
+                <w:szCs w:val="22"/>
+              </w:rPr>
+              <w:t>Customers: DMS, IAC, TEAMs System, DNUS, Dana Toledo &amp; Auburn Hills</w:t>
+            </w:r>
+            <w:r>
+              <w:rPr>
+                <w:rFonts w:cstheme="minorHAnsi"/>
+                <w:sz w:val="22"/>
+                <w:szCs w:val="22"/>
+              </w:rPr>
+              <w:t xml:space="preserve"> (virtual MES Stations)</w:t>
+            </w:r>
+            <w:r>
+              <w:rPr>
+                <w:rFonts w:cstheme="minorHAnsi"/>
+                <w:sz w:val="22"/>
+                <w:szCs w:val="22"/>
+              </w:rPr>
+              <w:t>, Yanfeng</w:t>
             </w:r>
           </w:p>
         </w:tc>
@@ -1593,7 +1201,23 @@
                 <w:sz w:val="22"/>
                 <w:szCs w:val="22"/>
               </w:rPr>
-              <w:t>Performed unit testing on 5 main functions in the company core process to verify customers’ operations.</w:t>
+              <w:t>Support</w:t>
+            </w:r>
+            <w:r>
+              <w:rPr>
+                <w:rFonts w:cstheme="minorHAnsi"/>
+                <w:sz w:val="22"/>
+                <w:szCs w:val="22"/>
+              </w:rPr>
+              <w:t>ed</w:t>
+            </w:r>
+            <w:r>
+              <w:rPr>
+                <w:rFonts w:cstheme="minorHAnsi"/>
+                <w:sz w:val="22"/>
+                <w:szCs w:val="22"/>
+              </w:rPr>
+              <w:t xml:space="preserve"> transition management by migrating legacy systems and data to new MES platforms with minimal production disruption.</w:t>
             </w:r>
           </w:p>
         </w:tc>
@@ -1624,7 +1248,71 @@
                 <w:sz w:val="22"/>
                 <w:szCs w:val="22"/>
               </w:rPr>
-              <w:t>Successfully deployed 2 features to production after performing necessary modifications and unit testing.</w:t>
+              <w:t>Provid</w:t>
+            </w:r>
+            <w:r>
+              <w:rPr>
+                <w:rFonts w:cstheme="minorHAnsi"/>
+                <w:sz w:val="22"/>
+                <w:szCs w:val="22"/>
+              </w:rPr>
+              <w:t>e</w:t>
+            </w:r>
+            <w:r>
+              <w:rPr>
+                <w:rFonts w:cstheme="minorHAnsi"/>
+                <w:sz w:val="22"/>
+                <w:szCs w:val="22"/>
+              </w:rPr>
+              <w:t>d</w:t>
+            </w:r>
+            <w:r>
+              <w:rPr>
+                <w:rFonts w:cstheme="minorHAnsi"/>
+                <w:sz w:val="22"/>
+                <w:szCs w:val="22"/>
+              </w:rPr>
+              <w:t xml:space="preserve"> technical support and troubleshoot</w:t>
+            </w:r>
+            <w:r>
+              <w:rPr>
+                <w:rFonts w:cstheme="minorHAnsi"/>
+                <w:sz w:val="22"/>
+                <w:szCs w:val="22"/>
+              </w:rPr>
+              <w:t>ed</w:t>
+            </w:r>
+            <w:r>
+              <w:rPr>
+                <w:rFonts w:cstheme="minorHAnsi"/>
+                <w:sz w:val="22"/>
+                <w:szCs w:val="22"/>
+              </w:rPr>
+              <w:t xml:space="preserve"> MES software issues</w:t>
+            </w:r>
+            <w:r>
+              <w:rPr>
+                <w:rFonts w:cstheme="minorHAnsi"/>
+                <w:sz w:val="22"/>
+                <w:szCs w:val="22"/>
+              </w:rPr>
+              <w:t xml:space="preserve"> </w:t>
+            </w:r>
+            <w:r>
+              <w:rPr>
+                <w:rFonts w:cstheme="minorHAnsi"/>
+                <w:sz w:val="22"/>
+                <w:szCs w:val="22"/>
+              </w:rPr>
+              <w:t xml:space="preserve">to identify root causes and </w:t>
+            </w:r>
+            <w:r>
+              <w:rPr>
+                <w:rFonts w:cstheme="minorHAnsi"/>
+                <w:sz w:val="22"/>
+                <w:szCs w:val="22"/>
+              </w:rPr>
+              <w:t>reduce downtime for more than 20 customers.</w:t>
             </w:r>
           </w:p>
         </w:tc>
@@ -1655,7 +1343,134 @@
                 <w:sz w:val="22"/>
                 <w:szCs w:val="22"/>
               </w:rPr>
-              <w:t>Contributed to the process of remodeling and increasing security level of the Customer Account Open Process by changing it from Service Bus Queue to Topics &amp; Subscriptions from Azure Architecture.</w:t>
+              <w:t>Coordinat</w:t>
+            </w:r>
+            <w:r>
+              <w:rPr>
+                <w:rFonts w:cstheme="minorHAnsi"/>
+                <w:sz w:val="22"/>
+                <w:szCs w:val="22"/>
+              </w:rPr>
+              <w:t>e</w:t>
+            </w:r>
+            <w:r>
+              <w:rPr>
+                <w:rFonts w:cstheme="minorHAnsi"/>
+                <w:sz w:val="22"/>
+                <w:szCs w:val="22"/>
+              </w:rPr>
+              <w:t>d</w:t>
+            </w:r>
+            <w:r>
+              <w:rPr>
+                <w:rFonts w:cstheme="minorHAnsi"/>
+                <w:sz w:val="22"/>
+                <w:szCs w:val="22"/>
+              </w:rPr>
+              <w:t xml:space="preserve"> </w:t>
+            </w:r>
+            <w:r>
+              <w:rPr>
+                <w:rFonts w:cstheme="minorHAnsi"/>
+                <w:sz w:val="22"/>
+                <w:szCs w:val="22"/>
+              </w:rPr>
+              <w:t xml:space="preserve">onsite implementation of MES software solutions, </w:t>
+            </w:r>
+            <w:r>
+              <w:rPr>
+                <w:rFonts w:cstheme="minorHAnsi"/>
+                <w:sz w:val="22"/>
+                <w:szCs w:val="22"/>
+              </w:rPr>
+              <w:t>resolved</w:t>
+            </w:r>
+            <w:r>
+              <w:rPr>
+                <w:rFonts w:cstheme="minorHAnsi"/>
+                <w:sz w:val="22"/>
+                <w:szCs w:val="22"/>
+              </w:rPr>
+              <w:t xml:space="preserve"> 30+ technical issues and adapt</w:t>
+            </w:r>
+            <w:r>
+              <w:rPr>
+                <w:rFonts w:cstheme="minorHAnsi"/>
+                <w:sz w:val="22"/>
+                <w:szCs w:val="22"/>
+              </w:rPr>
+              <w:t>ed</w:t>
+            </w:r>
+            <w:r>
+              <w:rPr>
+                <w:rFonts w:cstheme="minorHAnsi"/>
+                <w:sz w:val="22"/>
+                <w:szCs w:val="22"/>
+              </w:rPr>
+              <w:t xml:space="preserve"> solutions to customer engineering needs.</w:t>
+            </w:r>
+          </w:p>
+        </w:tc>
+      </w:tr>
+      <w:tr>
+        <w:tc>
+          <w:tcPr>
+            <w:tcW w:w="11245" w:type="dxa"/>
+            <w:gridSpan w:val="2"/>
+          </w:tcPr>
+          <w:p>
+            <w:pPr>
+              <w:pStyle w:val="ListParagraph"/>
+              <w:numPr>
+                <w:ilvl w:val="0"/>
+                <w:numId w:val="29"/>
+              </w:numPr>
+              <w:ind w:left="336"/>
+              <w:rPr>
+                <w:rFonts w:cstheme="minorHAnsi"/>
+                <w:sz w:val="22"/>
+                <w:szCs w:val="22"/>
+              </w:rPr>
+            </w:pPr>
+            <w:r>
+              <w:rPr>
+                <w:rFonts w:cstheme="minorHAnsi"/>
+                <w:sz w:val="22"/>
+                <w:szCs w:val="22"/>
+              </w:rPr>
+              <w:t>Maintain</w:t>
+            </w:r>
+            <w:r>
+              <w:rPr>
+                <w:rFonts w:cstheme="minorHAnsi"/>
+                <w:sz w:val="22"/>
+                <w:szCs w:val="22"/>
+              </w:rPr>
+              <w:t>ed</w:t>
+            </w:r>
+            <w:r>
+              <w:rPr>
+                <w:rFonts w:cstheme="minorHAnsi"/>
+                <w:sz w:val="22"/>
+                <w:szCs w:val="22"/>
+              </w:rPr>
+              <w:t xml:space="preserve"> and improve</w:t>
+            </w:r>
+            <w:r>
+              <w:rPr>
+                <w:rFonts w:cstheme="minorHAnsi"/>
+                <w:sz w:val="22"/>
+                <w:szCs w:val="22"/>
+              </w:rPr>
+              <w:t>d</w:t>
+            </w:r>
+            <w:r>
+              <w:rPr>
+                <w:rFonts w:cstheme="minorHAnsi"/>
+                <w:sz w:val="22"/>
+                <w:szCs w:val="22"/>
+              </w:rPr>
+              <w:t xml:space="preserve"> existing applications using MS SQL Server Management Studio.</w:t>
             </w:r>
           </w:p>
         </w:tc>
@@ -1665,9 +1480,8 @@
       <w:pPr>
         <w:rPr>
           <w:rFonts w:cstheme="minorHAnsi"/>
-          <w:color w:val="767171" w:themeColor="background2" w:themeShade="80"/>
-          <w:sz w:val="8"/>
-          <w:szCs w:val="8"/>
+          <w:sz w:val="4"/>
+          <w:szCs w:val="4"/>
         </w:rPr>
       </w:pPr>
     </w:p>
@@ -1711,25 +1525,7 @@
                 <w:sz w:val="23"/>
                 <w:szCs w:val="23"/>
               </w:rPr>
-              <w:t xml:space="preserve">Software Developer Co-op </w:t>
-            </w:r>
-            <w:r>
-              <w:rPr>
-                <w:rFonts w:cstheme="minorHAnsi"/>
-                <w:b/>
-                <w:sz w:val="23"/>
-                <w:szCs w:val="23"/>
-              </w:rPr>
-              <w:t>|</w:t>
-            </w:r>
-            <w:r>
-              <w:rPr>
-                <w:rFonts w:cstheme="minorHAnsi"/>
-                <w:b/>
-                <w:sz w:val="23"/>
-                <w:szCs w:val="23"/>
-              </w:rPr>
-              <w:t xml:space="preserve"> Plastic Technologies Inc</w:t>
+              <w:t>DevOps Developer Internship | Equity Trust Company</w:t>
             </w:r>
           </w:p>
         </w:tc>
@@ -1756,18 +1552,10 @@
             <w:r>
               <w:rPr>
                 <w:rFonts w:cstheme="minorHAnsi"/>
-                <w:sz w:val="22"/>
-                <w:szCs w:val="22"/>
-              </w:rPr>
-              <w:t xml:space="preserve">       </w:t>
-            </w:r>
-            <w:r>
-              <w:rPr>
-                <w:rFonts w:cstheme="minorHAnsi"/>
                 <w:sz w:val="23"/>
                 <w:szCs w:val="23"/>
               </w:rPr>
-              <w:t>January</w:t>
+              <w:t>May</w:t>
             </w:r>
             <w:r>
               <w:rPr>
@@ -1775,7 +1563,7 @@
                 <w:sz w:val="23"/>
                 <w:szCs w:val="23"/>
               </w:rPr>
-              <w:t xml:space="preserve"> </w:t>
+              <w:t xml:space="preserve"> 2021</w:t>
             </w:r>
             <w:r>
               <w:rPr>
@@ -1783,15 +1571,7 @@
                 <w:sz w:val="23"/>
                 <w:szCs w:val="23"/>
               </w:rPr>
-              <w:t>2020</w:t>
-            </w:r>
-            <w:r>
-              <w:rPr>
-                <w:rFonts w:cstheme="minorHAnsi"/>
-                <w:sz w:val="23"/>
-                <w:szCs w:val="23"/>
-              </w:rPr>
-              <w:t xml:space="preserve"> – May 2020</w:t>
+              <w:t xml:space="preserve"> – September 2021</w:t>
             </w:r>
           </w:p>
         </w:tc>
@@ -1820,87 +1600,7 @@
                 <w:sz w:val="22"/>
                 <w:szCs w:val="22"/>
               </w:rPr>
-              <w:t xml:space="preserve">Cooperated with 4 </w:t>
-            </w:r>
-            <w:r>
-              <w:rPr>
-                <w:rFonts w:cstheme="minorHAnsi"/>
-                <w:b/>
-                <w:color w:val="767171" w:themeColor="background2" w:themeShade="80"/>
-                <w:sz w:val="22"/>
-                <w:szCs w:val="22"/>
-              </w:rPr>
-              <w:t>members</w:t>
-            </w:r>
-            <w:r>
-              <w:rPr>
-                <w:rFonts w:cstheme="minorHAnsi"/>
-                <w:b/>
-                <w:color w:val="767171" w:themeColor="background2" w:themeShade="80"/>
-                <w:sz w:val="22"/>
-                <w:szCs w:val="22"/>
-              </w:rPr>
-              <w:t xml:space="preserve"> of the Simulation Department to develop algorithms </w:t>
-            </w:r>
-            <w:r>
-              <w:rPr>
-                <w:rFonts w:cstheme="minorHAnsi"/>
-                <w:b/>
-                <w:color w:val="767171" w:themeColor="background2" w:themeShade="80"/>
-                <w:sz w:val="22"/>
-                <w:szCs w:val="22"/>
-              </w:rPr>
-              <w:t>and</w:t>
-            </w:r>
-            <w:r>
-              <w:rPr>
-                <w:rFonts w:cstheme="minorHAnsi"/>
-                <w:b/>
-                <w:color w:val="767171" w:themeColor="background2" w:themeShade="80"/>
-                <w:sz w:val="22"/>
-                <w:szCs w:val="22"/>
-              </w:rPr>
-              <w:t xml:space="preserve"> </w:t>
-            </w:r>
-            <w:r>
-              <w:rPr>
-                <w:rFonts w:cstheme="minorHAnsi"/>
-                <w:b/>
-                <w:color w:val="767171" w:themeColor="background2" w:themeShade="80"/>
-                <w:sz w:val="22"/>
-                <w:szCs w:val="22"/>
-              </w:rPr>
-              <w:t>update</w:t>
-            </w:r>
-            <w:r>
-              <w:rPr>
-                <w:rFonts w:cstheme="minorHAnsi"/>
-                <w:b/>
-                <w:color w:val="767171" w:themeColor="background2" w:themeShade="80"/>
-                <w:sz w:val="22"/>
-                <w:szCs w:val="22"/>
-              </w:rPr>
-              <w:t xml:space="preserve"> </w:t>
-            </w:r>
-            <w:r>
-              <w:rPr>
-                <w:rFonts w:cstheme="minorHAnsi"/>
-                <w:b/>
-                <w:color w:val="767171" w:themeColor="background2" w:themeShade="80"/>
-                <w:sz w:val="22"/>
-                <w:szCs w:val="22"/>
-              </w:rPr>
-              <w:t xml:space="preserve">internal </w:t>
-            </w:r>
-            <w:r>
-              <w:rPr>
-                <w:rFonts w:cstheme="minorHAnsi"/>
-                <w:b/>
-                <w:color w:val="767171" w:themeColor="background2" w:themeShade="80"/>
-                <w:sz w:val="22"/>
-                <w:szCs w:val="22"/>
-              </w:rPr>
-              <w:t>custom website</w:t>
+              <w:t>Collaborated in a team of 5 to unit test and optimize the current Account Open process for Equity Trust Company</w:t>
             </w:r>
           </w:p>
         </w:tc>
@@ -1929,8 +1629,9 @@
               <w:rPr>
                 <w:rFonts w:cstheme="minorHAnsi"/>
                 <w:sz w:val="22"/>
-              </w:rPr>
-              <w:t>Updated and maintained customer website using .NET Framework, C#, JavaScript, HTML, and SQL database to improve day-to-day operations within the company, and innovation for future business.</w:t>
+                <w:szCs w:val="22"/>
+              </w:rPr>
+              <w:t>Maintained and modified existing APIs while maintaining documentation and testing standards.</w:t>
             </w:r>
           </w:p>
         </w:tc>
@@ -1961,55 +1662,23 @@
                 <w:sz w:val="22"/>
                 <w:szCs w:val="22"/>
               </w:rPr>
-              <w:t xml:space="preserve">Developed </w:t>
-            </w:r>
-            <w:r>
-              <w:rPr>
-                <w:rFonts w:cstheme="minorHAnsi"/>
-                <w:sz w:val="22"/>
-                <w:szCs w:val="22"/>
-              </w:rPr>
-              <w:t xml:space="preserve">mathematical </w:t>
-            </w:r>
-            <w:r>
-              <w:rPr>
-                <w:rFonts w:cstheme="minorHAnsi"/>
-                <w:sz w:val="22"/>
-                <w:szCs w:val="22"/>
-              </w:rPr>
-              <w:t xml:space="preserve">methods and algorithms to </w:t>
-            </w:r>
-            <w:r>
-              <w:rPr>
-                <w:rFonts w:cstheme="minorHAnsi"/>
-                <w:sz w:val="22"/>
-                <w:szCs w:val="22"/>
-              </w:rPr>
-              <w:t>draw</w:t>
-            </w:r>
-            <w:r>
-              <w:rPr>
-                <w:rFonts w:cstheme="minorHAnsi"/>
-                <w:sz w:val="22"/>
-                <w:szCs w:val="22"/>
-              </w:rPr>
-              <w:t xml:space="preserve"> graphs and calculat</w:t>
-            </w:r>
-            <w:r>
-              <w:rPr>
-                <w:rFonts w:cstheme="minorHAnsi"/>
-                <w:sz w:val="22"/>
-                <w:szCs w:val="22"/>
-              </w:rPr>
-              <w:t>e</w:t>
-            </w:r>
-            <w:r>
-              <w:rPr>
-                <w:rFonts w:cstheme="minorHAnsi"/>
-                <w:sz w:val="22"/>
-                <w:szCs w:val="22"/>
-              </w:rPr>
-              <w:t xml:space="preserve"> volume of plastic bottles and preforms.</w:t>
+              <w:t>Performed unit testing on 5</w:t>
+            </w:r>
+            <w:r>
+              <w:rPr>
+                <w:rFonts w:cstheme="minorHAnsi"/>
+                <w:sz w:val="22"/>
+                <w:szCs w:val="22"/>
+              </w:rPr>
+              <w:t>+</w:t>
+            </w:r>
+            <w:r>
+              <w:rPr>
+                <w:rFonts w:cstheme="minorHAnsi"/>
+                <w:sz w:val="22"/>
+                <w:szCs w:val="22"/>
+              </w:rPr>
+              <w:t xml:space="preserve"> main functions in the company core process to verify customers’ operations.</w:t>
             </w:r>
           </w:p>
         </w:tc>
@@ -2038,8 +1707,48 @@
               <w:rPr>
                 <w:rFonts w:cstheme="minorHAnsi"/>
                 <w:sz w:val="22"/>
-              </w:rPr>
-              <w:t>Assisted senior engineers with lab measurements and generated reports on simulation results of the product.</w:t>
+                <w:szCs w:val="22"/>
+              </w:rPr>
+              <w:t>D</w:t>
+            </w:r>
+            <w:r>
+              <w:rPr>
+                <w:rFonts w:cstheme="minorHAnsi"/>
+                <w:sz w:val="22"/>
+                <w:szCs w:val="22"/>
+              </w:rPr>
+              <w:t>eployed 2 features to production after performing necessary modifications and unit testing.</w:t>
+            </w:r>
+          </w:p>
+        </w:tc>
+      </w:tr>
+      <w:tr>
+        <w:tc>
+          <w:tcPr>
+            <w:tcW w:w="11245" w:type="dxa"/>
+            <w:gridSpan w:val="2"/>
+          </w:tcPr>
+          <w:p>
+            <w:pPr>
+              <w:pStyle w:val="ListParagraph"/>
+              <w:numPr>
+                <w:ilvl w:val="0"/>
+                <w:numId w:val="29"/>
+              </w:numPr>
+              <w:ind w:left="336"/>
+              <w:rPr>
+                <w:rFonts w:cstheme="minorHAnsi"/>
+                <w:sz w:val="22"/>
+                <w:szCs w:val="22"/>
+              </w:rPr>
+            </w:pPr>
+            <w:r>
+              <w:rPr>
+                <w:rFonts w:cstheme="minorHAnsi"/>
+                <w:sz w:val="22"/>
+                <w:szCs w:val="22"/>
+              </w:rPr>
+              <w:t>Contributed to the process of remodeling and increasing security level of the Customer Account Open Process by changing it from Service Bus Queue to Topics &amp; Subscriptions from Azure Architecture.</w:t>
             </w:r>
           </w:p>
         </w:tc>
@@ -2047,44 +1756,10 @@
     </w:tbl>
     <w:p>
       <w:pPr>
-        <w:pBdr>
-          <w:bottom w:val="single" w:sz="4" w:space="1" w:color="auto"/>
-        </w:pBdr>
-        <w:tabs>
-          <w:tab w:val="left" w:pos="630"/>
-        </w:tabs>
         <w:rPr>
           <w:rFonts w:cstheme="minorHAnsi"/>
-          <w:sz w:val="8"/>
-          <w:szCs w:val="8"/>
-        </w:rPr>
-      </w:pPr>
-    </w:p>
-    <w:p>
-      <w:pPr>
-        <w:pBdr>
-          <w:bottom w:val="single" w:sz="4" w:space="1" w:color="auto"/>
-        </w:pBdr>
-        <w:rPr>
-          <w:rFonts w:cstheme="minorHAnsi"/>
-          <w:b/>
-        </w:rPr>
-      </w:pPr>
-      <w:r>
-        <w:rPr>
-          <w:rFonts w:cstheme="minorHAnsi"/>
-          <w:b/>
-        </w:rPr>
-        <w:t>PROJECTS</w:t>
-      </w:r>
-    </w:p>
-    <w:p>
-      <w:pPr>
-        <w:rPr>
-          <w:rFonts w:cstheme="minorHAnsi"/>
-          <w:color w:val="767171" w:themeColor="background2" w:themeShade="80"/>
-          <w:sz w:val="8"/>
-          <w:szCs w:val="8"/>
+          <w:sz w:val="4"/>
+          <w:szCs w:val="4"/>
         </w:rPr>
       </w:pPr>
     </w:p>
@@ -2128,25 +1803,7 @@
                 <w:sz w:val="23"/>
                 <w:szCs w:val="23"/>
               </w:rPr>
-              <w:t xml:space="preserve">myHome </w:t>
-            </w:r>
-            <w:r>
-              <w:rPr>
-                <w:rFonts w:cstheme="minorHAnsi"/>
-                <w:b/>
-                <w:sz w:val="23"/>
-                <w:szCs w:val="23"/>
-              </w:rPr>
-              <w:t xml:space="preserve">Website | </w:t>
-            </w:r>
-            <w:r>
-              <w:rPr>
-                <w:rFonts w:cstheme="minorHAnsi"/>
-                <w:b/>
-                <w:sz w:val="23"/>
-                <w:szCs w:val="23"/>
-              </w:rPr>
-              <w:t>Full Stack Developer</w:t>
+              <w:t>Software Developer Co-op | Plastic Technologies Inc</w:t>
             </w:r>
           </w:p>
         </w:tc>
@@ -2173,50 +1830,26 @@
             <w:r>
               <w:rPr>
                 <w:rFonts w:cstheme="minorHAnsi"/>
-                <w:sz w:val="22"/>
-                <w:szCs w:val="22"/>
-              </w:rPr>
-              <w:t xml:space="preserve"> </w:t>
-            </w:r>
-            <w:r>
-              <w:rPr>
-                <w:rFonts w:cstheme="minorHAnsi"/>
-                <w:sz w:val="22"/>
-                <w:szCs w:val="22"/>
-              </w:rPr>
-              <w:t xml:space="preserve">December </w:t>
-            </w:r>
-            <w:r>
-              <w:rPr>
-                <w:rFonts w:cstheme="minorHAnsi"/>
-                <w:sz w:val="22"/>
-                <w:szCs w:val="22"/>
-              </w:rPr>
-              <w:t xml:space="preserve">2022 </w:t>
-            </w:r>
-            <w:r>
-              <w:rPr>
-                <w:rFonts w:cstheme="minorHAnsi"/>
-                <w:sz w:val="22"/>
-                <w:szCs w:val="22"/>
-              </w:rPr>
-              <w:t>–</w:t>
-            </w:r>
-            <w:r>
-              <w:rPr>
-                <w:rFonts w:cstheme="minorHAnsi"/>
-                <w:sz w:val="22"/>
-                <w:szCs w:val="22"/>
-              </w:rPr>
-              <w:t xml:space="preserve"> </w:t>
-            </w:r>
-            <w:r>
-              <w:rPr>
-                <w:rFonts w:cstheme="minorHAnsi"/>
-                <w:sz w:val="22"/>
-                <w:szCs w:val="22"/>
-              </w:rPr>
-              <w:t>Present</w:t>
+                <w:sz w:val="23"/>
+                <w:szCs w:val="23"/>
+              </w:rPr>
+              <w:t>January</w:t>
+            </w:r>
+            <w:r>
+              <w:rPr>
+                <w:rFonts w:cstheme="minorHAnsi"/>
+                <w:sz w:val="23"/>
+                <w:szCs w:val="23"/>
+              </w:rPr>
+              <w:t xml:space="preserve"> 2020</w:t>
+            </w:r>
+            <w:r>
+              <w:rPr>
+                <w:rFonts w:cstheme="minorHAnsi"/>
+                <w:sz w:val="23"/>
+                <w:szCs w:val="23"/>
+              </w:rPr>
+              <w:t xml:space="preserve"> – May 2020</w:t>
             </w:r>
           </w:p>
         </w:tc>
@@ -2245,37 +1878,7 @@
                 <w:sz w:val="22"/>
                 <w:szCs w:val="22"/>
               </w:rPr>
-              <w:t xml:space="preserve">Personal </w:t>
-            </w:r>
-            <w:r>
-              <w:rPr>
-                <w:rFonts w:cstheme="minorHAnsi"/>
-                <w:b/>
-                <w:color w:val="767171" w:themeColor="background2" w:themeShade="80"/>
-                <w:sz w:val="22"/>
-                <w:szCs w:val="22"/>
-              </w:rPr>
-              <w:t>Property Management</w:t>
-            </w:r>
-            <w:r>
-              <w:rPr>
-                <w:rFonts w:cstheme="minorHAnsi"/>
-                <w:b/>
-                <w:color w:val="767171" w:themeColor="background2" w:themeShade="80"/>
-                <w:sz w:val="22"/>
-                <w:szCs w:val="22"/>
-              </w:rPr>
-              <w:t xml:space="preserve"> Website – Url: </w:t>
-            </w:r>
-            <w:r>
-              <w:rPr>
-                <w:rFonts w:cstheme="minorHAnsi"/>
-                <w:b/>
-                <w:color w:val="767171" w:themeColor="background2" w:themeShade="80"/>
-                <w:sz w:val="22"/>
-                <w:szCs w:val="22"/>
-              </w:rPr>
-              <w:t>myhome.fly.dev</w:t>
+              <w:t>Cooperated with 4 members of the Simulation Department to develop algorithms and update internal custom website</w:t>
             </w:r>
           </w:p>
         </w:tc>
@@ -2305,35 +1908,21 @@
                 <w:rFonts w:cstheme="minorHAnsi"/>
                 <w:sz w:val="22"/>
               </w:rPr>
-              <w:t>Build</w:t>
-            </w:r>
-            <w:r>
-              <w:rPr>
-                <w:rFonts w:cstheme="minorHAnsi"/>
-                <w:sz w:val="22"/>
-              </w:rPr>
-              <w:t>ing</w:t>
-            </w:r>
-            <w:r>
-              <w:rPr>
-                <w:rFonts w:cstheme="minorHAnsi"/>
-                <w:sz w:val="22"/>
-              </w:rPr>
-              <w:t xml:space="preserve"> RESTful APIs that serve data to the Angular/TypeScript front-end to visualize information of tenants</w:t>
-            </w:r>
-            <w:r>
-              <w:rPr>
-                <w:rFonts w:cstheme="minorHAnsi"/>
-                <w:sz w:val="22"/>
-              </w:rPr>
-              <w:t xml:space="preserve"> and help to administrate personal property</w:t>
-            </w:r>
-            <w:r>
-              <w:rPr>
-                <w:rFonts w:cstheme="minorHAnsi"/>
-                <w:sz w:val="22"/>
-              </w:rPr>
-              <w:t>.</w:t>
+              <w:t xml:space="preserve">Updated and maintained customer website using .NET Framework, JavaScript, HTML, and </w:t>
+            </w:r>
+            <w:r>
+              <w:rPr>
+                <w:rFonts w:cstheme="minorHAnsi"/>
+                <w:sz w:val="22"/>
+              </w:rPr>
+              <w:t>MS</w:t>
+            </w:r>
+            <w:r>
+              <w:rPr>
+                <w:rFonts w:cstheme="minorHAnsi"/>
+                <w:sz w:val="22"/>
+              </w:rPr>
+              <w:t>SQL to improve day-to-day operations within the company, and innovation for future business.</w:t>
             </w:r>
           </w:p>
         </w:tc>
@@ -2364,49 +1953,65 @@
                 <w:sz w:val="22"/>
                 <w:szCs w:val="22"/>
               </w:rPr>
-              <w:t>Analyz</w:t>
-            </w:r>
-            <w:r>
-              <w:rPr>
-                <w:rFonts w:cstheme="minorHAnsi"/>
-                <w:sz w:val="22"/>
-                <w:szCs w:val="22"/>
-              </w:rPr>
-              <w:t>ing</w:t>
-            </w:r>
-            <w:r>
-              <w:rPr>
-                <w:rFonts w:cstheme="minorHAnsi"/>
-                <w:sz w:val="22"/>
-                <w:szCs w:val="22"/>
-              </w:rPr>
-              <w:t xml:space="preserve"> </w:t>
-            </w:r>
-            <w:r>
-              <w:rPr>
-                <w:rFonts w:cstheme="minorHAnsi"/>
-                <w:sz w:val="22"/>
-                <w:szCs w:val="22"/>
-              </w:rPr>
-              <w:t>4</w:t>
-            </w:r>
-            <w:r>
-              <w:rPr>
-                <w:rFonts w:cstheme="minorHAnsi"/>
-                <w:sz w:val="22"/>
-                <w:szCs w:val="22"/>
-              </w:rPr>
-              <w:t>0+ user requirements to derive technical software design and performance requirements</w:t>
-            </w:r>
-            <w:r>
-              <w:rPr>
-                <w:rFonts w:cstheme="minorHAnsi"/>
-                <w:sz w:val="22"/>
-                <w:szCs w:val="22"/>
-              </w:rPr>
-              <w:t>.</w:t>
+              <w:t xml:space="preserve">Developed </w:t>
+            </w:r>
+            <w:r>
+              <w:rPr>
+                <w:rFonts w:cstheme="minorHAnsi"/>
+                <w:sz w:val="22"/>
+                <w:szCs w:val="22"/>
+              </w:rPr>
+              <w:t xml:space="preserve">mathematical </w:t>
+            </w:r>
+            <w:r>
+              <w:rPr>
+                <w:rFonts w:cstheme="minorHAnsi"/>
+                <w:sz w:val="22"/>
+                <w:szCs w:val="22"/>
+              </w:rPr>
+              <w:t xml:space="preserve">methods and algorithms to </w:t>
+            </w:r>
+            <w:r>
+              <w:rPr>
+                <w:rFonts w:cstheme="minorHAnsi"/>
+                <w:sz w:val="22"/>
+                <w:szCs w:val="22"/>
+              </w:rPr>
+              <w:t>draw</w:t>
+            </w:r>
+            <w:r>
+              <w:rPr>
+                <w:rFonts w:cstheme="minorHAnsi"/>
+                <w:sz w:val="22"/>
+                <w:szCs w:val="22"/>
+              </w:rPr>
+              <w:t xml:space="preserve"> graphs and calculat</w:t>
+            </w:r>
+            <w:r>
+              <w:rPr>
+                <w:rFonts w:cstheme="minorHAnsi"/>
+                <w:sz w:val="22"/>
+                <w:szCs w:val="22"/>
+              </w:rPr>
+              <w:t>e</w:t>
+            </w:r>
+            <w:r>
+              <w:rPr>
+                <w:rFonts w:cstheme="minorHAnsi"/>
+                <w:sz w:val="22"/>
+                <w:szCs w:val="22"/>
+              </w:rPr>
+              <w:t xml:space="preserve"> volume of plastic bottles and preforms.</w:t>
             </w:r>
           </w:p>
+        </w:tc>
+      </w:tr>
+      <w:tr>
+        <w:tc>
+          <w:tcPr>
+            <w:tcW w:w="11245" w:type="dxa"/>
+            <w:gridSpan w:val="2"/>
+          </w:tcPr>
           <w:p>
             <w:pPr>
               <w:pStyle w:val="ListParagraph"/>
@@ -2425,9 +2030,8 @@
               <w:rPr>
                 <w:rFonts w:cstheme="minorHAnsi"/>
                 <w:sz w:val="22"/>
-                <w:szCs w:val="22"/>
-              </w:rPr>
-              <w:t>Collaborating with 6+ tenants to identify practical issues and improve the efficiency of the website services.</w:t>
+              </w:rPr>
+              <w:t>Assisted senior engineers with lab measurements and generated reports on simulation results of the product.</w:t>
             </w:r>
           </w:p>
         </w:tc>
@@ -2437,9 +2041,349 @@
       <w:pPr>
         <w:rPr>
           <w:rFonts w:cstheme="minorHAnsi"/>
+          <w:sz w:val="4"/>
+          <w:szCs w:val="4"/>
+        </w:rPr>
+      </w:pPr>
+    </w:p>
+    <w:p>
+      <w:pPr>
+        <w:pBdr>
+          <w:bottom w:val="single" w:sz="4" w:space="1" w:color="auto"/>
+        </w:pBdr>
+        <w:rPr>
+          <w:rFonts w:cstheme="minorHAnsi"/>
+          <w:b/>
+        </w:rPr>
+      </w:pPr>
+      <w:r>
+        <w:rPr>
+          <w:rFonts w:cstheme="minorHAnsi"/>
+          <w:b/>
+        </w:rPr>
+        <w:t>TECHNICAL SKILLS &amp; CERTIFICATIONS</w:t>
+      </w:r>
+    </w:p>
+    <w:p>
+      <w:pPr>
+        <w:rPr>
+          <w:rFonts w:cstheme="minorHAnsi"/>
+          <w:sz w:val="4"/>
+          <w:szCs w:val="4"/>
+        </w:rPr>
+      </w:pPr>
+    </w:p>
+    <w:tbl>
+      <w:tblPr>
+        <w:tblStyle w:val="TableGrid"/>
+        <w:tblW w:w="11245" w:type="dxa"/>
+        <w:tblInd w:w="-90" w:type="dxa"/>
+        <w:tblBorders>
+          <w:top w:val="none" w:sz="0" w:space="0" w:color="auto"/>
+          <w:left w:val="none" w:sz="0" w:space="0" w:color="auto"/>
+          <w:bottom w:val="none" w:sz="0" w:space="0" w:color="auto"/>
+          <w:right w:val="none" w:sz="0" w:space="0" w:color="auto"/>
+          <w:insideH w:val="none" w:sz="0" w:space="0" w:color="auto"/>
+          <w:insideV w:val="none" w:sz="0" w:space="0" w:color="auto"/>
+        </w:tblBorders>
+        <w:tblLook w:val="04A0" w:firstRow="1" w:lastRow="0" w:firstColumn="1" w:lastColumn="0" w:noHBand="0" w:noVBand="1"/>
+      </w:tblPr>
+      <w:tblGrid>
+        <w:gridCol w:w="11245"/>
+      </w:tblGrid>
+      <w:tr>
+        <w:tc>
+          <w:tcPr>
+            <w:tcW w:w="11245" w:type="dxa"/>
+          </w:tcPr>
+          <w:p>
+            <w:pPr>
+              <w:rPr>
+                <w:rFonts w:cstheme="minorHAnsi"/>
+                <w:sz w:val="22"/>
+                <w:szCs w:val="22"/>
+              </w:rPr>
+            </w:pPr>
+            <w:r>
+              <w:rPr>
+                <w:rFonts w:cstheme="minorHAnsi"/>
+                <w:b/>
+                <w:bCs/>
+                <w:sz w:val="22"/>
+                <w:szCs w:val="22"/>
+              </w:rPr>
+              <w:t>Programming Languages:</w:t>
+            </w:r>
+            <w:r>
+              <w:rPr>
+                <w:rFonts w:cstheme="minorHAnsi"/>
+                <w:sz w:val="22"/>
+                <w:szCs w:val="22"/>
+              </w:rPr>
+              <w:t xml:space="preserve"> Java, C#, C++, Assembly Language (80x86 &amp; ARM)</w:t>
+            </w:r>
+          </w:p>
+        </w:tc>
+      </w:tr>
+      <w:tr>
+        <w:tc>
+          <w:tcPr>
+            <w:tcW w:w="11245" w:type="dxa"/>
+          </w:tcPr>
+          <w:p>
+            <w:pPr>
+              <w:rPr>
+                <w:rFonts w:cstheme="minorHAnsi"/>
+                <w:sz w:val="22"/>
+                <w:szCs w:val="22"/>
+              </w:rPr>
+            </w:pPr>
+            <w:r>
+              <w:rPr>
+                <w:rFonts w:cstheme="minorHAnsi"/>
+                <w:b/>
+                <w:bCs/>
+                <w:sz w:val="22"/>
+                <w:szCs w:val="22"/>
+              </w:rPr>
+              <w:t>Web Development:</w:t>
+            </w:r>
+            <w:r>
+              <w:rPr>
+                <w:rFonts w:cstheme="minorHAnsi"/>
+                <w:sz w:val="22"/>
+              </w:rPr>
+              <w:t xml:space="preserve"> HTML5/CSS, JavaScript (</w:t>
+            </w:r>
+            <w:r>
+              <w:rPr>
+                <w:rFonts w:cstheme="minorHAnsi"/>
+                <w:sz w:val="22"/>
+              </w:rPr>
+              <w:t>V</w:t>
+            </w:r>
+            <w:r>
+              <w:rPr>
+                <w:rFonts w:cstheme="minorHAnsi"/>
+                <w:sz w:val="22"/>
+              </w:rPr>
+              <w:t>anilla</w:t>
+            </w:r>
+            <w:r>
+              <w:rPr>
+                <w:rFonts w:cstheme="minorHAnsi"/>
+                <w:sz w:val="22"/>
+              </w:rPr>
+              <w:t>, jQuery), TypeScript, Angular, PHP, MySQL/MSSQL, ASP.NET</w:t>
+            </w:r>
+            <w:r>
+              <w:rPr>
+                <w:rFonts w:cstheme="minorHAnsi"/>
+                <w:sz w:val="22"/>
+              </w:rPr>
+              <w:t xml:space="preserve"> Core</w:t>
+            </w:r>
+          </w:p>
+        </w:tc>
+      </w:tr>
+      <w:tr>
+        <w:tc>
+          <w:tcPr>
+            <w:tcW w:w="11245" w:type="dxa"/>
+          </w:tcPr>
+          <w:p>
+            <w:pPr>
+              <w:rPr>
+                <w:rFonts w:cstheme="minorHAnsi"/>
+                <w:sz w:val="22"/>
+                <w:szCs w:val="22"/>
+              </w:rPr>
+            </w:pPr>
+            <w:r>
+              <w:rPr>
+                <w:rFonts w:cstheme="minorHAnsi"/>
+                <w:b/>
+                <w:bCs/>
+                <w:sz w:val="22"/>
+              </w:rPr>
+              <w:t>Others:</w:t>
+            </w:r>
+            <w:r>
+              <w:rPr>
+                <w:rFonts w:cstheme="minorHAnsi"/>
+                <w:sz w:val="22"/>
+              </w:rPr>
+              <w:t xml:space="preserve"> </w:t>
+            </w:r>
+            <w:r>
+              <w:rPr>
+                <w:rFonts w:cstheme="minorHAnsi"/>
+                <w:sz w:val="22"/>
+              </w:rPr>
+              <w:t>Project Management</w:t>
+            </w:r>
+            <w:r>
+              <w:rPr>
+                <w:rFonts w:cstheme="minorHAnsi"/>
+                <w:sz w:val="22"/>
+              </w:rPr>
+              <w:t xml:space="preserve">, </w:t>
+            </w:r>
+            <w:r>
+              <w:rPr>
+                <w:rFonts w:cstheme="minorHAnsi"/>
+                <w:sz w:val="22"/>
+              </w:rPr>
+              <w:t>GIT</w:t>
+            </w:r>
+            <w:r>
+              <w:rPr>
+                <w:rFonts w:cstheme="minorHAnsi"/>
+                <w:sz w:val="22"/>
+              </w:rPr>
+              <w:t xml:space="preserve">, </w:t>
+            </w:r>
+            <w:r>
+              <w:rPr>
+                <w:rFonts w:cstheme="minorHAnsi"/>
+                <w:sz w:val="22"/>
+              </w:rPr>
+              <w:t xml:space="preserve">package manager (composer, </w:t>
+            </w:r>
+            <w:r>
+              <w:rPr>
+                <w:rFonts w:cstheme="minorHAnsi"/>
+                <w:sz w:val="22"/>
+              </w:rPr>
+              <w:t>N</w:t>
+            </w:r>
+            <w:r>
+              <w:rPr>
+                <w:rFonts w:cstheme="minorHAnsi"/>
+                <w:sz w:val="22"/>
+              </w:rPr>
+              <w:t>ode</w:t>
+            </w:r>
+            <w:r>
+              <w:rPr>
+                <w:rFonts w:cstheme="minorHAnsi"/>
+                <w:sz w:val="22"/>
+              </w:rPr>
+              <w:t>J</w:t>
+            </w:r>
+            <w:r>
+              <w:rPr>
+                <w:rFonts w:cstheme="minorHAnsi"/>
+                <w:sz w:val="22"/>
+              </w:rPr>
+              <w:t>S</w:t>
+            </w:r>
+            <w:r>
+              <w:rPr>
+                <w:rFonts w:cstheme="minorHAnsi"/>
+                <w:sz w:val="22"/>
+              </w:rPr>
+              <w:t>, nugget)</w:t>
+            </w:r>
+            <w:r>
+              <w:rPr>
+                <w:rFonts w:cstheme="minorHAnsi"/>
+                <w:sz w:val="22"/>
+              </w:rPr>
+              <w:t xml:space="preserve">, </w:t>
+            </w:r>
+            <w:r>
+              <w:rPr>
+                <w:rFonts w:cstheme="minorHAnsi"/>
+                <w:sz w:val="22"/>
+              </w:rPr>
+              <w:t xml:space="preserve">docker, </w:t>
+            </w:r>
+            <w:r>
+              <w:rPr>
+                <w:rFonts w:cstheme="minorHAnsi"/>
+                <w:sz w:val="22"/>
+              </w:rPr>
+              <w:t>Unit Testing, Machine Learning</w:t>
+            </w:r>
+          </w:p>
+        </w:tc>
+      </w:tr>
+      <w:tr>
+        <w:tc>
+          <w:tcPr>
+            <w:tcW w:w="11245" w:type="dxa"/>
+          </w:tcPr>
+          <w:p>
+            <w:pPr>
+              <w:rPr>
+                <w:rFonts w:cstheme="minorHAnsi"/>
+                <w:b/>
+                <w:bCs/>
+                <w:sz w:val="22"/>
+              </w:rPr>
+            </w:pPr>
+            <w:r>
+              <w:rPr>
+                <w:rFonts w:cstheme="minorHAnsi"/>
+                <w:b/>
+                <w:bCs/>
+                <w:sz w:val="22"/>
+                <w:szCs w:val="22"/>
+              </w:rPr>
+              <w:t>Data Science:</w:t>
+            </w:r>
+            <w:r>
+              <w:rPr>
+                <w:rFonts w:cstheme="minorHAnsi"/>
+                <w:sz w:val="22"/>
+              </w:rPr>
+              <w:t xml:space="preserve"> Microsoft Excel, SPSS, SAS, Python, R</w:t>
+            </w:r>
+          </w:p>
+        </w:tc>
+      </w:tr>
+    </w:tbl>
+    <w:p>
+      <w:pPr>
+        <w:pBdr>
+          <w:bottom w:val="single" w:sz="4" w:space="1" w:color="auto"/>
+        </w:pBdr>
+        <w:tabs>
+          <w:tab w:val="left" w:pos="630"/>
+        </w:tabs>
+        <w:rPr>
+          <w:rFonts w:cstheme="minorHAnsi"/>
+          <w:sz w:val="4"/>
+          <w:szCs w:val="4"/>
+        </w:rPr>
+      </w:pPr>
+    </w:p>
+    <w:p>
+      <w:pPr>
+        <w:pBdr>
+          <w:bottom w:val="single" w:sz="4" w:space="1" w:color="auto"/>
+        </w:pBdr>
+        <w:rPr>
+          <w:rFonts w:cstheme="minorHAnsi"/>
+          <w:b/>
+        </w:rPr>
+      </w:pPr>
+      <w:r>
+        <w:rPr>
+          <w:rFonts w:cstheme="minorHAnsi"/>
+          <w:b/>
+        </w:rPr>
+        <w:t>PROJECTS</w:t>
+      </w:r>
+    </w:p>
+    <w:p>
+      <w:pPr>
+        <w:rPr>
+          <w:rFonts w:cstheme="minorHAnsi"/>
           <w:color w:val="767171" w:themeColor="background2" w:themeShade="80"/>
-          <w:sz w:val="8"/>
-          <w:szCs w:val="8"/>
+          <w:sz w:val="4"/>
+          <w:szCs w:val="4"/>
         </w:rPr>
       </w:pPr>
     </w:p>
@@ -2483,7 +2427,25 @@
                 <w:sz w:val="23"/>
                 <w:szCs w:val="23"/>
               </w:rPr>
-              <w:t>Bone Conduction Railing System | Software Developer</w:t>
+              <w:t xml:space="preserve">myHome </w:t>
+            </w:r>
+            <w:r>
+              <w:rPr>
+                <w:rFonts w:cstheme="minorHAnsi"/>
+                <w:b/>
+                <w:sz w:val="23"/>
+                <w:szCs w:val="23"/>
+              </w:rPr>
+              <w:t xml:space="preserve">Website | </w:t>
+            </w:r>
+            <w:r>
+              <w:rPr>
+                <w:rFonts w:cstheme="minorHAnsi"/>
+                <w:b/>
+                <w:sz w:val="23"/>
+                <w:szCs w:val="23"/>
+              </w:rPr>
+              <w:t>Full Stack Developer</w:t>
             </w:r>
           </w:p>
         </w:tc>
@@ -2521,15 +2483,23 @@
                 <w:sz w:val="22"/>
                 <w:szCs w:val="22"/>
               </w:rPr>
-              <w:t xml:space="preserve">  </w:t>
-            </w:r>
-            <w:r>
-              <w:rPr>
-                <w:rFonts w:cstheme="minorHAnsi"/>
-                <w:sz w:val="22"/>
-                <w:szCs w:val="22"/>
-              </w:rPr>
-              <w:t>August</w:t>
+              <w:t xml:space="preserve">December </w:t>
+            </w:r>
+            <w:r>
+              <w:rPr>
+                <w:rFonts w:cstheme="minorHAnsi"/>
+                <w:sz w:val="22"/>
+                <w:szCs w:val="22"/>
+              </w:rPr>
+              <w:t xml:space="preserve">2022 </w:t>
+            </w:r>
+            <w:r>
+              <w:rPr>
+                <w:rFonts w:cstheme="minorHAnsi"/>
+                <w:sz w:val="22"/>
+                <w:szCs w:val="22"/>
+              </w:rPr>
+              <w:t>–</w:t>
             </w:r>
             <w:r>
               <w:rPr>
@@ -2545,31 +2515,7 @@
                 <w:sz w:val="22"/>
                 <w:szCs w:val="22"/>
               </w:rPr>
-              <w:t xml:space="preserve">2022 </w:t>
-            </w:r>
-            <w:r>
-              <w:rPr>
-                <w:rFonts w:cstheme="minorHAnsi"/>
-                <w:sz w:val="22"/>
-                <w:szCs w:val="22"/>
-              </w:rPr>
-              <w:t>–</w:t>
-            </w:r>
-            <w:r>
-              <w:rPr>
-                <w:rFonts w:cstheme="minorHAnsi"/>
-                <w:sz w:val="22"/>
-                <w:szCs w:val="22"/>
-              </w:rPr>
-              <w:t xml:space="preserve"> </w:t>
-            </w:r>
-            <w:r>
-              <w:rPr>
-                <w:rFonts w:cstheme="minorHAnsi"/>
-                <w:sz w:val="22"/>
-                <w:szCs w:val="22"/>
-              </w:rPr>
-              <w:t>May 2023</w:t>
+              <w:t>Present</w:t>
             </w:r>
           </w:p>
         </w:tc>
@@ -2598,7 +2544,7 @@
                 <w:sz w:val="22"/>
                 <w:szCs w:val="22"/>
               </w:rPr>
-              <w:t>Working</w:t>
+              <w:t xml:space="preserve">Personal </w:t>
             </w:r>
             <w:r>
               <w:rPr>
@@ -2608,7 +2554,7 @@
                 <w:sz w:val="22"/>
                 <w:szCs w:val="22"/>
               </w:rPr>
-              <w:t xml:space="preserve"> with 4 </w:t>
+              <w:t>Property Management</w:t>
             </w:r>
             <w:r>
               <w:rPr>
@@ -2618,7 +2564,7 @@
                 <w:sz w:val="22"/>
                 <w:szCs w:val="22"/>
               </w:rPr>
-              <w:t>CSE students</w:t>
+              <w:t xml:space="preserve"> </w:t>
             </w:r>
             <w:r>
               <w:rPr>
@@ -2628,7 +2574,7 @@
                 <w:sz w:val="22"/>
                 <w:szCs w:val="22"/>
               </w:rPr>
-              <w:t xml:space="preserve"> to </w:t>
+              <w:t xml:space="preserve">App </w:t>
             </w:r>
             <w:r>
               <w:rPr>
@@ -2638,7 +2584,7 @@
                 <w:sz w:val="22"/>
                 <w:szCs w:val="22"/>
               </w:rPr>
-              <w:t>construct a Bone Conduction Railing System</w:t>
+              <w:t>– U</w:t>
             </w:r>
             <w:r>
               <w:rPr>
@@ -2648,7 +2594,7 @@
                 <w:sz w:val="22"/>
                 <w:szCs w:val="22"/>
               </w:rPr>
-              <w:t xml:space="preserve"> </w:t>
+              <w:t>RL</w:t>
             </w:r>
             <w:r>
               <w:rPr>
@@ -2658,8 +2604,20 @@
                 <w:sz w:val="22"/>
                 <w:szCs w:val="22"/>
               </w:rPr>
-              <w:t xml:space="preserve">for the UToledo </w:t>
-            </w:r>
+              <w:t xml:space="preserve">: </w:t>
+            </w:r>
+            <w:hyperlink r:id="rId8" w:history="1">
+              <w:r>
+                <w:rPr>
+                  <w:rStyle w:val="Hyperlink"/>
+                  <w:rFonts w:cstheme="minorHAnsi"/>
+                  <w:b/>
+                  <w:sz w:val="22"/>
+                  <w:szCs w:val="22"/>
+                </w:rPr>
+                <w:t>myhome.fly.dev</w:t>
+              </w:r>
+            </w:hyperlink>
             <w:r>
               <w:rPr>
                 <w:rFonts w:cstheme="minorHAnsi"/>
@@ -2668,8 +2626,20 @@
                 <w:sz w:val="22"/>
                 <w:szCs w:val="22"/>
               </w:rPr>
-              <w:t>Sesquicentennial</w:t>
-            </w:r>
+              <w:t xml:space="preserve"> (v1) &amp; </w:t>
+            </w:r>
+            <w:hyperlink r:id="rId9" w:history="1">
+              <w:r>
+                <w:rPr>
+                  <w:rStyle w:val="Hyperlink"/>
+                  <w:rFonts w:cstheme="minorHAnsi"/>
+                  <w:b/>
+                  <w:sz w:val="22"/>
+                  <w:szCs w:val="22"/>
+                </w:rPr>
+                <w:t>myhome-drexel-fd81a3df4ed5.herokuapp.com</w:t>
+              </w:r>
+            </w:hyperlink>
             <w:r>
               <w:rPr>
                 <w:rFonts w:cstheme="minorHAnsi"/>
@@ -2678,7 +2648,7 @@
                 <w:sz w:val="22"/>
                 <w:szCs w:val="22"/>
               </w:rPr>
-              <w:t xml:space="preserve"> Event</w:t>
+              <w:t xml:space="preserve"> (v2)</w:t>
             </w:r>
           </w:p>
         </w:tc>
@@ -2708,42 +2678,42 @@
                 <w:rFonts w:cstheme="minorHAnsi"/>
                 <w:sz w:val="22"/>
               </w:rPr>
-              <w:t>Develop</w:t>
-            </w:r>
-            <w:r>
-              <w:rPr>
-                <w:rFonts w:cstheme="minorHAnsi"/>
-                <w:sz w:val="22"/>
-              </w:rPr>
-              <w:t>ed</w:t>
-            </w:r>
-            <w:r>
-              <w:rPr>
-                <w:rFonts w:cstheme="minorHAnsi"/>
-                <w:sz w:val="22"/>
-              </w:rPr>
-              <w:t xml:space="preserve"> Arduino </w:t>
-            </w:r>
-            <w:r>
-              <w:rPr>
-                <w:rFonts w:cstheme="minorHAnsi"/>
-                <w:sz w:val="22"/>
-              </w:rPr>
-              <w:t xml:space="preserve">Software </w:t>
-            </w:r>
-            <w:r>
-              <w:rPr>
-                <w:rFonts w:cstheme="minorHAnsi"/>
-                <w:sz w:val="22"/>
-              </w:rPr>
-              <w:t>Program to play MP3 files from SD Card</w:t>
-            </w:r>
-            <w:r>
-              <w:rPr>
-                <w:rFonts w:cstheme="minorHAnsi"/>
-                <w:sz w:val="22"/>
-              </w:rPr>
-              <w:t xml:space="preserve"> and output the sound to the speaker/amplifier</w:t>
+              <w:t>Build</w:t>
+            </w:r>
+            <w:r>
+              <w:rPr>
+                <w:rFonts w:cstheme="minorHAnsi"/>
+                <w:sz w:val="22"/>
+              </w:rPr>
+              <w:t>ing</w:t>
+            </w:r>
+            <w:r>
+              <w:rPr>
+                <w:rFonts w:cstheme="minorHAnsi"/>
+                <w:sz w:val="22"/>
+              </w:rPr>
+              <w:t xml:space="preserve"> RESTful APIs</w:t>
+            </w:r>
+            <w:r>
+              <w:rPr>
+                <w:rFonts w:cstheme="minorHAnsi"/>
+                <w:sz w:val="22"/>
+              </w:rPr>
+              <w:t xml:space="preserve"> (using ASP.NET Framework)</w:t>
+            </w:r>
+            <w:r>
+              <w:rPr>
+                <w:rFonts w:cstheme="minorHAnsi"/>
+                <w:sz w:val="22"/>
+              </w:rPr>
+              <w:t xml:space="preserve"> that serve data to the Angular/TypeScript front-end to visualize information of tenants</w:t>
+            </w:r>
+            <w:r>
+              <w:rPr>
+                <w:rFonts w:cstheme="minorHAnsi"/>
+                <w:sz w:val="22"/>
+              </w:rPr>
+              <w:t xml:space="preserve"> and help to administrate personal property</w:t>
             </w:r>
             <w:r>
               <w:rPr>
@@ -2781,54 +2751,7 @@
                 <w:sz w:val="22"/>
                 <w:szCs w:val="22"/>
               </w:rPr>
-              <w:t>Conduc</w:t>
-            </w:r>
-            <w:r>
-              <w:rPr>
-                <w:rFonts w:cstheme="minorHAnsi"/>
-                <w:sz w:val="22"/>
-                <w:szCs w:val="22"/>
-              </w:rPr>
-              <w:t>ted</w:t>
-            </w:r>
-            <w:r>
-              <w:rPr>
-                <w:rFonts w:cstheme="minorHAnsi"/>
-                <w:sz w:val="22"/>
-                <w:szCs w:val="22"/>
-              </w:rPr>
-              <w:t xml:space="preserve"> Unit Test and Conductivity Test to ensure sound quality and expected vibrations through railing system</w:t>
-            </w:r>
-            <w:r>
-              <w:rPr>
-                <w:rFonts w:cstheme="minorHAnsi"/>
-                <w:sz w:val="22"/>
-                <w:szCs w:val="22"/>
-              </w:rPr>
-              <w:t>.</w:t>
-            </w:r>
-          </w:p>
-          <w:p>
-            <w:pPr>
-              <w:pStyle w:val="ListParagraph"/>
-              <w:numPr>
-                <w:ilvl w:val="0"/>
-                <w:numId w:val="29"/>
-              </w:numPr>
-              <w:ind w:left="336"/>
-              <w:rPr>
-                <w:rFonts w:cstheme="minorHAnsi"/>
-                <w:sz w:val="22"/>
-                <w:szCs w:val="22"/>
-              </w:rPr>
-            </w:pPr>
-            <w:r>
-              <w:rPr>
-                <w:rFonts w:cstheme="minorHAnsi"/>
-                <w:sz w:val="22"/>
-                <w:szCs w:val="22"/>
-              </w:rPr>
-              <w:t>Finalized the construction of the product to serve 20,000+ students to study about UToledo history.</w:t>
+              <w:t>Collaborating with 6+ tenants to identify practical issues and improve the efficiency of the website services.</w:t>
             </w:r>
           </w:p>
         </w:tc>
@@ -2841,8 +2764,8 @@
         </w:tabs>
         <w:rPr>
           <w:rFonts w:cstheme="minorHAnsi"/>
-          <w:sz w:val="8"/>
-          <w:szCs w:val="8"/>
+          <w:sz w:val="4"/>
+          <w:szCs w:val="4"/>
         </w:rPr>
       </w:pPr>
     </w:p>
@@ -4781,6 +4704,118 @@
     </w:lvl>
   </w:abstractNum>
   <w:abstractNum w:abstractNumId="16" w15:restartNumberingAfterBreak="0">
+    <w:nsid w:val="4A1C5DD9"/>
+    <w:multiLevelType w:val="hybridMultilevel"/>
+    <w:tmpl w:val="7812BCDA"/>
+    <w:lvl w:ilvl="0" w:tplc="494E93A4">
+      <w:numFmt w:val="bullet"/>
+      <w:lvlText w:val=""/>
+      <w:lvlJc w:val="left"/>
+      <w:pPr>
+        <w:ind w:left="720" w:hanging="360"/>
+      </w:pPr>
+      <w:rPr>
+        <w:rFonts w:ascii="Wingdings" w:eastAsiaTheme="minorHAnsi" w:hAnsi="Wingdings" w:cstheme="minorHAnsi" w:hint="default"/>
+      </w:rPr>
+    </w:lvl>
+    <w:lvl w:ilvl="1" w:tplc="04090003" w:tentative="1">
+      <w:start w:val="1"/>
+      <w:numFmt w:val="bullet"/>
+      <w:lvlText w:val="o"/>
+      <w:lvlJc w:val="left"/>
+      <w:pPr>
+        <w:ind w:left="1440" w:hanging="360"/>
+      </w:pPr>
+      <w:rPr>
+        <w:rFonts w:ascii="Courier New" w:hAnsi="Courier New" w:cs="Courier New" w:hint="default"/>
+      </w:rPr>
+    </w:lvl>
+    <w:lvl w:ilvl="2" w:tplc="04090005" w:tentative="1">
+      <w:start w:val="1"/>
+      <w:numFmt w:val="bullet"/>
+      <w:lvlText w:val=""/>
+      <w:lvlJc w:val="left"/>
+      <w:pPr>
+        <w:ind w:left="2160" w:hanging="360"/>
+      </w:pPr>
+      <w:rPr>
+        <w:rFonts w:ascii="Wingdings" w:hAnsi="Wingdings" w:hint="default"/>
+      </w:rPr>
+    </w:lvl>
+    <w:lvl w:ilvl="3" w:tplc="04090001" w:tentative="1">
+      <w:start w:val="1"/>
+      <w:numFmt w:val="bullet"/>
+      <w:lvlText w:val=""/>
+      <w:lvlJc w:val="left"/>
+      <w:pPr>
+        <w:ind w:left="2880" w:hanging="360"/>
+      </w:pPr>
+      <w:rPr>
+        <w:rFonts w:ascii="Symbol" w:hAnsi="Symbol" w:hint="default"/>
+      </w:rPr>
+    </w:lvl>
+    <w:lvl w:ilvl="4" w:tplc="04090003" w:tentative="1">
+      <w:start w:val="1"/>
+      <w:numFmt w:val="bullet"/>
+      <w:lvlText w:val="o"/>
+      <w:lvlJc w:val="left"/>
+      <w:pPr>
+        <w:ind w:left="3600" w:hanging="360"/>
+      </w:pPr>
+      <w:rPr>
+        <w:rFonts w:ascii="Courier New" w:hAnsi="Courier New" w:cs="Courier New" w:hint="default"/>
+      </w:rPr>
+    </w:lvl>
+    <w:lvl w:ilvl="5" w:tplc="04090005" w:tentative="1">
+      <w:start w:val="1"/>
+      <w:numFmt w:val="bullet"/>
+      <w:lvlText w:val=""/>
+      <w:lvlJc w:val="left"/>
+      <w:pPr>
+        <w:ind w:left="4320" w:hanging="360"/>
+      </w:pPr>
+      <w:rPr>
+        <w:rFonts w:ascii="Wingdings" w:hAnsi="Wingdings" w:hint="default"/>
+      </w:rPr>
+    </w:lvl>
+    <w:lvl w:ilvl="6" w:tplc="04090001" w:tentative="1">
+      <w:start w:val="1"/>
+      <w:numFmt w:val="bullet"/>
+      <w:lvlText w:val=""/>
+      <w:lvlJc w:val="left"/>
+      <w:pPr>
+        <w:ind w:left="5040" w:hanging="360"/>
+      </w:pPr>
+      <w:rPr>
+        <w:rFonts w:ascii="Symbol" w:hAnsi="Symbol" w:hint="default"/>
+      </w:rPr>
+    </w:lvl>
+    <w:lvl w:ilvl="7" w:tplc="04090003" w:tentative="1">
+      <w:start w:val="1"/>
+      <w:numFmt w:val="bullet"/>
+      <w:lvlText w:val="o"/>
+      <w:lvlJc w:val="left"/>
+      <w:pPr>
+        <w:ind w:left="5760" w:hanging="360"/>
+      </w:pPr>
+      <w:rPr>
+        <w:rFonts w:ascii="Courier New" w:hAnsi="Courier New" w:cs="Courier New" w:hint="default"/>
+      </w:rPr>
+    </w:lvl>
+    <w:lvl w:ilvl="8" w:tplc="04090005" w:tentative="1">
+      <w:start w:val="1"/>
+      <w:numFmt w:val="bullet"/>
+      <w:lvlText w:val=""/>
+      <w:lvlJc w:val="left"/>
+      <w:pPr>
+        <w:ind w:left="6480" w:hanging="360"/>
+      </w:pPr>
+      <w:rPr>
+        <w:rFonts w:ascii="Wingdings" w:hAnsi="Wingdings" w:hint="default"/>
+      </w:rPr>
+    </w:lvl>
+  </w:abstractNum>
+  <w:abstractNum w:abstractNumId="17" w15:restartNumberingAfterBreak="0">
     <w:nsid w:val="52512AC6"/>
     <w:multiLevelType w:val="hybridMultilevel"/>
     <w:tmpl w:val="4914F498"/>
@@ -4893,7 +4928,7 @@
       </w:rPr>
     </w:lvl>
   </w:abstractNum>
-  <w:abstractNum w:abstractNumId="17" w15:restartNumberingAfterBreak="0">
+  <w:abstractNum w:abstractNumId="18" w15:restartNumberingAfterBreak="0">
     <w:nsid w:val="58A50942"/>
     <w:multiLevelType w:val="hybridMultilevel"/>
     <w:tmpl w:val="9D2042F6"/>
@@ -5006,7 +5041,7 @@
       </w:rPr>
     </w:lvl>
   </w:abstractNum>
-  <w:abstractNum w:abstractNumId="18" w15:restartNumberingAfterBreak="0">
+  <w:abstractNum w:abstractNumId="19" w15:restartNumberingAfterBreak="0">
     <w:nsid w:val="5A2F108C"/>
     <w:multiLevelType w:val="multilevel"/>
     <w:tmpl w:val="EDBA8AA0"/>
@@ -5155,7 +5190,7 @@
       </w:rPr>
     </w:lvl>
   </w:abstractNum>
-  <w:abstractNum w:abstractNumId="19" w15:restartNumberingAfterBreak="0">
+  <w:abstractNum w:abstractNumId="20" w15:restartNumberingAfterBreak="0">
     <w:nsid w:val="5CF26A4A"/>
     <w:multiLevelType w:val="hybridMultilevel"/>
     <w:tmpl w:val="CB16842C"/>
@@ -5268,7 +5303,119 @@
       </w:rPr>
     </w:lvl>
   </w:abstractNum>
-  <w:abstractNum w:abstractNumId="20" w15:restartNumberingAfterBreak="0">
+  <w:abstractNum w:abstractNumId="21" w15:restartNumberingAfterBreak="0">
+    <w:nsid w:val="5F410F57"/>
+    <w:multiLevelType w:val="hybridMultilevel"/>
+    <w:tmpl w:val="815AF21A"/>
+    <w:lvl w:ilvl="0" w:tplc="7F043D84">
+      <w:numFmt w:val="bullet"/>
+      <w:lvlText w:val=""/>
+      <w:lvlJc w:val="left"/>
+      <w:pPr>
+        <w:ind w:left="696" w:hanging="360"/>
+      </w:pPr>
+      <w:rPr>
+        <w:rFonts w:ascii="Wingdings" w:eastAsiaTheme="minorHAnsi" w:hAnsi="Wingdings" w:cstheme="minorHAnsi" w:hint="default"/>
+      </w:rPr>
+    </w:lvl>
+    <w:lvl w:ilvl="1" w:tplc="04090003" w:tentative="1">
+      <w:start w:val="1"/>
+      <w:numFmt w:val="bullet"/>
+      <w:lvlText w:val="o"/>
+      <w:lvlJc w:val="left"/>
+      <w:pPr>
+        <w:ind w:left="1416" w:hanging="360"/>
+      </w:pPr>
+      <w:rPr>
+        <w:rFonts w:ascii="Courier New" w:hAnsi="Courier New" w:cs="Courier New" w:hint="default"/>
+      </w:rPr>
+    </w:lvl>
+    <w:lvl w:ilvl="2" w:tplc="04090005" w:tentative="1">
+      <w:start w:val="1"/>
+      <w:numFmt w:val="bullet"/>
+      <w:lvlText w:val=""/>
+      <w:lvlJc w:val="left"/>
+      <w:pPr>
+        <w:ind w:left="2136" w:hanging="360"/>
+      </w:pPr>
+      <w:rPr>
+        <w:rFonts w:ascii="Wingdings" w:hAnsi="Wingdings" w:hint="default"/>
+      </w:rPr>
+    </w:lvl>
+    <w:lvl w:ilvl="3" w:tplc="04090001" w:tentative="1">
+      <w:start w:val="1"/>
+      <w:numFmt w:val="bullet"/>
+      <w:lvlText w:val=""/>
+      <w:lvlJc w:val="left"/>
+      <w:pPr>
+        <w:ind w:left="2856" w:hanging="360"/>
+      </w:pPr>
+      <w:rPr>
+        <w:rFonts w:ascii="Symbol" w:hAnsi="Symbol" w:hint="default"/>
+      </w:rPr>
+    </w:lvl>
+    <w:lvl w:ilvl="4" w:tplc="04090003" w:tentative="1">
+      <w:start w:val="1"/>
+      <w:numFmt w:val="bullet"/>
+      <w:lvlText w:val="o"/>
+      <w:lvlJc w:val="left"/>
+      <w:pPr>
+        <w:ind w:left="3576" w:hanging="360"/>
+      </w:pPr>
+      <w:rPr>
+        <w:rFonts w:ascii="Courier New" w:hAnsi="Courier New" w:cs="Courier New" w:hint="default"/>
+      </w:rPr>
+    </w:lvl>
+    <w:lvl w:ilvl="5" w:tplc="04090005" w:tentative="1">
+      <w:start w:val="1"/>
+      <w:numFmt w:val="bullet"/>
+      <w:lvlText w:val=""/>
+      <w:lvlJc w:val="left"/>
+      <w:pPr>
+        <w:ind w:left="4296" w:hanging="360"/>
+      </w:pPr>
+      <w:rPr>
+        <w:rFonts w:ascii="Wingdings" w:hAnsi="Wingdings" w:hint="default"/>
+      </w:rPr>
+    </w:lvl>
+    <w:lvl w:ilvl="6" w:tplc="04090001" w:tentative="1">
+      <w:start w:val="1"/>
+      <w:numFmt w:val="bullet"/>
+      <w:lvlText w:val=""/>
+      <w:lvlJc w:val="left"/>
+      <w:pPr>
+        <w:ind w:left="5016" w:hanging="360"/>
+      </w:pPr>
+      <w:rPr>
+        <w:rFonts w:ascii="Symbol" w:hAnsi="Symbol" w:hint="default"/>
+      </w:rPr>
+    </w:lvl>
+    <w:lvl w:ilvl="7" w:tplc="04090003" w:tentative="1">
+      <w:start w:val="1"/>
+      <w:numFmt w:val="bullet"/>
+      <w:lvlText w:val="o"/>
+      <w:lvlJc w:val="left"/>
+      <w:pPr>
+        <w:ind w:left="5736" w:hanging="360"/>
+      </w:pPr>
+      <w:rPr>
+        <w:rFonts w:ascii="Courier New" w:hAnsi="Courier New" w:cs="Courier New" w:hint="default"/>
+      </w:rPr>
+    </w:lvl>
+    <w:lvl w:ilvl="8" w:tplc="04090005" w:tentative="1">
+      <w:start w:val="1"/>
+      <w:numFmt w:val="bullet"/>
+      <w:lvlText w:val=""/>
+      <w:lvlJc w:val="left"/>
+      <w:pPr>
+        <w:ind w:left="6456" w:hanging="360"/>
+      </w:pPr>
+      <w:rPr>
+        <w:rFonts w:ascii="Wingdings" w:hAnsi="Wingdings" w:hint="default"/>
+      </w:rPr>
+    </w:lvl>
+  </w:abstractNum>
+  <w:abstractNum w:abstractNumId="22" w15:restartNumberingAfterBreak="0">
     <w:nsid w:val="61694FE2"/>
     <w:multiLevelType w:val="hybridMultilevel"/>
     <w:tmpl w:val="A06A87CC"/>
@@ -5381,7 +5528,7 @@
       </w:rPr>
     </w:lvl>
   </w:abstractNum>
-  <w:abstractNum w:abstractNumId="21" w15:restartNumberingAfterBreak="0">
+  <w:abstractNum w:abstractNumId="23" w15:restartNumberingAfterBreak="0">
     <w:nsid w:val="61A8401D"/>
     <w:multiLevelType w:val="hybridMultilevel"/>
     <w:tmpl w:val="9A345586"/>
@@ -5494,7 +5641,7 @@
       </w:rPr>
     </w:lvl>
   </w:abstractNum>
-  <w:abstractNum w:abstractNumId="22" w15:restartNumberingAfterBreak="0">
+  <w:abstractNum w:abstractNumId="24" w15:restartNumberingAfterBreak="0">
     <w:nsid w:val="620226EF"/>
     <w:multiLevelType w:val="hybridMultilevel"/>
     <w:tmpl w:val="92B01310"/>
@@ -5607,7 +5754,7 @@
       </w:rPr>
     </w:lvl>
   </w:abstractNum>
-  <w:abstractNum w:abstractNumId="23" w15:restartNumberingAfterBreak="0">
+  <w:abstractNum w:abstractNumId="25" w15:restartNumberingAfterBreak="0">
     <w:nsid w:val="6310283C"/>
     <w:multiLevelType w:val="hybridMultilevel"/>
     <w:tmpl w:val="6756E576"/>
@@ -5720,7 +5867,7 @@
       </w:rPr>
     </w:lvl>
   </w:abstractNum>
-  <w:abstractNum w:abstractNumId="24" w15:restartNumberingAfterBreak="0">
+  <w:abstractNum w:abstractNumId="26" w15:restartNumberingAfterBreak="0">
     <w:nsid w:val="63306601"/>
     <w:multiLevelType w:val="hybridMultilevel"/>
     <w:tmpl w:val="EA486B92"/>
@@ -5834,7 +5981,7 @@
       </w:rPr>
     </w:lvl>
   </w:abstractNum>
-  <w:abstractNum w:abstractNumId="25" w15:restartNumberingAfterBreak="0">
+  <w:abstractNum w:abstractNumId="27" w15:restartNumberingAfterBreak="0">
     <w:nsid w:val="66E24152"/>
     <w:multiLevelType w:val="hybridMultilevel"/>
     <w:tmpl w:val="4568FDB4"/>
@@ -5947,7 +6094,232 @@
       </w:rPr>
     </w:lvl>
   </w:abstractNum>
-  <w:abstractNum w:abstractNumId="26" w15:restartNumberingAfterBreak="0">
+  <w:abstractNum w:abstractNumId="28" w15:restartNumberingAfterBreak="0">
+    <w:nsid w:val="68FF44FE"/>
+    <w:multiLevelType w:val="hybridMultilevel"/>
+    <w:tmpl w:val="7BF607C6"/>
+    <w:lvl w:ilvl="0" w:tplc="B34AC510">
+      <w:numFmt w:val="bullet"/>
+      <w:lvlText w:val=""/>
+      <w:lvlJc w:val="left"/>
+      <w:pPr>
+        <w:ind w:left="720" w:hanging="360"/>
+      </w:pPr>
+      <w:rPr>
+        <w:rFonts w:ascii="Symbol" w:eastAsiaTheme="minorHAnsi" w:hAnsi="Symbol" w:cstheme="minorHAnsi" w:hint="default"/>
+      </w:rPr>
+    </w:lvl>
+    <w:lvl w:ilvl="1" w:tplc="04090003" w:tentative="1">
+      <w:start w:val="1"/>
+      <w:numFmt w:val="bullet"/>
+      <w:lvlText w:val="o"/>
+      <w:lvlJc w:val="left"/>
+      <w:pPr>
+        <w:ind w:left="1440" w:hanging="360"/>
+      </w:pPr>
+      <w:rPr>
+        <w:rFonts w:ascii="Courier New" w:hAnsi="Courier New" w:cs="Courier New" w:hint="default"/>
+      </w:rPr>
+    </w:lvl>
+    <w:lvl w:ilvl="2" w:tplc="04090005" w:tentative="1">
+      <w:start w:val="1"/>
+      <w:numFmt w:val="bullet"/>
+      <w:lvlText w:val=""/>
+      <w:lvlJc w:val="left"/>
+      <w:pPr>
+        <w:ind w:left="2160" w:hanging="360"/>
+      </w:pPr>
+      <w:rPr>
+        <w:rFonts w:ascii="Wingdings" w:hAnsi="Wingdings" w:hint="default"/>
+      </w:rPr>
+    </w:lvl>
+    <w:lvl w:ilvl="3" w:tplc="04090001" w:tentative="1">
+      <w:start w:val="1"/>
+      <w:numFmt w:val="bullet"/>
+      <w:lvlText w:val=""/>
+      <w:lvlJc w:val="left"/>
+      <w:pPr>
+        <w:ind w:left="2880" w:hanging="360"/>
+      </w:pPr>
+      <w:rPr>
+        <w:rFonts w:ascii="Symbol" w:hAnsi="Symbol" w:hint="default"/>
+      </w:rPr>
+    </w:lvl>
+    <w:lvl w:ilvl="4" w:tplc="04090003" w:tentative="1">
+      <w:start w:val="1"/>
+      <w:numFmt w:val="bullet"/>
+      <w:lvlText w:val="o"/>
+      <w:lvlJc w:val="left"/>
+      <w:pPr>
+        <w:ind w:left="3600" w:hanging="360"/>
+      </w:pPr>
+      <w:rPr>
+        <w:rFonts w:ascii="Courier New" w:hAnsi="Courier New" w:cs="Courier New" w:hint="default"/>
+      </w:rPr>
+    </w:lvl>
+    <w:lvl w:ilvl="5" w:tplc="04090005" w:tentative="1">
+      <w:start w:val="1"/>
+      <w:numFmt w:val="bullet"/>
+      <w:lvlText w:val=""/>
+      <w:lvlJc w:val="left"/>
+      <w:pPr>
+        <w:ind w:left="4320" w:hanging="360"/>
+      </w:pPr>
+      <w:rPr>
+        <w:rFonts w:ascii="Wingdings" w:hAnsi="Wingdings" w:hint="default"/>
+      </w:rPr>
+    </w:lvl>
+    <w:lvl w:ilvl="6" w:tplc="04090001" w:tentative="1">
+      <w:start w:val="1"/>
+      <w:numFmt w:val="bullet"/>
+      <w:lvlText w:val=""/>
+      <w:lvlJc w:val="left"/>
+      <w:pPr>
+        <w:ind w:left="5040" w:hanging="360"/>
+      </w:pPr>
+      <w:rPr>
+        <w:rFonts w:ascii="Symbol" w:hAnsi="Symbol" w:hint="default"/>
+      </w:rPr>
+    </w:lvl>
+    <w:lvl w:ilvl="7" w:tplc="04090003" w:tentative="1">
+      <w:start w:val="1"/>
+      <w:numFmt w:val="bullet"/>
+      <w:lvlText w:val="o"/>
+      <w:lvlJc w:val="left"/>
+      <w:pPr>
+        <w:ind w:left="5760" w:hanging="360"/>
+      </w:pPr>
+      <w:rPr>
+        <w:rFonts w:ascii="Courier New" w:hAnsi="Courier New" w:cs="Courier New" w:hint="default"/>
+      </w:rPr>
+    </w:lvl>
+    <w:lvl w:ilvl="8" w:tplc="04090005" w:tentative="1">
+      <w:start w:val="1"/>
+      <w:numFmt w:val="bullet"/>
+      <w:lvlText w:val=""/>
+      <w:lvlJc w:val="left"/>
+      <w:pPr>
+        <w:ind w:left="6480" w:hanging="360"/>
+      </w:pPr>
+      <w:rPr>
+        <w:rFonts w:ascii="Wingdings" w:hAnsi="Wingdings" w:hint="default"/>
+      </w:rPr>
+    </w:lvl>
+  </w:abstractNum>
+  <w:abstractNum w:abstractNumId="29" w15:restartNumberingAfterBreak="0">
+    <w:nsid w:val="6A434F01"/>
+    <w:multiLevelType w:val="hybridMultilevel"/>
+    <w:tmpl w:val="87EAB2FC"/>
+    <w:lvl w:ilvl="0" w:tplc="A9B4F99C">
+      <w:start w:val="1"/>
+      <w:numFmt w:val="bullet"/>
+      <w:lvlText w:val=""/>
+      <w:lvlJc w:val="left"/>
+      <w:pPr>
+        <w:ind w:left="696" w:hanging="360"/>
+      </w:pPr>
+      <w:rPr>
+        <w:rFonts w:ascii="Wingdings" w:eastAsiaTheme="minorHAnsi" w:hAnsi="Wingdings" w:cstheme="minorHAnsi" w:hint="default"/>
+      </w:rPr>
+    </w:lvl>
+    <w:lvl w:ilvl="1" w:tplc="04090003" w:tentative="1">
+      <w:start w:val="1"/>
+      <w:numFmt w:val="bullet"/>
+      <w:lvlText w:val="o"/>
+      <w:lvlJc w:val="left"/>
+      <w:pPr>
+        <w:ind w:left="1416" w:hanging="360"/>
+      </w:pPr>
+      <w:rPr>
+        <w:rFonts w:ascii="Courier New" w:hAnsi="Courier New" w:cs="Courier New" w:hint="default"/>
+      </w:rPr>
+    </w:lvl>
+    <w:lvl w:ilvl="2" w:tplc="04090005" w:tentative="1">
+      <w:start w:val="1"/>
+      <w:numFmt w:val="bullet"/>
+      <w:lvlText w:val=""/>
+      <w:lvlJc w:val="left"/>
+      <w:pPr>
+        <w:ind w:left="2136" w:hanging="360"/>
+      </w:pPr>
+      <w:rPr>
+        <w:rFonts w:ascii="Wingdings" w:hAnsi="Wingdings" w:hint="default"/>
+      </w:rPr>
+    </w:lvl>
+    <w:lvl w:ilvl="3" w:tplc="04090001" w:tentative="1">
+      <w:start w:val="1"/>
+      <w:numFmt w:val="bullet"/>
+      <w:lvlText w:val=""/>
+      <w:lvlJc w:val="left"/>
+      <w:pPr>
+        <w:ind w:left="2856" w:hanging="360"/>
+      </w:pPr>
+      <w:rPr>
+        <w:rFonts w:ascii="Symbol" w:hAnsi="Symbol" w:hint="default"/>
+      </w:rPr>
+    </w:lvl>
+    <w:lvl w:ilvl="4" w:tplc="04090003" w:tentative="1">
+      <w:start w:val="1"/>
+      <w:numFmt w:val="bullet"/>
+      <w:lvlText w:val="o"/>
+      <w:lvlJc w:val="left"/>
+      <w:pPr>
+        <w:ind w:left="3576" w:hanging="360"/>
+      </w:pPr>
+      <w:rPr>
+        <w:rFonts w:ascii="Courier New" w:hAnsi="Courier New" w:cs="Courier New" w:hint="default"/>
+      </w:rPr>
+    </w:lvl>
+    <w:lvl w:ilvl="5" w:tplc="04090005" w:tentative="1">
+      <w:start w:val="1"/>
+      <w:numFmt w:val="bullet"/>
+      <w:lvlText w:val=""/>
+      <w:lvlJc w:val="left"/>
+      <w:pPr>
+        <w:ind w:left="4296" w:hanging="360"/>
+      </w:pPr>
+      <w:rPr>
+        <w:rFonts w:ascii="Wingdings" w:hAnsi="Wingdings" w:hint="default"/>
+      </w:rPr>
+    </w:lvl>
+    <w:lvl w:ilvl="6" w:tplc="04090001" w:tentative="1">
+      <w:start w:val="1"/>
+      <w:numFmt w:val="bullet"/>
+      <w:lvlText w:val=""/>
+      <w:lvlJc w:val="left"/>
+      <w:pPr>
+        <w:ind w:left="5016" w:hanging="360"/>
+      </w:pPr>
+      <w:rPr>
+        <w:rFonts w:ascii="Symbol" w:hAnsi="Symbol" w:hint="default"/>
+      </w:rPr>
+    </w:lvl>
+    <w:lvl w:ilvl="7" w:tplc="04090003" w:tentative="1">
+      <w:start w:val="1"/>
+      <w:numFmt w:val="bullet"/>
+      <w:lvlText w:val="o"/>
+      <w:lvlJc w:val="left"/>
+      <w:pPr>
+        <w:ind w:left="5736" w:hanging="360"/>
+      </w:pPr>
+      <w:rPr>
+        <w:rFonts w:ascii="Courier New" w:hAnsi="Courier New" w:cs="Courier New" w:hint="default"/>
+      </w:rPr>
+    </w:lvl>
+    <w:lvl w:ilvl="8" w:tplc="04090005" w:tentative="1">
+      <w:start w:val="1"/>
+      <w:numFmt w:val="bullet"/>
+      <w:lvlText w:val=""/>
+      <w:lvlJc w:val="left"/>
+      <w:pPr>
+        <w:ind w:left="6456" w:hanging="360"/>
+      </w:pPr>
+      <w:rPr>
+        <w:rFonts w:ascii="Wingdings" w:hAnsi="Wingdings" w:hint="default"/>
+      </w:rPr>
+    </w:lvl>
+  </w:abstractNum>
+  <w:abstractNum w:abstractNumId="30" w15:restartNumberingAfterBreak="0">
     <w:nsid w:val="725738C0"/>
     <w:multiLevelType w:val="multilevel"/>
     <w:tmpl w:val="A92EE290"/>
@@ -6096,7 +6468,7 @@
       </w:rPr>
     </w:lvl>
   </w:abstractNum>
-  <w:abstractNum w:abstractNumId="27" w15:restartNumberingAfterBreak="0">
+  <w:abstractNum w:abstractNumId="31" w15:restartNumberingAfterBreak="0">
     <w:nsid w:val="75771638"/>
     <w:multiLevelType w:val="hybridMultilevel"/>
     <w:tmpl w:val="136456A4"/>
@@ -6209,7 +6581,7 @@
       </w:rPr>
     </w:lvl>
   </w:abstractNum>
-  <w:abstractNum w:abstractNumId="28" w15:restartNumberingAfterBreak="0">
+  <w:abstractNum w:abstractNumId="32" w15:restartNumberingAfterBreak="0">
     <w:nsid w:val="75F03C9C"/>
     <w:multiLevelType w:val="hybridMultilevel"/>
     <w:tmpl w:val="F66E8570"/>
@@ -6322,7 +6694,7 @@
       </w:rPr>
     </w:lvl>
   </w:abstractNum>
-  <w:abstractNum w:abstractNumId="29" w15:restartNumberingAfterBreak="0">
+  <w:abstractNum w:abstractNumId="33" w15:restartNumberingAfterBreak="0">
     <w:nsid w:val="7C036198"/>
     <w:multiLevelType w:val="hybridMultilevel"/>
     <w:tmpl w:val="7542C036"/>
@@ -6442,28 +6814,28 @@
     <w:abstractNumId w:val="13"/>
   </w:num>
   <w:num w:numId="3" w16cid:durableId="561449913">
-    <w:abstractNumId w:val="20"/>
+    <w:abstractNumId w:val="22"/>
   </w:num>
   <w:num w:numId="4" w16cid:durableId="857305334">
-    <w:abstractNumId w:val="24"/>
+    <w:abstractNumId w:val="26"/>
   </w:num>
   <w:num w:numId="5" w16cid:durableId="389429312">
-    <w:abstractNumId w:val="27"/>
+    <w:abstractNumId w:val="31"/>
   </w:num>
   <w:num w:numId="6" w16cid:durableId="91972583">
-    <w:abstractNumId w:val="29"/>
+    <w:abstractNumId w:val="33"/>
   </w:num>
   <w:num w:numId="7" w16cid:durableId="1305238798">
     <w:abstractNumId w:val="6"/>
   </w:num>
   <w:num w:numId="8" w16cid:durableId="1539472883">
-    <w:abstractNumId w:val="19"/>
+    <w:abstractNumId w:val="20"/>
   </w:num>
   <w:num w:numId="9" w16cid:durableId="520365603">
     <w:abstractNumId w:val="9"/>
   </w:num>
   <w:num w:numId="10" w16cid:durableId="637689478">
-    <w:abstractNumId w:val="22"/>
+    <w:abstractNumId w:val="24"/>
   </w:num>
   <w:num w:numId="11" w16cid:durableId="1111315418">
     <w:abstractNumId w:val="11"/>
@@ -6472,22 +6844,22 @@
     <w:abstractNumId w:val="8"/>
   </w:num>
   <w:num w:numId="13" w16cid:durableId="1369531695">
-    <w:abstractNumId w:val="23"/>
+    <w:abstractNumId w:val="25"/>
   </w:num>
   <w:num w:numId="14" w16cid:durableId="1038042004">
     <w:abstractNumId w:val="2"/>
   </w:num>
   <w:num w:numId="15" w16cid:durableId="927425949">
-    <w:abstractNumId w:val="16"/>
+    <w:abstractNumId w:val="17"/>
   </w:num>
   <w:num w:numId="16" w16cid:durableId="1816335763">
-    <w:abstractNumId w:val="28"/>
+    <w:abstractNumId w:val="32"/>
   </w:num>
   <w:num w:numId="17" w16cid:durableId="738790854">
     <w:abstractNumId w:val="10"/>
   </w:num>
   <w:num w:numId="18" w16cid:durableId="1219198738">
-    <w:abstractNumId w:val="17"/>
+    <w:abstractNumId w:val="18"/>
   </w:num>
   <w:num w:numId="19" w16cid:durableId="1839886073">
     <w:abstractNumId w:val="4"/>
@@ -6499,13 +6871,13 @@
     <w:abstractNumId w:val="7"/>
   </w:num>
   <w:num w:numId="22" w16cid:durableId="985549380">
-    <w:abstractNumId w:val="26"/>
+    <w:abstractNumId w:val="30"/>
   </w:num>
   <w:num w:numId="23" w16cid:durableId="806050538">
     <w:abstractNumId w:val="1"/>
   </w:num>
   <w:num w:numId="24" w16cid:durableId="1487628750">
-    <w:abstractNumId w:val="18"/>
+    <w:abstractNumId w:val="19"/>
   </w:num>
   <w:num w:numId="25" w16cid:durableId="492377800">
     <w:abstractNumId w:val="14"/>
@@ -6514,7 +6886,7 @@
     <w:abstractNumId w:val="14"/>
   </w:num>
   <w:num w:numId="27" w16cid:durableId="834688094">
-    <w:abstractNumId w:val="25"/>
+    <w:abstractNumId w:val="27"/>
   </w:num>
   <w:num w:numId="28" w16cid:durableId="287208018">
     <w:abstractNumId w:val="0"/>
@@ -6526,7 +6898,19 @@
     <w:abstractNumId w:val="3"/>
   </w:num>
   <w:num w:numId="31" w16cid:durableId="113251537">
+    <w:abstractNumId w:val="23"/>
+  </w:num>
+  <w:num w:numId="32" w16cid:durableId="1477986279">
+    <w:abstractNumId w:val="16"/>
+  </w:num>
+  <w:num w:numId="33" w16cid:durableId="1250698444">
+    <w:abstractNumId w:val="28"/>
+  </w:num>
+  <w:num w:numId="34" w16cid:durableId="347947407">
     <w:abstractNumId w:val="21"/>
+  </w:num>
+  <w:num w:numId="35" w16cid:durableId="1716588916">
+    <w:abstractNumId w:val="29"/>
   </w:num>
 </w:numbering>
 </file>
@@ -7127,6 +7511,18 @@
       <w:szCs w:val="20"/>
     </w:rPr>
   </w:style>
+  <w:style w:type="character" w:styleId="FollowedHyperlink">
+    <w:name w:val="FollowedHyperlink"/>
+    <w:basedOn w:val="DefaultParagraphFont"/>
+    <w:uiPriority w:val="99"/>
+    <w:semiHidden/>
+    <w:unhideWhenUsed/>
+    <w:rsid w:val="00540EE2"/>
+    <w:rPr>
+      <w:color w:val="954F72" w:themeColor="followedHyperlink"/>
+      <w:u w:val="single"/>
+    </w:rPr>
+  </w:style>
 </w:styles>
 </file>
 

</xml_diff>